<commit_message>
Added observations from the data gathered
</commit_message>
<xml_diff>
--- a/docs/Thesis/Towards Assisting Human-Human Conversations.docx
+++ b/docs/Thesis/Towards Assisting Human-Human Conversations.docx
@@ -545,10 +545,7 @@
         </w:rPr>
       </w:pPr>
       <w:r>
-        <w:t>0</w:t>
-      </w:r>
-      <w:r>
-        <w:t>5</w:t>
+        <w:t>May</w:t>
       </w:r>
       <w:r>
         <w:t xml:space="preserve"> 2021</w:t>
@@ -735,6 +732,12 @@
         <w:t>Acknowledgement</w:t>
       </w:r>
       <w:r>
+        <w:rPr>
+          <w:caps/>
+        </w:rPr>
+        <w:t xml:space="preserve">   </w:t>
+      </w:r>
+      <w:r>
         <w:tab/>
       </w:r>
       <w:r>
@@ -759,6 +762,12 @@
         <w:t>list of tables</w:t>
       </w:r>
       <w:r>
+        <w:rPr>
+          <w:caps/>
+        </w:rPr>
+        <w:t xml:space="preserve">   </w:t>
+      </w:r>
+      <w:r>
         <w:tab/>
       </w:r>
       <w:r>
@@ -783,6 +792,12 @@
         <w:t>list of figures</w:t>
       </w:r>
       <w:r>
+        <w:rPr>
+          <w:caps/>
+        </w:rPr>
+        <w:t xml:space="preserve">   </w:t>
+      </w:r>
+      <w:r>
         <w:tab/>
       </w:r>
       <w:r>
@@ -805,6 +820,12 @@
           <w:caps/>
         </w:rPr>
         <w:t>ABSTRACT</w:t>
+      </w:r>
+      <w:r>
+        <w:rPr>
+          <w:caps/>
+        </w:rPr>
+        <w:t xml:space="preserve">   </w:t>
       </w:r>
       <w:r>
         <w:tab/>
@@ -841,18 +862,19 @@
           <w:numId w:val="2"/>
         </w:numPr>
         <w:tabs>
-          <w:tab w:val="left" w:leader="dot" w:pos="360"/>
-          <w:tab w:val="left" w:pos="720"/>
-          <w:tab w:val="right" w:leader="dot" w:pos="8640"/>
-        </w:tabs>
-      </w:pPr>
-      <w:r>
-        <w:t>INTRODUCTION</w:t>
+          <w:tab w:val="right" w:leader="dot" w:pos="720"/>
+          <w:tab w:val="right" w:leader="dot" w:pos="8100"/>
+          <w:tab w:val="right" w:pos="8640"/>
+        </w:tabs>
+      </w:pPr>
+      <w:r>
+        <w:t xml:space="preserve">INTRODUTION   </w:t>
       </w:r>
       <w:r>
         <w:tab/>
       </w:r>
       <w:r>
+        <w:tab/>
         <w:t>1</w:t>
       </w:r>
     </w:p>
@@ -864,7 +886,8 @@
           <w:tab w:val="left" w:pos="720"/>
           <w:tab w:val="left" w:pos="2043"/>
           <w:tab w:val="left" w:pos="2160"/>
-          <w:tab w:val="right" w:leader="dot" w:pos="8640"/>
+          <w:tab w:val="right" w:leader="dot" w:pos="8100"/>
+          <w:tab w:val="right" w:pos="8640"/>
         </w:tabs>
         <w:spacing w:line="240" w:lineRule="auto"/>
         <w:ind w:firstLine="1620"/>
@@ -879,20 +902,31 @@
         <w:t>Problem Statement</w:t>
       </w:r>
       <w:r>
+        <w:rPr>
+          <w:caps/>
+        </w:rPr>
+        <w:t xml:space="preserve">   </w:t>
+      </w:r>
+      <w:r>
         <w:tab/>
       </w:r>
       <w:r>
+        <w:tab/>
+      </w:r>
+      <w:r>
         <w:t>1</w:t>
       </w:r>
     </w:p>
     <w:p>
       <w:pPr>
+        <w:keepNext/>
         <w:tabs>
           <w:tab w:val="left" w:leader="dot" w:pos="360"/>
           <w:tab w:val="left" w:pos="720"/>
           <w:tab w:val="left" w:pos="2043"/>
           <w:tab w:val="left" w:pos="2160"/>
-          <w:tab w:val="right" w:leader="dot" w:pos="8640"/>
+          <w:tab w:val="right" w:leader="dot" w:pos="8100"/>
+          <w:tab w:val="right" w:pos="8640"/>
         </w:tabs>
         <w:ind w:firstLine="1620"/>
       </w:pPr>
@@ -904,6 +938,15 @@
       </w:r>
       <w:r>
         <w:t>Overview of Proposed Approach</w:t>
+      </w:r>
+      <w:r>
+        <w:rPr>
+          <w:caps/>
+        </w:rPr>
+        <w:t xml:space="preserve">   </w:t>
+      </w:r>
+      <w:r>
+        <w:tab/>
       </w:r>
       <w:r>
         <w:tab/>
@@ -920,21 +963,19 @@
           <w:numId w:val="2"/>
         </w:numPr>
         <w:tabs>
-          <w:tab w:val="left" w:leader="dot" w:pos="360"/>
-          <w:tab w:val="left" w:pos="720"/>
-          <w:tab w:val="right" w:leader="dot" w:pos="8640"/>
-        </w:tabs>
-      </w:pPr>
-      <w:r>
-        <w:rPr>
-          <w:caps/>
-        </w:rPr>
-        <w:t>Related work</w:t>
+          <w:tab w:val="right" w:leader="dot" w:pos="720"/>
+          <w:tab w:val="right" w:leader="dot" w:pos="8100"/>
+          <w:tab w:val="right" w:pos="8640"/>
+        </w:tabs>
+      </w:pPr>
+      <w:r>
+        <w:t xml:space="preserve">RELATED WORK   </w:t>
       </w:r>
       <w:r>
         <w:tab/>
       </w:r>
       <w:r>
+        <w:tab/>
         <w:t>3</w:t>
       </w:r>
     </w:p>
@@ -946,7 +987,8 @@
           <w:tab w:val="left" w:pos="720"/>
           <w:tab w:val="left" w:pos="2043"/>
           <w:tab w:val="left" w:pos="2160"/>
-          <w:tab w:val="right" w:leader="dot" w:pos="8640"/>
+          <w:tab w:val="right" w:leader="dot" w:pos="8100"/>
+          <w:tab w:val="right" w:pos="8640"/>
         </w:tabs>
         <w:spacing w:line="240" w:lineRule="auto"/>
         <w:ind w:firstLine="1620"/>
@@ -961,20 +1003,31 @@
         <w:t>Open Domain Chatbots</w:t>
       </w:r>
       <w:r>
+        <w:rPr>
+          <w:caps/>
+        </w:rPr>
+        <w:t xml:space="preserve">   </w:t>
+      </w:r>
+      <w:r>
         <w:tab/>
       </w:r>
       <w:r>
+        <w:tab/>
+      </w:r>
+      <w:r>
         <w:t>3</w:t>
       </w:r>
     </w:p>
     <w:p>
       <w:pPr>
+        <w:keepNext/>
         <w:tabs>
           <w:tab w:val="left" w:leader="dot" w:pos="360"/>
           <w:tab w:val="left" w:pos="720"/>
           <w:tab w:val="left" w:pos="2043"/>
           <w:tab w:val="left" w:pos="2160"/>
-          <w:tab w:val="right" w:leader="dot" w:pos="8640"/>
+          <w:tab w:val="right" w:leader="dot" w:pos="8100"/>
+          <w:tab w:val="right" w:pos="8640"/>
         </w:tabs>
         <w:ind w:firstLine="1620"/>
       </w:pPr>
@@ -986,6 +1039,15 @@
       </w:r>
       <w:r>
         <w:t>Conversational Assistants</w:t>
+      </w:r>
+      <w:r>
+        <w:rPr>
+          <w:caps/>
+        </w:rPr>
+        <w:t xml:space="preserve">   </w:t>
+      </w:r>
+      <w:r>
+        <w:tab/>
       </w:r>
       <w:r>
         <w:tab/>
@@ -1002,21 +1064,19 @@
           <w:numId w:val="2"/>
         </w:numPr>
         <w:tabs>
-          <w:tab w:val="left" w:leader="dot" w:pos="360"/>
-          <w:tab w:val="left" w:pos="720"/>
-          <w:tab w:val="right" w:leader="dot" w:pos="8640"/>
-        </w:tabs>
-      </w:pPr>
-      <w:r>
-        <w:rPr>
-          <w:caps/>
-        </w:rPr>
-        <w:t>proposed solution</w:t>
+          <w:tab w:val="right" w:leader="dot" w:pos="720"/>
+          <w:tab w:val="right" w:leader="dot" w:pos="8100"/>
+          <w:tab w:val="right" w:pos="8640"/>
+        </w:tabs>
+      </w:pPr>
+      <w:r>
+        <w:t xml:space="preserve">PROPOSED SOLUTION   </w:t>
       </w:r>
       <w:r>
         <w:tab/>
       </w:r>
       <w:r>
+        <w:tab/>
         <w:t>9</w:t>
       </w:r>
     </w:p>
@@ -1028,7 +1088,8 @@
           <w:tab w:val="left" w:pos="720"/>
           <w:tab w:val="left" w:pos="2043"/>
           <w:tab w:val="left" w:pos="2160"/>
-          <w:tab w:val="right" w:leader="dot" w:pos="8640"/>
+          <w:tab w:val="right" w:leader="dot" w:pos="8100"/>
+          <w:tab w:val="right" w:pos="8640"/>
         </w:tabs>
         <w:spacing w:line="240" w:lineRule="auto"/>
         <w:ind w:firstLine="1620"/>
@@ -1047,6 +1108,15 @@
         <w:t>AdvisorBot</w:t>
       </w:r>
       <w:proofErr w:type="spellEnd"/>
+      <w:r>
+        <w:rPr>
+          <w:caps/>
+        </w:rPr>
+        <w:t xml:space="preserve">   </w:t>
+      </w:r>
+      <w:r>
+        <w:tab/>
+      </w:r>
       <w:r>
         <w:tab/>
       </w:r>
@@ -1062,7 +1132,8 @@
           <w:tab w:val="left" w:pos="720"/>
           <w:tab w:val="left" w:pos="2043"/>
           <w:tab w:val="left" w:pos="2160"/>
-          <w:tab w:val="right" w:leader="dot" w:pos="8640"/>
+          <w:tab w:val="right" w:leader="dot" w:pos="8100"/>
+          <w:tab w:val="right" w:pos="8640"/>
         </w:tabs>
         <w:spacing w:line="240" w:lineRule="auto"/>
         <w:ind w:firstLine="1620"/>
@@ -1075,6 +1146,15 @@
       </w:r>
       <w:r>
         <w:t>Chatbot Interaction Framework</w:t>
+      </w:r>
+      <w:r>
+        <w:rPr>
+          <w:caps/>
+        </w:rPr>
+        <w:t xml:space="preserve">   </w:t>
+      </w:r>
+      <w:r>
+        <w:tab/>
       </w:r>
       <w:r>
         <w:tab/>
@@ -1094,7 +1174,8 @@
           <w:tab w:val="left" w:pos="720"/>
           <w:tab w:val="left" w:pos="2043"/>
           <w:tab w:val="left" w:pos="2160"/>
-          <w:tab w:val="right" w:leader="dot" w:pos="8640"/>
+          <w:tab w:val="right" w:leader="dot" w:pos="8100"/>
+          <w:tab w:val="right" w:pos="8640"/>
         </w:tabs>
         <w:spacing w:line="240" w:lineRule="auto"/>
         <w:ind w:firstLine="1620"/>
@@ -1109,20 +1190,31 @@
         <w:t>Data Gathering and Data Privacy</w:t>
       </w:r>
       <w:r>
+        <w:rPr>
+          <w:caps/>
+        </w:rPr>
+        <w:t xml:space="preserve">   </w:t>
+      </w:r>
+      <w:r>
         <w:tab/>
       </w:r>
       <w:r>
+        <w:tab/>
+      </w:r>
+      <w:r>
         <w:t>23</w:t>
       </w:r>
     </w:p>
     <w:p>
       <w:pPr>
+        <w:keepNext/>
         <w:tabs>
           <w:tab w:val="left" w:leader="dot" w:pos="360"/>
           <w:tab w:val="left" w:pos="720"/>
           <w:tab w:val="left" w:pos="2043"/>
           <w:tab w:val="left" w:pos="2160"/>
-          <w:tab w:val="right" w:leader="dot" w:pos="8640"/>
+          <w:tab w:val="right" w:leader="dot" w:pos="8100"/>
+          <w:tab w:val="right" w:pos="8640"/>
         </w:tabs>
         <w:ind w:firstLine="1620"/>
       </w:pPr>
@@ -1134,6 +1226,15 @@
       </w:r>
       <w:r>
         <w:t>User’s Perspective</w:t>
+      </w:r>
+      <w:r>
+        <w:rPr>
+          <w:caps/>
+        </w:rPr>
+        <w:t xml:space="preserve">   </w:t>
+      </w:r>
+      <w:r>
+        <w:tab/>
       </w:r>
       <w:r>
         <w:tab/>
@@ -1153,49 +1254,69 @@
           <w:numId w:val="2"/>
         </w:numPr>
         <w:tabs>
+          <w:tab w:val="right" w:leader="dot" w:pos="720"/>
+          <w:tab w:val="right" w:leader="dot" w:pos="8100"/>
+          <w:tab w:val="right" w:pos="8640"/>
+        </w:tabs>
+      </w:pPr>
+      <w:r>
+        <w:t xml:space="preserve">OBSERVATIONS   </w:t>
+      </w:r>
+      <w:r>
+        <w:tab/>
+      </w:r>
+      <w:r>
+        <w:tab/>
+        <w:t>25</w:t>
+      </w:r>
+    </w:p>
+    <w:p>
+      <w:pPr>
+        <w:tabs>
           <w:tab w:val="left" w:leader="dot" w:pos="360"/>
           <w:tab w:val="left" w:pos="720"/>
-          <w:tab w:val="right" w:leader="dot" w:pos="8640"/>
-        </w:tabs>
-      </w:pPr>
-      <w:r>
+          <w:tab w:val="right" w:leader="dot" w:pos="8107"/>
+          <w:tab w:val="right" w:pos="8640"/>
+        </w:tabs>
+        <w:ind w:firstLine="0"/>
         <w:rPr>
           <w:caps/>
         </w:rPr>
-        <w:t>Observations</w:t>
-      </w:r>
-      <w:r>
+      </w:pPr>
+      <w:r>
+        <w:rPr>
+          <w:caps/>
+        </w:rPr>
+        <w:t>BIBLIOGRAPHY</w:t>
+      </w:r>
+      <w:r>
+        <w:rPr>
+          <w:caps/>
+        </w:rPr>
+        <w:t xml:space="preserve">   </w:t>
+      </w:r>
+      <w:r>
+        <w:rPr>
+          <w:caps/>
+        </w:rPr>
         <w:tab/>
       </w:r>
       <w:r>
-        <w:t>25</w:t>
-      </w:r>
-    </w:p>
-    <w:p>
-      <w:pPr>
-        <w:tabs>
-          <w:tab w:val="left" w:leader="dot" w:pos="360"/>
-          <w:tab w:val="left" w:pos="720"/>
-          <w:tab w:val="right" w:leader="dot" w:pos="8640"/>
-        </w:tabs>
-        <w:ind w:firstLine="0"/>
-        <w:rPr>
-          <w:lang w:eastAsia="ko-KR"/>
-        </w:rPr>
-      </w:pPr>
-      <w:r>
         <w:rPr>
           <w:caps/>
         </w:rPr>
-        <w:t xml:space="preserve">BIBLIOGRAPHY </w:t>
-      </w:r>
-      <w:r>
         <w:tab/>
       </w:r>
       <w:r>
+        <w:rPr>
+          <w:caps/>
+        </w:rPr>
         <w:t>2</w:t>
       </w:r>
       <w:r>
+        <w:rPr>
+          <w:caps/>
+        </w:rPr>
         <w:t>7</w:t>
       </w:r>
     </w:p>
@@ -1266,49 +1387,63 @@
       <w:pPr>
         <w:keepLines/>
         <w:tabs>
+          <w:tab w:val="left" w:pos="900"/>
+          <w:tab w:val="right" w:leader="dot" w:pos="8100"/>
+          <w:tab w:val="right" w:pos="8640"/>
+        </w:tabs>
+        <w:spacing w:line="240" w:lineRule="auto"/>
+        <w:ind w:left="360" w:firstLine="0"/>
+      </w:pPr>
+      <w:r>
+        <w:t>3.</w:t>
+      </w:r>
+      <w:r>
+        <w:t>1</w:t>
+      </w:r>
+      <w:r>
+        <w:tab/>
+      </w:r>
+      <w:r>
+        <w:t>Messages and Chatbot Responses</w:t>
+      </w:r>
+      <w:r>
+        <w:rPr>
+          <w:caps/>
+        </w:rPr>
+        <w:t xml:space="preserve">   </w:t>
+      </w:r>
+      <w:r>
+        <w:tab/>
+      </w:r>
+      <w:r>
+        <w:tab/>
+      </w:r>
+      <w:r>
+        <w:t>12</w:t>
+      </w:r>
+    </w:p>
+    <w:p>
+      <w:pPr>
+        <w:keepLines/>
+        <w:tabs>
           <w:tab w:val="left" w:pos="821"/>
           <w:tab w:val="right" w:leader="dot" w:pos="8640"/>
         </w:tabs>
         <w:spacing w:line="240" w:lineRule="auto"/>
         <w:ind w:left="360" w:firstLine="0"/>
       </w:pPr>
-      <w:r>
-        <w:t>3.</w:t>
-      </w:r>
-      <w:r>
-        <w:t>1</w:t>
-      </w:r>
-      <w:r>
-        <w:t xml:space="preserve"> Messages and Chatbot Responses</w:t>
-      </w:r>
-      <w:r>
-        <w:tab/>
-      </w:r>
-      <w:r>
-        <w:t>12</w:t>
-      </w:r>
     </w:p>
     <w:p>
       <w:pPr>
         <w:keepLines/>
         <w:tabs>
-          <w:tab w:val="left" w:pos="821"/>
-          <w:tab w:val="right" w:leader="dot" w:pos="8640"/>
+          <w:tab w:val="left" w:pos="900"/>
+          <w:tab w:val="right" w:leader="dot" w:pos="8100"/>
+          <w:tab w:val="right" w:pos="8640"/>
         </w:tabs>
         <w:spacing w:line="240" w:lineRule="auto"/>
         <w:ind w:left="360" w:firstLine="0"/>
       </w:pPr>
-    </w:p>
-    <w:p>
-      <w:pPr>
-        <w:keepLines/>
-        <w:tabs>
-          <w:tab w:val="left" w:pos="821"/>
-          <w:tab w:val="right" w:leader="dot" w:pos="8640"/>
-        </w:tabs>
-        <w:spacing w:line="240" w:lineRule="auto"/>
-        <w:ind w:left="360" w:firstLine="0"/>
-      </w:pPr>
       <w:r>
         <w:t>3.</w:t>
       </w:r>
@@ -1316,7 +1451,19 @@
         <w:t>2</w:t>
       </w:r>
       <w:r>
-        <w:t xml:space="preserve"> Messages from Rosie AIML Chatbot</w:t>
+        <w:tab/>
+      </w:r>
+      <w:r>
+        <w:t>Messages from Rosie AIML Chatbot</w:t>
+      </w:r>
+      <w:r>
+        <w:rPr>
+          <w:caps/>
+        </w:rPr>
+        <w:t xml:space="preserve">   </w:t>
+      </w:r>
+      <w:r>
+        <w:tab/>
       </w:r>
       <w:r>
         <w:tab/>
@@ -1401,8 +1548,9 @@
       <w:pPr>
         <w:keepLines/>
         <w:tabs>
-          <w:tab w:val="left" w:pos="821"/>
-          <w:tab w:val="right" w:leader="dot" w:pos="8640"/>
+          <w:tab w:val="left" w:pos="900"/>
+          <w:tab w:val="right" w:leader="dot" w:pos="8100"/>
+          <w:tab w:val="right" w:pos="8640"/>
         </w:tabs>
         <w:spacing w:line="240" w:lineRule="auto"/>
         <w:ind w:left="360" w:firstLine="0"/>
@@ -1411,12 +1559,24 @@
         <w:t>3.1</w:t>
       </w:r>
       <w:r>
-        <w:t xml:space="preserve"> User Registration and Consent</w:t>
-      </w:r>
-      <w:r>
         <w:tab/>
       </w:r>
       <w:r>
+        <w:t>User Registration and Consent</w:t>
+      </w:r>
+      <w:r>
+        <w:rPr>
+          <w:caps/>
+        </w:rPr>
+        <w:t xml:space="preserve">   </w:t>
+      </w:r>
+      <w:r>
+        <w:tab/>
+      </w:r>
+      <w:r>
+        <w:tab/>
+      </w:r>
+      <w:r>
         <w:t>16</w:t>
       </w:r>
     </w:p>
@@ -1424,8 +1584,9 @@
       <w:pPr>
         <w:keepLines/>
         <w:tabs>
-          <w:tab w:val="left" w:pos="821"/>
-          <w:tab w:val="right" w:leader="dot" w:pos="8640"/>
+          <w:tab w:val="left" w:pos="900"/>
+          <w:tab w:val="right" w:leader="dot" w:pos="8100"/>
+          <w:tab w:val="right" w:pos="8640"/>
         </w:tabs>
         <w:spacing w:line="240" w:lineRule="auto"/>
         <w:ind w:left="360" w:firstLine="0"/>
@@ -1435,8 +1596,9 @@
       <w:pPr>
         <w:keepLines/>
         <w:tabs>
-          <w:tab w:val="left" w:pos="821"/>
-          <w:tab w:val="right" w:leader="dot" w:pos="8640"/>
+          <w:tab w:val="left" w:pos="900"/>
+          <w:tab w:val="right" w:leader="dot" w:pos="8100"/>
+          <w:tab w:val="right" w:pos="8640"/>
         </w:tabs>
         <w:spacing w:line="240" w:lineRule="auto"/>
         <w:ind w:left="360" w:firstLine="0"/>
@@ -1445,15 +1607,24 @@
         <w:t>3.2</w:t>
       </w:r>
       <w:r>
-        <w:t xml:space="preserve"> </w:t>
+        <w:tab/>
       </w:r>
       <w:r>
         <w:t>Karma Equation for User’s Profile</w:t>
       </w:r>
       <w:r>
+        <w:rPr>
+          <w:caps/>
+        </w:rPr>
+        <w:t xml:space="preserve">   </w:t>
+      </w:r>
+      <w:r>
         <w:tab/>
       </w:r>
       <w:r>
+        <w:tab/>
+      </w:r>
+      <w:r>
         <w:t>17</w:t>
       </w:r>
     </w:p>
@@ -1461,8 +1632,9 @@
       <w:pPr>
         <w:keepLines/>
         <w:tabs>
-          <w:tab w:val="left" w:pos="821"/>
-          <w:tab w:val="right" w:leader="dot" w:pos="8640"/>
+          <w:tab w:val="left" w:pos="900"/>
+          <w:tab w:val="right" w:leader="dot" w:pos="8100"/>
+          <w:tab w:val="right" w:pos="8640"/>
         </w:tabs>
         <w:spacing w:line="240" w:lineRule="auto"/>
         <w:ind w:left="360" w:firstLine="0"/>
@@ -1472,17 +1644,35 @@
       <w:pPr>
         <w:keepLines/>
         <w:tabs>
-          <w:tab w:val="left" w:pos="821"/>
-          <w:tab w:val="right" w:leader="dot" w:pos="8640"/>
+          <w:tab w:val="left" w:pos="900"/>
+          <w:tab w:val="right" w:leader="dot" w:pos="8100"/>
+          <w:tab w:val="right" w:pos="8640"/>
         </w:tabs>
         <w:spacing w:line="240" w:lineRule="auto"/>
         <w:ind w:left="360" w:firstLine="0"/>
       </w:pPr>
       <w:r>
-        <w:t>3.3 User’s Profile View</w:t>
+        <w:t>3.3</w:t>
       </w:r>
       <w:r>
         <w:tab/>
+      </w:r>
+      <w:r>
+        <w:t>User’s Profile View</w:t>
+      </w:r>
+      <w:r>
+        <w:rPr>
+          <w:caps/>
+        </w:rPr>
+        <w:t xml:space="preserve">   </w:t>
+      </w:r>
+      <w:r>
+        <w:tab/>
+      </w:r>
+      <w:r>
+        <w:tab/>
+      </w:r>
+      <w:r>
         <w:t>18</w:t>
       </w:r>
     </w:p>
@@ -1490,8 +1680,9 @@
       <w:pPr>
         <w:keepLines/>
         <w:tabs>
-          <w:tab w:val="left" w:pos="821"/>
-          <w:tab w:val="right" w:leader="dot" w:pos="8640"/>
+          <w:tab w:val="left" w:pos="900"/>
+          <w:tab w:val="right" w:leader="dot" w:pos="8100"/>
+          <w:tab w:val="right" w:pos="8640"/>
         </w:tabs>
         <w:spacing w:line="240" w:lineRule="auto"/>
         <w:ind w:left="360" w:firstLine="0"/>
@@ -1501,19 +1692,35 @@
       <w:pPr>
         <w:keepLines/>
         <w:tabs>
-          <w:tab w:val="left" w:pos="821"/>
-          <w:tab w:val="right" w:leader="dot" w:pos="8640"/>
+          <w:tab w:val="left" w:pos="900"/>
+          <w:tab w:val="right" w:leader="dot" w:pos="8100"/>
+          <w:tab w:val="right" w:pos="8640"/>
         </w:tabs>
         <w:spacing w:line="240" w:lineRule="auto"/>
         <w:ind w:left="360" w:firstLine="0"/>
       </w:pPr>
       <w:r>
-        <w:t>3.4 Chat Interface with Suggestions on the Received Message</w:t>
+        <w:t>3.4</w:t>
       </w:r>
       <w:r>
         <w:tab/>
       </w:r>
       <w:r>
+        <w:t>Chat Interface with Suggestions on the Received Message</w:t>
+      </w:r>
+      <w:r>
+        <w:rPr>
+          <w:caps/>
+        </w:rPr>
+        <w:t xml:space="preserve">   </w:t>
+      </w:r>
+      <w:r>
+        <w:tab/>
+      </w:r>
+      <w:r>
+        <w:tab/>
+      </w:r>
+      <w:r>
         <w:t>20</w:t>
       </w:r>
     </w:p>
@@ -1521,8 +1728,9 @@
       <w:pPr>
         <w:keepLines/>
         <w:tabs>
-          <w:tab w:val="left" w:pos="821"/>
-          <w:tab w:val="right" w:leader="dot" w:pos="8640"/>
+          <w:tab w:val="left" w:pos="900"/>
+          <w:tab w:val="right" w:leader="dot" w:pos="8100"/>
+          <w:tab w:val="right" w:pos="8640"/>
         </w:tabs>
         <w:spacing w:line="240" w:lineRule="auto"/>
         <w:ind w:left="360" w:firstLine="0"/>
@@ -1532,17 +1740,35 @@
       <w:pPr>
         <w:keepLines/>
         <w:tabs>
-          <w:tab w:val="left" w:pos="821"/>
-          <w:tab w:val="right" w:leader="dot" w:pos="8640"/>
+          <w:tab w:val="left" w:pos="900"/>
+          <w:tab w:val="right" w:leader="dot" w:pos="8100"/>
+          <w:tab w:val="right" w:pos="8640"/>
         </w:tabs>
         <w:spacing w:line="240" w:lineRule="auto"/>
         <w:ind w:left="360" w:firstLine="0"/>
       </w:pPr>
       <w:r>
-        <w:t>3.5 Post-chat Questionnaire User Interface</w:t>
+        <w:t>3.5</w:t>
       </w:r>
       <w:r>
         <w:tab/>
+      </w:r>
+      <w:r>
+        <w:t>Post-chat Questionnaire User Interface</w:t>
+      </w:r>
+      <w:r>
+        <w:rPr>
+          <w:caps/>
+        </w:rPr>
+        <w:t xml:space="preserve">   </w:t>
+      </w:r>
+      <w:r>
+        <w:tab/>
+      </w:r>
+      <w:r>
+        <w:tab/>
+      </w:r>
+      <w:r>
         <w:t>2</w:t>
       </w:r>
       <w:r>
@@ -6753,20 +6979,85 @@
     </w:p>
     <w:p>
       <w:pPr>
-        <w:pStyle w:val="Heading4"/>
-      </w:pPr>
-      <w:r>
+        <w:pStyle w:val="BodyParagraphwithHeading"/>
+      </w:pPr>
+      <w:r>
+        <w:rPr>
+          <w:b/>
+          <w:bCs w:val="0"/>
+        </w:rPr>
         <w:t>3.2.1</w:t>
       </w:r>
       <w:r>
+        <w:rPr>
+          <w:b/>
+          <w:bCs w:val="0"/>
+        </w:rPr>
         <w:tab/>
         <w:t xml:space="preserve">User </w:t>
       </w:r>
       <w:r>
+        <w:rPr>
+          <w:b/>
+          <w:bCs w:val="0"/>
+        </w:rPr>
         <w:t>Registration</w:t>
       </w:r>
       <w:r>
+        <w:rPr>
+          <w:b/>
+          <w:bCs w:val="0"/>
+        </w:rPr>
         <w:t xml:space="preserve"> and Profile</w:t>
+      </w:r>
+      <w:r>
+        <w:rPr>
+          <w:b/>
+          <w:bCs w:val="0"/>
+        </w:rPr>
+        <w:t>.</w:t>
+      </w:r>
+      <w:r>
+        <w:t xml:space="preserve"> </w:t>
+      </w:r>
+      <w:r>
+        <w:t xml:space="preserve">The user registration </w:t>
+      </w:r>
+      <w:r>
+        <w:t>is</w:t>
+      </w:r>
+      <w:r>
+        <w:t xml:space="preserve"> based upon the user’s consent </w:t>
+      </w:r>
+      <w:r>
+        <w:t xml:space="preserve">by accepting the </w:t>
+      </w:r>
+      <w:r>
+        <w:t xml:space="preserve">informed consent form prior to signing up. </w:t>
+      </w:r>
+      <w:r>
+        <w:t xml:space="preserve">While signing up, </w:t>
+      </w:r>
+      <w:r>
+        <w:t xml:space="preserve">the users </w:t>
+      </w:r>
+      <w:r>
+        <w:t xml:space="preserve">were provided to answer </w:t>
+      </w:r>
+      <w:r>
+        <w:t>some general demographic questions that would provide an understanding of the</w:t>
+      </w:r>
+      <w:r>
+        <w:t xml:space="preserve"> characteristics of the registered users</w:t>
+      </w:r>
+      <w:r>
+        <w:t>.</w:t>
+      </w:r>
+      <w:r>
+        <w:t xml:space="preserve"> The user’s identity will not be disclosed, but the users </w:t>
+      </w:r>
+      <w:r>
+        <w:t>were required to provide an email address for password recovery and preventing the returning users from completing the demographic information more than once. The demographic information was therefore linked to the user’s identity, but the identity will not be disclosed.</w:t>
       </w:r>
     </w:p>
     <w:p>
@@ -6782,94 +7073,6 @@
         <w:rPr>
           <w:bCs/>
         </w:rPr>
-        <w:t xml:space="preserve">The user registration </w:t>
-      </w:r>
-      <w:r>
-        <w:rPr>
-          <w:bCs/>
-        </w:rPr>
-        <w:t>is</w:t>
-      </w:r>
-      <w:r>
-        <w:rPr>
-          <w:bCs/>
-        </w:rPr>
-        <w:t xml:space="preserve"> based upon the user’s consent </w:t>
-      </w:r>
-      <w:r>
-        <w:rPr>
-          <w:bCs/>
-        </w:rPr>
-        <w:t xml:space="preserve">by accepting the </w:t>
-      </w:r>
-      <w:r>
-        <w:rPr>
-          <w:bCs/>
-        </w:rPr>
-        <w:t xml:space="preserve">informed consent form prior to signing up. </w:t>
-      </w:r>
-      <w:r>
-        <w:rPr>
-          <w:bCs/>
-        </w:rPr>
-        <w:t xml:space="preserve">While signing up, </w:t>
-      </w:r>
-      <w:r>
-        <w:rPr>
-          <w:bCs/>
-        </w:rPr>
-        <w:t xml:space="preserve">the users </w:t>
-      </w:r>
-      <w:r>
-        <w:rPr>
-          <w:bCs/>
-        </w:rPr>
-        <w:t xml:space="preserve">were provided to answer </w:t>
-      </w:r>
-      <w:r>
-        <w:rPr>
-          <w:bCs/>
-        </w:rPr>
-        <w:t>some general demographic questions that would provide an understanding of the</w:t>
-      </w:r>
-      <w:r>
-        <w:rPr>
-          <w:bCs/>
-        </w:rPr>
-        <w:t xml:space="preserve"> characteristics of the registered users</w:t>
-      </w:r>
-      <w:r>
-        <w:rPr>
-          <w:bCs/>
-        </w:rPr>
-        <w:t>.</w:t>
-      </w:r>
-      <w:r>
-        <w:rPr>
-          <w:bCs/>
-        </w:rPr>
-        <w:t xml:space="preserve"> The user’s identity will not be disclosed, but the users </w:t>
-      </w:r>
-      <w:r>
-        <w:rPr>
-          <w:bCs/>
-        </w:rPr>
-        <w:t>were required to provide an email address for password recovery and preventing the returning users from completing the demographic information more than once. The demographic information was therefore linked to the user’s identity, but the identity will not be disclosed.</w:t>
-      </w:r>
-    </w:p>
-    <w:p>
-      <w:pPr>
-        <w:pStyle w:val="Header"/>
-        <w:ind w:firstLine="720"/>
-        <w:jc w:val="both"/>
-        <w:rPr>
-          <w:bCs/>
-        </w:rPr>
-      </w:pPr>
-      <w:r>
-        <w:rPr>
-          <w:bCs/>
-        </w:rPr>
         <w:t>Figure 3.1</w:t>
       </w:r>
       <w:r>
@@ -6882,13 +7085,9 @@
     <w:p>
       <w:pPr>
         <w:pStyle w:val="Heading4"/>
-        <w:tabs>
-          <w:tab w:val="clear" w:pos="720"/>
-        </w:tabs>
-      </w:pPr>
-      <w:r>
-        <w:rPr>
-          <w:b w:val="0"/>
+      </w:pPr>
+      <w:r>
+        <w:rPr>
           <w:noProof/>
         </w:rPr>
         <w:lastRenderedPageBreak/>
@@ -6983,25 +7182,7 @@
         <w:rPr>
           <w:bCs/>
         </w:rPr>
-        <w:t xml:space="preserve">The </w:t>
-      </w:r>
-      <w:r>
-        <w:rPr>
-          <w:bCs/>
-        </w:rPr>
-        <w:t xml:space="preserve">Chatbot Interaction Framework was designed to provide the users with “Karma” points and awards. This was designed to </w:t>
-      </w:r>
-      <w:r>
-        <w:rPr>
-          <w:bCs/>
-        </w:rPr>
-        <w:t>keep the experience immersive and to keep the users from using this application over and over</w:t>
-      </w:r>
-      <w:r>
-        <w:rPr>
-          <w:bCs/>
-        </w:rPr>
-        <w:t>. The karma system designed was formulated to include the total number of messages sent by the user, the total number of messages received by the user, the total number of conversations the user had, the total number of different conversational partners the user has conversated with, the total number of times the user has found the bot to be helpful or not helpful, and total number of times the user has had good and bad conversations. The formula for calculating the user’s karma can be given as shown in Figure 3.2.</w:t>
+        <w:t>The Chatbot Interaction Framework was designed to provide the users with “Karma” points and awards. This was designed to keep the experience immersive and to keep the users from using this application over and over. The karma system designed was formulated to include the total number of messages sent by the user, the total number of messages received by the user, the total number of conversations the user had, the total number of different conversational partners the user has conversated with, the total number of times the user has found the bot to be helpful or not helpful, and total number of times the user has had good and bad conversations. The formula for calculating the user’s karma can be given as shown in Figure 3.2.</w:t>
       </w:r>
     </w:p>
     <w:p>
@@ -7375,7 +7556,6 @@
     <w:p>
       <w:pPr>
         <w:pStyle w:val="Caption"/>
-        <w:jc w:val="both"/>
       </w:pPr>
       <w:r>
         <w:t>Figure 3.</w:t>
@@ -7642,13 +7822,7 @@
           <w:bCs/>
         </w:rPr>
         <w:lastRenderedPageBreak/>
-        <w:t xml:space="preserve">Good Conversations: Times user found a conversation as good over </w:t>
-      </w:r>
-      <w:r>
-        <w:rPr>
-          <w:bCs/>
-        </w:rPr>
-        <w:t>200, 100, 50 or 10.</w:t>
+        <w:t>Good Conversations: Times user found a conversation as good over 200, 100, 50 or 10.</w:t>
       </w:r>
     </w:p>
     <w:p>
@@ -7668,25 +7842,7 @@
         <w:rPr>
           <w:bCs/>
         </w:rPr>
-        <w:t>Bad</w:t>
-      </w:r>
-      <w:r>
-        <w:rPr>
-          <w:bCs/>
-        </w:rPr>
-        <w:t xml:space="preserve"> Conversations: Times user found a conversation as </w:t>
-      </w:r>
-      <w:r>
-        <w:rPr>
-          <w:bCs/>
-        </w:rPr>
-        <w:t>poor</w:t>
-      </w:r>
-      <w:r>
-        <w:rPr>
-          <w:bCs/>
-        </w:rPr>
-        <w:t xml:space="preserve"> over 200, 100, 50 or 10.</w:t>
+        <w:t>Bad Conversations: Times user found a conversation as poor over 200, 100, 50 or 10.</w:t>
       </w:r>
     </w:p>
     <w:p>
@@ -7762,7 +7918,6 @@
     <w:p>
       <w:pPr>
         <w:pStyle w:val="Caption"/>
-        <w:jc w:val="both"/>
         <w:rPr>
           <w:bCs/>
         </w:rPr>
@@ -7804,24 +7959,72 @@
         <w:t>iew</w:t>
       </w:r>
     </w:p>
-    <w:p/>
-    <w:p/>
-    <w:p>
-      <w:pPr>
-        <w:pStyle w:val="Heading4"/>
-      </w:pPr>
+    <w:p>
+      <w:pPr>
+        <w:pStyle w:val="BodyParagraphwithHeading"/>
+      </w:pPr>
+      <w:r>
+        <w:rPr>
+          <w:b/>
+          <w:bCs w:val="0"/>
+        </w:rPr>
+        <w:t>3.2.</w:t>
+      </w:r>
+      <w:r>
+        <w:rPr>
+          <w:b/>
+          <w:bCs w:val="0"/>
+        </w:rPr>
+        <w:t>2</w:t>
+      </w:r>
+      <w:r>
+        <w:rPr>
+          <w:b/>
+          <w:bCs w:val="0"/>
+        </w:rPr>
+        <w:tab/>
+      </w:r>
+      <w:r>
+        <w:rPr>
+          <w:b/>
+          <w:bCs w:val="0"/>
+        </w:rPr>
+        <w:t>Chat Interface</w:t>
+      </w:r>
+      <w:r>
+        <w:rPr>
+          <w:b/>
+          <w:bCs w:val="0"/>
+        </w:rPr>
+        <w:t>.</w:t>
+      </w:r>
+      <w:r>
+        <w:t xml:space="preserve"> </w:t>
+      </w:r>
+      <w:r>
+        <w:t xml:space="preserve">The subjects </w:t>
+      </w:r>
+      <w:r>
+        <w:t>were</w:t>
+      </w:r>
+      <w:r>
+        <w:t xml:space="preserve"> connected to another subject who is online at random or a chatbot picked at random and then the subjects can talk casually over any generic open topic and can switch topics as the conversation proceeds. The users can also be provided with some initial starting point of the conversation by suggesting</w:t>
+      </w:r>
+      <w:r>
+        <w:t xml:space="preserve"> things</w:t>
+      </w:r>
+      <w:r>
+        <w:t xml:space="preserve"> to talk </w:t>
+      </w:r>
       <w:r>
         <w:lastRenderedPageBreak/>
-        <w:t>3.2.</w:t>
-      </w:r>
-      <w:r>
-        <w:t>2</w:t>
-      </w:r>
-      <w:r>
-        <w:tab/>
-      </w:r>
-      <w:r>
-        <w:t>Chat Interface</w:t>
+        <w:t>about that may mutually interest the two users and the conversation can then branch or divert from the topic.</w:t>
+      </w:r>
+      <w:r>
+        <w:t xml:space="preserve"> </w:t>
+      </w:r>
+      <w:r>
+        <w:t xml:space="preserve">While the users were connected, safety measures were enforced so that the users would not be able to get the identity of their conversational partner. </w:t>
       </w:r>
     </w:p>
     <w:p>
@@ -7837,58 +8040,6 @@
         <w:rPr>
           <w:bCs/>
         </w:rPr>
-        <w:t xml:space="preserve">The subjects </w:t>
-      </w:r>
-      <w:r>
-        <w:rPr>
-          <w:bCs/>
-        </w:rPr>
-        <w:t>were</w:t>
-      </w:r>
-      <w:r>
-        <w:rPr>
-          <w:bCs/>
-        </w:rPr>
-        <w:t xml:space="preserve"> connected to another subject who is online at random or a chatbot picked at random and then the subjects can talk casually over any generic open topic and can switch topics as the conversation proceeds. The users can also be provided with some initial starting point of the conversation by suggesting</w:t>
-      </w:r>
-      <w:r>
-        <w:rPr>
-          <w:bCs/>
-        </w:rPr>
-        <w:t xml:space="preserve"> things</w:t>
-      </w:r>
-      <w:r>
-        <w:rPr>
-          <w:bCs/>
-        </w:rPr>
-        <w:t xml:space="preserve"> to talk about that may mutually interest the two users and the conversation can then branch or divert from the topic.</w:t>
-      </w:r>
-      <w:r>
-        <w:rPr>
-          <w:bCs/>
-        </w:rPr>
-        <w:t xml:space="preserve"> </w:t>
-      </w:r>
-      <w:r>
-        <w:rPr>
-          <w:bCs/>
-        </w:rPr>
-        <w:t xml:space="preserve">While the users were connected, safety measures were enforced so that the users would not be able to get the identity of their conversational partner. </w:t>
-      </w:r>
-    </w:p>
-    <w:p>
-      <w:pPr>
-        <w:pStyle w:val="Header"/>
-        <w:ind w:firstLine="720"/>
-        <w:jc w:val="both"/>
-        <w:rPr>
-          <w:bCs/>
-        </w:rPr>
-      </w:pPr>
-      <w:r>
-        <w:rPr>
-          <w:bCs/>
-        </w:rPr>
         <w:t>The chat interface consist</w:t>
       </w:r>
       <w:r>
@@ -7939,13 +8090,7 @@
         <w:rPr>
           <w:bCs/>
         </w:rPr>
-        <w:t xml:space="preserve"> </w:t>
-      </w:r>
-      <w:r>
-        <w:rPr>
-          <w:bCs/>
-        </w:rPr>
-        <w:t xml:space="preserve">Figure 3.2 shows the chat interface where two users are connected with each other and the </w:t>
+        <w:t xml:space="preserve"> Figure 3.2 shows the chat interface where two users are connected with each other and the </w:t>
       </w:r>
       <w:proofErr w:type="spellStart"/>
       <w:r>
@@ -7974,7 +8119,6 @@
           <w:bCs/>
           <w:noProof/>
         </w:rPr>
-        <w:lastRenderedPageBreak/>
         <w:drawing>
           <wp:inline distT="0" distB="0" distL="0" distR="0" wp14:anchorId="09B1DE77" wp14:editId="2B9459EF">
             <wp:extent cx="5486400" cy="3429000"/>
@@ -8100,7 +8244,14 @@
         <w:rPr>
           <w:bCs/>
         </w:rPr>
-        <w:t xml:space="preserve"> were good or bad and if the conversation </w:t>
+        <w:t xml:space="preserve"> were good </w:t>
+      </w:r>
+      <w:r>
+        <w:rPr>
+          <w:bCs/>
+        </w:rPr>
+        <w:lastRenderedPageBreak/>
+        <w:t xml:space="preserve">or bad and if the conversation </w:t>
       </w:r>
       <w:r>
         <w:rPr>
@@ -8111,118 +8262,78 @@
     </w:p>
     <w:p>
       <w:pPr>
-        <w:pStyle w:val="Heading4"/>
-      </w:pPr>
-      <w:r>
+        <w:pStyle w:val="BodyParagraphwithHeading"/>
+      </w:pPr>
+      <w:r>
+        <w:rPr>
+          <w:b/>
+          <w:bCs w:val="0"/>
+        </w:rPr>
         <w:t>3.2.3</w:t>
       </w:r>
       <w:r>
+        <w:rPr>
+          <w:b/>
+          <w:bCs w:val="0"/>
+        </w:rPr>
         <w:tab/>
       </w:r>
       <w:r>
+        <w:rPr>
+          <w:b/>
+          <w:bCs w:val="0"/>
+        </w:rPr>
         <w:t>Post-chat Questionnaire</w:t>
       </w:r>
-    </w:p>
-    <w:p>
-      <w:pPr>
-        <w:pStyle w:val="Header"/>
-        <w:ind w:firstLine="720"/>
-        <w:jc w:val="both"/>
-        <w:rPr>
-          <w:bCs/>
-        </w:rPr>
-      </w:pPr>
-      <w:r>
-        <w:rPr>
-          <w:bCs/>
-        </w:rPr>
+      <w:r>
+        <w:rPr>
+          <w:b/>
+          <w:bCs w:val="0"/>
+        </w:rPr>
+        <w:t xml:space="preserve">. </w:t>
+      </w:r>
+      <w:r>
         <w:t>For getting the accurate information about the system’s performance, the u</w:t>
       </w:r>
       <w:r>
-        <w:rPr>
-          <w:bCs/>
-        </w:rPr>
         <w:t xml:space="preserve">sers </w:t>
       </w:r>
       <w:r>
-        <w:rPr>
-          <w:bCs/>
-        </w:rPr>
         <w:t>were</w:t>
       </w:r>
       <w:r>
-        <w:rPr>
-          <w:bCs/>
-        </w:rPr>
         <w:t xml:space="preserve"> asked to rate every conversation </w:t>
       </w:r>
       <w:r>
-        <w:rPr>
-          <w:bCs/>
-        </w:rPr>
         <w:t>by answering</w:t>
       </w:r>
       <w:r>
-        <w:rPr>
-          <w:bCs/>
-        </w:rPr>
         <w:t xml:space="preserve"> a few questions about their experience. This is beneficial for understanding the linguistic parameters that are essential for achieving a successful conversation. </w:t>
       </w:r>
       <w:r>
-        <w:rPr>
-          <w:bCs/>
-        </w:rPr>
         <w:t>Thereby helping to improve</w:t>
       </w:r>
       <w:r>
-        <w:rPr>
-          <w:bCs/>
-        </w:rPr>
         <w:t xml:space="preserve"> </w:t>
       </w:r>
       <w:proofErr w:type="spellStart"/>
       <w:r>
-        <w:rPr>
-          <w:bCs/>
-        </w:rPr>
         <w:t>AdvisorBot</w:t>
       </w:r>
       <w:proofErr w:type="spellEnd"/>
       <w:r>
-        <w:rPr>
-          <w:bCs/>
-        </w:rPr>
         <w:t xml:space="preserve"> and conversation skills</w:t>
       </w:r>
       <w:r>
-        <w:rPr>
-          <w:bCs/>
-        </w:rPr>
         <w:t>.</w:t>
       </w:r>
       <w:r>
-        <w:rPr>
-          <w:bCs/>
-        </w:rPr>
-        <w:t xml:space="preserve"> </w:t>
-      </w:r>
-      <w:r>
-        <w:rPr>
-          <w:bCs/>
-        </w:rPr>
-        <w:lastRenderedPageBreak/>
-        <w:t>The questions consist</w:t>
-      </w:r>
-      <w:r>
-        <w:rPr>
-          <w:bCs/>
-        </w:rPr>
+        <w:t xml:space="preserve"> The questions consist</w:t>
+      </w:r>
+      <w:r>
         <w:t>ed</w:t>
       </w:r>
       <w:r>
-        <w:rPr>
-          <w:bCs/>
-        </w:rPr>
         <w:t xml:space="preserve"> of a mixed blend of numeric rating questions and text-input questions such as:</w:t>
       </w:r>
     </w:p>
@@ -8413,6 +8524,7 @@
         <w:rPr>
           <w:bCs/>
         </w:rPr>
+        <w:lastRenderedPageBreak/>
         <w:t>I enjoyed the overall experience.</w:t>
       </w:r>
     </w:p>
@@ -8523,14 +8635,7 @@
         <w:rPr>
           <w:bCs/>
         </w:rPr>
-        <w:t xml:space="preserve">To keep the users better understand the responses they provided, the user interface was colored from red, orange, yellow, green, dark green and with emoticons that would describe </w:t>
-      </w:r>
-      <w:r>
-        <w:rPr>
-          <w:bCs/>
-        </w:rPr>
-        <w:lastRenderedPageBreak/>
-        <w:t>the experience. For example, crying face for bad experience and happy face for a good experience. This is visualized in Figure 3.4.</w:t>
+        <w:t>To keep the users better understand the responses they provided, the user interface was colored from red, orange, yellow, green, dark green and with emoticons that would describe the experience. For example, crying face for bad experience and happy face for a good experience. This is visualized in Figure 3.4.</w:t>
       </w:r>
     </w:p>
     <w:p>
@@ -8584,92 +8689,93 @@
     <w:p>
       <w:pPr>
         <w:pStyle w:val="Caption"/>
+      </w:pPr>
+      <w:r>
+        <w:t>Figure 3.</w:t>
+      </w:r>
+      <w:r>
+        <w:fldChar w:fldCharType="begin"/>
+      </w:r>
+      <w:r>
+        <w:instrText xml:space="preserve"> SEQ Figure_3. \* ARABIC </w:instrText>
+      </w:r>
+      <w:r>
+        <w:fldChar w:fldCharType="separate"/>
+      </w:r>
+      <w:r>
+        <w:rPr>
+          <w:noProof/>
+        </w:rPr>
+        <w:t>5</w:t>
+      </w:r>
+      <w:r>
+        <w:fldChar w:fldCharType="end"/>
+      </w:r>
+      <w:r>
+        <w:t>. Post-chat Questionnaire U</w:t>
+      </w:r>
+      <w:r>
+        <w:t xml:space="preserve">ser </w:t>
+      </w:r>
+      <w:r>
+        <w:t>I</w:t>
+      </w:r>
+      <w:r>
+        <w:t>nterface</w:t>
+      </w:r>
+    </w:p>
+    <w:p/>
+    <w:p>
+      <w:pPr>
+        <w:pStyle w:val="BodyParagraphwithHeading"/>
+      </w:pPr>
+      <w:r>
+        <w:rPr>
+          <w:b/>
+          <w:bCs w:val="0"/>
+        </w:rPr>
+        <w:lastRenderedPageBreak/>
+        <w:t>3.2.4</w:t>
+      </w:r>
+      <w:r>
+        <w:rPr>
+          <w:b/>
+          <w:bCs w:val="0"/>
+        </w:rPr>
+        <w:tab/>
+        <w:t>Deployment of Chatbot Interaction Framework</w:t>
+      </w:r>
+      <w:r>
+        <w:rPr>
+          <w:b/>
+          <w:bCs w:val="0"/>
+        </w:rPr>
+        <w:t xml:space="preserve">. </w:t>
+      </w:r>
+      <w:r>
+        <w:t xml:space="preserve">The chatbot interaction framework was deployed on Amazon Web Services cloud platform for gathering the data on a large scale. Since the application consisted of self-designed APIs which were broken into modules for handling individual functionalities, the chatbot interaction framework itself consisted of a MySQL database, NodeJS backend server, </w:t>
+      </w:r>
+      <w:proofErr w:type="spellStart"/>
+      <w:r>
+        <w:t>VueJS</w:t>
+      </w:r>
+      <w:proofErr w:type="spellEnd"/>
+      <w:r>
+        <w:t xml:space="preserve"> client application and Flask application for deploying the assistive chatbots, an EC2 instance and RDS was created for deploying the applications.</w:t>
+      </w:r>
+    </w:p>
+    <w:p>
+      <w:pPr>
         <w:jc w:val="both"/>
       </w:pPr>
       <w:r>
-        <w:t>Figure 3.</w:t>
-      </w:r>
-      <w:r>
-        <w:fldChar w:fldCharType="begin"/>
-      </w:r>
-      <w:r>
-        <w:instrText xml:space="preserve"> SEQ Figure_3. \* ARABIC </w:instrText>
-      </w:r>
-      <w:r>
-        <w:fldChar w:fldCharType="separate"/>
-      </w:r>
-      <w:r>
-        <w:rPr>
-          <w:noProof/>
-        </w:rPr>
-        <w:t>5</w:t>
-      </w:r>
-      <w:r>
-        <w:fldChar w:fldCharType="end"/>
-      </w:r>
-      <w:r>
-        <w:t>. Post-chat Questionnaire U</w:t>
-      </w:r>
-      <w:r>
-        <w:t xml:space="preserve">ser </w:t>
-      </w:r>
-      <w:r>
-        <w:t>I</w:t>
-      </w:r>
-      <w:r>
-        <w:t>nterface</w:t>
-      </w:r>
-    </w:p>
-    <w:p/>
-    <w:p>
-      <w:pPr>
-        <w:pStyle w:val="Heading4"/>
-      </w:pPr>
-      <w:r>
-        <w:t>3.2.</w:t>
-      </w:r>
-      <w:r>
-        <w:t>4</w:t>
-      </w:r>
-      <w:r>
-        <w:tab/>
-      </w:r>
-      <w:r>
-        <w:t>Deployment of Chatbot Interaction Framework</w:t>
-      </w:r>
-    </w:p>
-    <w:p>
-      <w:pPr>
-        <w:jc w:val="both"/>
-      </w:pPr>
-      <w:r>
-        <w:t xml:space="preserve">The chatbot interaction framework was deployed on Amazon Web Services cloud platform for gathering the data on a large scale. Since the application consisted of self-designed APIs which were broken into modules for handling individual functionalities, the chatbot interaction framework itself consisted of a MySQL database, NodeJS backend server, </w:t>
-      </w:r>
-      <w:proofErr w:type="spellStart"/>
-      <w:r>
-        <w:t>VueJS</w:t>
-      </w:r>
-      <w:proofErr w:type="spellEnd"/>
-      <w:r>
-        <w:t xml:space="preserve"> client application and Flask application for deploying the assistive chatbots, an EC2 instance and RDS was created for deploying the applications.</w:t>
-      </w:r>
-    </w:p>
-    <w:p>
-      <w:pPr>
-        <w:jc w:val="both"/>
-      </w:pPr>
-      <w:r>
         <w:t xml:space="preserve">The flask application that generates the suggestive feedback needed high computational power and </w:t>
       </w:r>
       <w:r>
         <w:t xml:space="preserve">memory for loading the chatbots into the memory so </w:t>
       </w:r>
       <w:r>
-        <w:t xml:space="preserve">the EC2 instance chosen </w:t>
-      </w:r>
-      <w:r>
-        <w:lastRenderedPageBreak/>
-        <w:t>was t3a.large, which consisted of 2 virtual CPUs with 8GB memory. Additionally, a 30GB SSD was chosen for storage. Since the database was not large, the database server was a t</w:t>
+        <w:t>the EC2 instance chosen was t3a.large, which consisted of 2 virtual CPUs with 8GB memory. Additionally, a 30GB SSD was chosen for storage. Since the database was not large, the database server was a t</w:t>
       </w:r>
       <w:proofErr w:type="gramStart"/>
       <w:r>
@@ -8806,14 +8912,7 @@
         <w:rPr>
           <w:bCs/>
         </w:rPr>
-        <w:t xml:space="preserve"> linked to the user’s identity. The identity </w:t>
-      </w:r>
-      <w:r>
-        <w:rPr>
-          <w:bCs/>
-        </w:rPr>
-        <w:lastRenderedPageBreak/>
-        <w:t xml:space="preserve">information will be retained only to prevent the returning users from filling out the demographic information </w:t>
+        <w:t xml:space="preserve"> linked to the user’s identity. The identity information will be retained only to prevent the returning users from filling out the demographic information </w:t>
       </w:r>
       <w:r>
         <w:rPr>
@@ -9074,6 +9173,7 @@
         <w:rPr>
           <w:bCs/>
         </w:rPr>
+        <w:lastRenderedPageBreak/>
         <w:t>Chatbots are not able to understand the conversational flow and would deviate off topic.</w:t>
       </w:r>
     </w:p>
@@ -9321,6 +9421,49 @@
         <w:lastRenderedPageBreak/>
         <w:t>to provide more suggestions based on understanding if the conversation is not flowing well and needs to switch context.</w:t>
       </w:r>
+    </w:p>
+    <w:p>
+      <w:pPr>
+        <w:ind w:firstLine="720"/>
+        <w:jc w:val="both"/>
+        <w:rPr>
+          <w:bCs/>
+        </w:rPr>
+      </w:pPr>
+    </w:p>
+    <w:p>
+      <w:pPr>
+        <w:ind w:firstLine="720"/>
+        <w:jc w:val="both"/>
+        <w:rPr>
+          <w:bCs/>
+        </w:rPr>
+      </w:pPr>
+      <w:proofErr w:type="spellStart"/>
+      <w:proofErr w:type="gramStart"/>
+      <w:r>
+        <w:rPr>
+          <w:bCs/>
+        </w:rPr>
+        <w:t>Songs</w:t>
+      </w:r>
+      <w:proofErr w:type="spellEnd"/>
+      <w:proofErr w:type="gramEnd"/>
+      <w:r>
+        <w:rPr>
+          <w:bCs/>
+        </w:rPr>
+        <w:t xml:space="preserve"> lyrics</w:t>
+      </w:r>
+    </w:p>
+    <w:p>
+      <w:pPr>
+        <w:ind w:firstLine="720"/>
+        <w:jc w:val="both"/>
+        <w:rPr>
+          <w:bCs/>
+        </w:rPr>
+      </w:pPr>
     </w:p>
     <w:p>
       <w:pPr>
@@ -9408,7 +9551,7 @@
         <w:p>
           <w:pPr>
             <w:pStyle w:val="Heading1"/>
-            <w:spacing w:line="360" w:lineRule="auto"/>
+            <w:spacing w:after="480" w:line="240" w:lineRule="auto"/>
           </w:pPr>
           <w:r>
             <w:t>Bibliography</w:t>
@@ -9422,13 +9565,13 @@
           <w:sdtContent>
             <w:p>
               <w:pPr>
-                <w:spacing w:after="240" w:line="240" w:lineRule="auto"/>
+                <w:spacing w:line="240" w:lineRule="auto"/>
                 <w:ind w:firstLine="0"/>
                 <w:contextualSpacing/>
                 <w:rPr>
                   <w:noProof/>
-                  <w:sz w:val="20"/>
-                  <w:szCs w:val="20"/>
+                  <w:sz w:val="2"/>
+                  <w:szCs w:val="2"/>
                   <w:lang w:eastAsia="en-US"/>
                 </w:rPr>
               </w:pPr>
@@ -9505,7 +9648,19 @@
                       <w:rPr>
                         <w:noProof/>
                       </w:rPr>
-                      <w:t xml:space="preserve">W. Joseph, "ELIZA—a computer program for the study of natural language communication between man and machine," </w:t>
+                      <w:t xml:space="preserve">W. Joseph, </w:t>
+                    </w:r>
+                    <w:r>
+                      <w:rPr>
+                        <w:noProof/>
+                      </w:rPr>
+                      <w:t>"</w:t>
+                    </w:r>
+                    <w:r>
+                      <w:rPr>
+                        <w:noProof/>
+                      </w:rPr>
+                      <w:t xml:space="preserve">ELIZA—a computer program for the study of natural language communication between man and machine," </w:t>
                     </w:r>
                     <w:r>
                       <w:rPr>
@@ -15525,13 +15680,12 @@
     <w:next w:val="Normal"/>
     <w:autoRedefine/>
     <w:qFormat/>
-    <w:rsid w:val="00BB2320"/>
+    <w:rsid w:val="000B0098"/>
     <w:pPr>
       <w:keepNext/>
       <w:tabs>
         <w:tab w:val="left" w:pos="720"/>
       </w:tabs>
-      <w:spacing w:line="240" w:lineRule="auto"/>
       <w:ind w:firstLine="0"/>
       <w:outlineLvl w:val="3"/>
     </w:pPr>
@@ -16142,11 +16296,12 @@
     <w:uiPriority w:val="35"/>
     <w:unhideWhenUsed/>
     <w:qFormat/>
-    <w:rsid w:val="00BF2549"/>
+    <w:rsid w:val="000A4126"/>
     <w:pPr>
       <w:keepNext/>
       <w:spacing w:after="200" w:line="240" w:lineRule="auto"/>
       <w:ind w:firstLine="0"/>
+      <w:jc w:val="center"/>
     </w:pPr>
     <w:rPr>
       <w:color w:val="000000" w:themeColor="text1"/>
@@ -16176,6 +16331,18 @@
     <w:rsid w:val="008174A9"/>
     <w:rPr>
       <w:color w:val="808080"/>
+    </w:rPr>
+  </w:style>
+  <w:style w:type="paragraph" w:customStyle="1" w:styleId="BodyParagraphwithHeading">
+    <w:name w:val="Body Paragraph with Heading"/>
+    <w:basedOn w:val="Heading4"/>
+    <w:qFormat/>
+    <w:rsid w:val="000B0098"/>
+    <w:pPr>
+      <w:jc w:val="both"/>
+    </w:pPr>
+    <w:rPr>
+      <w:b w:val="0"/>
     </w:rPr>
   </w:style>
 </w:styles>

</xml_diff>

<commit_message>
updated thesis document with distributed AdvisorBot model
</commit_message>
<xml_diff>
--- a/docs/Thesis/Towards Assisting Human-Human Conversations.docx
+++ b/docs/Thesis/Towards Assisting Human-Human Conversations.docx
@@ -1561,10 +1561,7 @@
         <w:tab/>
       </w:r>
       <w:r>
-        <w:t xml:space="preserve">Comparison of the evaluation metrics for the models with the data from the research </w:t>
-      </w:r>
-      <w:r>
-        <w:t>study</w:t>
+        <w:t>Comparison of the evaluation metrics for the models with the data from the research study</w:t>
       </w:r>
       <w:r>
         <w:t xml:space="preserve">   </w:t>
@@ -4866,10 +4863,7 @@
         <w:fldChar w:fldCharType="begin"/>
       </w:r>
       <w:r>
-        <w:instrText xml:space="preserve"> SEQ Table_3. \* ARA</w:instrText>
-      </w:r>
-      <w:r>
-        <w:instrText xml:space="preserve">BIC </w:instrText>
+        <w:instrText xml:space="preserve"> SEQ Table_3. \* ARABIC </w:instrText>
       </w:r>
       <w:r>
         <w:fldChar w:fldCharType="separate"/>
@@ -7989,21 +7983,7 @@
         <w:rPr>
           <w:bCs/>
         </w:rPr>
-        <w:t xml:space="preserve">The users were awarded with an initial “sign-up award” and additional awards that depending on the interactions based on the user and the Chatbot Interaction Framework. The awards were provided to the users would also help them understand the karma system and thereby gaining more karma points and keeping the users captivated to use the application. The list of awards </w:t>
-      </w:r>
-      <w:proofErr w:type="gramStart"/>
-      <w:r>
-        <w:rPr>
-          <w:bCs/>
-        </w:rPr>
-        <w:t>present</w:t>
-      </w:r>
-      <w:proofErr w:type="gramEnd"/>
-      <w:r>
-        <w:rPr>
-          <w:bCs/>
-        </w:rPr>
-        <w:t xml:space="preserve"> in the system </w:t>
+        <w:t xml:space="preserve">The users were awarded with an initial “sign-up award” and additional awards that depending on the interactions based on the user and the Chatbot Interaction Framework. The awards were provided to the users would also help them understand the karma system and thereby gaining more karma points and keeping the users captivated to use the application. The list of awards present in the system </w:t>
       </w:r>
       <w:r>
         <w:rPr>
@@ -9177,15 +9157,7 @@
         <w:t xml:space="preserve">memory for loading the chatbots into the memory so </w:t>
       </w:r>
       <w:r>
-        <w:t>the EC2 instance chosen was t3a.large, which consisted of 2 virtual CPUs with 8GB memory. Additionally, a 30GB SSD was chosen for storage. Since the database was not large, the database server was a t</w:t>
-      </w:r>
-      <w:proofErr w:type="gramStart"/>
-      <w:r>
-        <w:t>2.micro</w:t>
-      </w:r>
-      <w:proofErr w:type="gramEnd"/>
-      <w:r>
-        <w:t xml:space="preserve"> instance, which consisted of a single virtual CPU with 1GB memory.</w:t>
+        <w:t>the EC2 instance chosen was t3a.large, which consisted of 2 virtual CPUs with 8GB memory. Additionally, a 30GB SSD was chosen for storage. Since the database was not large, the database server was a t2.micro instance, which consisted of a single virtual CPU with 1GB memory.</w:t>
       </w:r>
     </w:p>
     <w:p>
@@ -10282,15 +10254,7 @@
       </w:r>
       <w:proofErr w:type="spellEnd"/>
       <w:r>
-        <w:t xml:space="preserve">. There were 17 instances where the users have voted the suggestions to as good and 6 instances where the users have voted the suggestions as poor. This can help to determine the </w:t>
-      </w:r>
-      <w:proofErr w:type="gramStart"/>
-      <w:r>
-        <w:t>amount</w:t>
-      </w:r>
-      <w:proofErr w:type="gramEnd"/>
-      <w:r>
-        <w:t xml:space="preserve"> of messages that the user has sent prior to the vote while including the number of times the user has clicked for the suggestion provided by the </w:t>
+        <w:t xml:space="preserve">. There were 17 instances where the users have voted the suggestions to as good and 6 instances where the users have voted the suggestions as poor. This can help to determine the amount of messages that the user has sent prior to the vote while including the number of times the user has clicked for the suggestion provided by the </w:t>
       </w:r>
       <w:proofErr w:type="spellStart"/>
       <w:r>
@@ -10559,49 +10523,6 @@
         <w:rPr>
           <w:bCs/>
         </w:rPr>
-        <w:t xml:space="preserve">The basic idea is to train better select whatever… Express the goal. Remove </w:t>
-      </w:r>
-      <w:proofErr w:type="spellStart"/>
-      <w:r>
-        <w:rPr>
-          <w:bCs/>
-        </w:rPr>
-        <w:t>explaination</w:t>
-      </w:r>
-      <w:proofErr w:type="spellEnd"/>
-      <w:r>
-        <w:rPr>
-          <w:bCs/>
-        </w:rPr>
-        <w:t xml:space="preserve"> of </w:t>
-      </w:r>
-      <w:proofErr w:type="spellStart"/>
-      <w:r>
-        <w:rPr>
-          <w:bCs/>
-        </w:rPr>
-        <w:t>GeLU</w:t>
-      </w:r>
-      <w:proofErr w:type="spellEnd"/>
-      <w:r>
-        <w:rPr>
-          <w:bCs/>
-        </w:rPr>
-        <w:t xml:space="preserve">. Add Adam activation function. Give example of </w:t>
-      </w:r>
-    </w:p>
-    <w:p>
-      <w:pPr>
-        <w:ind w:firstLine="720"/>
-        <w:jc w:val="both"/>
-        <w:rPr>
-          <w:bCs/>
-        </w:rPr>
-      </w:pPr>
-      <w:r>
-        <w:rPr>
-          <w:bCs/>
-        </w:rPr>
         <w:t>M</w:t>
       </w:r>
       <w:r>
@@ -10834,13 +10755,7 @@
         <w:rPr>
           <w:bCs/>
         </w:rPr>
-        <w:t xml:space="preserve"> </w:t>
-      </w:r>
-      <w:r>
-        <w:rPr>
-          <w:bCs/>
-        </w:rPr>
-        <w:t>The model was trained through Adam activation function with a learning rate of 0.00001.</w:t>
+        <w:t xml:space="preserve"> The model was trained through Adam activation function with a learning rate of 0.00001.</w:t>
       </w:r>
     </w:p>
     <w:p>
@@ -10855,8 +10770,14 @@
         <w:rPr>
           <w:bCs/>
         </w:rPr>
+        <w:t xml:space="preserve">The model was also capable of learning positional embeddings therefore the sequence generated by the model will be able to learn the context and thereby preserving </w:t>
+      </w:r>
+      <w:r>
+        <w:rPr>
+          <w:bCs/>
+        </w:rPr>
         <w:lastRenderedPageBreak/>
-        <w:t>The model was also capable of learning positional embeddings therefore the sequence generated by the model will be able to learn the context and thereby preserving the meaning of the sentence.</w:t>
+        <w:t>the meaning of the sentence.</w:t>
       </w:r>
       <w:r>
         <w:rPr>
@@ -10886,21 +10807,7 @@
         <w:rPr>
           <w:bCs/>
         </w:rPr>
-        <w:t xml:space="preserve"> like the cast, </w:t>
-      </w:r>
-      <w:proofErr w:type="gramStart"/>
-      <w:r>
-        <w:rPr>
-          <w:bCs/>
-        </w:rPr>
-        <w:t>and,</w:t>
-      </w:r>
-      <w:proofErr w:type="gramEnd"/>
-      <w:r>
-        <w:rPr>
-          <w:bCs/>
-        </w:rPr>
-        <w:t xml:space="preserve"> I </w:t>
+        <w:t xml:space="preserve"> like the cast, and, I </w:t>
       </w:r>
       <w:r>
         <w:rPr>
@@ -11332,8 +11239,14 @@
         <w:rPr>
           <w:bCs/>
         </w:rPr>
+        <w:t xml:space="preserve">For the train set of the dataset generated during the research study, it was observed that the transfer learning model had a BLEU-4 score of 0.13, F1 score of 0.12, perplexity </w:t>
+      </w:r>
+      <w:r>
+        <w:rPr>
+          <w:bCs/>
+        </w:rPr>
         <w:lastRenderedPageBreak/>
-        <w:t xml:space="preserve">For the train set of the dataset generated during the research study, it was observed that the transfer learning model had a BLEU-4 score of 0.13, F1 score of 0.12, perplexity of 16.42 and a token accuracy of 42.18%. The baseline </w:t>
+        <w:t xml:space="preserve">of 16.42 and a token accuracy of 42.18%. The baseline </w:t>
       </w:r>
       <w:proofErr w:type="spellStart"/>
       <w:r>
@@ -12492,13 +12405,7 @@
         <w:rPr>
           <w:bCs/>
         </w:rPr>
-        <w:t xml:space="preserve">Also, </w:t>
-      </w:r>
-      <w:r>
-        <w:rPr>
-          <w:bCs/>
-        </w:rPr>
-        <w:t xml:space="preserve">the transfer learning </w:t>
+        <w:t xml:space="preserve">Also, the transfer learning </w:t>
       </w:r>
       <w:proofErr w:type="spellStart"/>
       <w:r>
@@ -12512,25 +12419,7 @@
         <w:rPr>
           <w:bCs/>
         </w:rPr>
-        <w:t xml:space="preserve"> model was created after the human study</w:t>
-      </w:r>
-      <w:r>
-        <w:rPr>
-          <w:bCs/>
-        </w:rPr>
-        <w:t>. Therefore,</w:t>
-      </w:r>
-      <w:r>
-        <w:rPr>
-          <w:bCs/>
-        </w:rPr>
-        <w:t xml:space="preserve"> the research data is biased towards favoring the baseline model</w:t>
-      </w:r>
-      <w:r>
-        <w:rPr>
-          <w:bCs/>
-        </w:rPr>
-        <w:t xml:space="preserve">. </w:t>
+        <w:t xml:space="preserve"> model was created after the human study. Therefore, the research data is biased towards favoring the baseline model. </w:t>
       </w:r>
       <w:r>
         <w:rPr>
@@ -12551,8 +12440,14 @@
         <w:rPr>
           <w:bCs/>
         </w:rPr>
+        <w:t xml:space="preserve">Perplexity is the measure of uncertainty in assigning probabilities to the text or how well the model will make predictions given probability distribution. Therefore, perplexity </w:t>
+      </w:r>
+      <w:r>
+        <w:rPr>
+          <w:bCs/>
+        </w:rPr>
         <w:lastRenderedPageBreak/>
-        <w:t>Perplexity is the measure of uncertainty in assigning probabilities to the text or how well the model will make predictions given probability distribution. Therefore, perplexity looks after the entire vocabulary of the model and therefore covers a wide range of context than BLEU-4 or F-1 Scores.</w:t>
+        <w:t>looks after the entire vocabulary of the model and therefore covers a wide range of context than BLEU-4 or F-1 Scores.</w:t>
       </w:r>
     </w:p>
     <w:p>
@@ -12728,6 +12623,24 @@
         </w:rPr>
         <w:t>gets stuck and generates the same tokens over and over.</w:t>
       </w:r>
+    </w:p>
+    <w:p>
+      <w:pPr>
+        <w:ind w:firstLine="720"/>
+        <w:jc w:val="both"/>
+        <w:rPr>
+          <w:bCs/>
+        </w:rPr>
+      </w:pPr>
+    </w:p>
+    <w:p>
+      <w:pPr>
+        <w:ind w:firstLine="720"/>
+        <w:jc w:val="both"/>
+        <w:rPr>
+          <w:bCs/>
+        </w:rPr>
+      </w:pPr>
     </w:p>
     <w:p>
       <w:pPr>
@@ -14904,12 +14817,205 @@
     </w:p>
     <w:p>
       <w:pPr>
+        <w:keepNext/>
+        <w:ind w:firstLine="0"/>
+        <w:jc w:val="both"/>
+      </w:pPr>
+      <w:r>
+        <w:rPr>
+          <w:bCs/>
+          <w:noProof/>
+        </w:rPr>
+        <w:lastRenderedPageBreak/>
+        <w:drawing>
+          <wp:inline distT="0" distB="0" distL="0" distR="0" wp14:anchorId="1C0DEC99" wp14:editId="23B1D2E2">
+            <wp:extent cx="5435600" cy="3746500"/>
+            <wp:effectExtent l="0" t="0" r="0" b="0"/>
+            <wp:docPr id="8" name="Picture 8" descr="Graphical user interface&#10;&#10;Description automatically generated with low confidence"/>
+            <wp:cNvGraphicFramePr>
+              <a:graphicFrameLocks xmlns:a="http://schemas.openxmlformats.org/drawingml/2006/main" noChangeAspect="1"/>
+            </wp:cNvGraphicFramePr>
+            <a:graphic xmlns:a="http://schemas.openxmlformats.org/drawingml/2006/main">
+              <a:graphicData uri="http://schemas.openxmlformats.org/drawingml/2006/picture">
+                <pic:pic xmlns:pic="http://schemas.openxmlformats.org/drawingml/2006/picture">
+                  <pic:nvPicPr>
+                    <pic:cNvPr id="8" name="Picture 8" descr="Graphical user interface&#10;&#10;Description automatically generated with low confidence"/>
+                    <pic:cNvPicPr/>
+                  </pic:nvPicPr>
+                  <pic:blipFill>
+                    <a:blip r:embed="rId21">
+                      <a:extLst>
+                        <a:ext uri="{28A0092B-C50C-407E-A947-70E740481C1C}">
+                          <a14:useLocalDpi xmlns:a14="http://schemas.microsoft.com/office/drawing/2010/main" val="0"/>
+                        </a:ext>
+                      </a:extLst>
+                    </a:blip>
+                    <a:stretch>
+                      <a:fillRect/>
+                    </a:stretch>
+                  </pic:blipFill>
+                  <pic:spPr>
+                    <a:xfrm>
+                      <a:off x="0" y="0"/>
+                      <a:ext cx="5435600" cy="3746500"/>
+                    </a:xfrm>
+                    <a:prstGeom prst="rect">
+                      <a:avLst/>
+                    </a:prstGeom>
+                  </pic:spPr>
+                </pic:pic>
+              </a:graphicData>
+            </a:graphic>
+          </wp:inline>
+        </w:drawing>
+      </w:r>
+    </w:p>
+    <w:p>
+      <w:pPr>
+        <w:pStyle w:val="Caption"/>
+      </w:pPr>
+      <w:r>
+        <w:t>Figure 6.</w:t>
+      </w:r>
+      <w:fldSimple w:instr=" SEQ Figure_6. \* ARABIC ">
+        <w:r>
+          <w:rPr>
+            <w:noProof/>
+          </w:rPr>
+          <w:t>1</w:t>
+        </w:r>
+      </w:fldSimple>
+      <w:r>
+        <w:t xml:space="preserve">. Distributed </w:t>
+      </w:r>
+      <w:proofErr w:type="spellStart"/>
+      <w:r>
+        <w:t>AdvisorBot</w:t>
+      </w:r>
+      <w:proofErr w:type="spellEnd"/>
+      <w:r>
+        <w:t xml:space="preserve"> Model</w:t>
+      </w:r>
+    </w:p>
+    <w:p>
+      <w:pPr>
         <w:ind w:firstLine="720"/>
         <w:jc w:val="both"/>
         <w:rPr>
           <w:bCs/>
         </w:rPr>
       </w:pPr>
+      <w:r>
+        <w:rPr>
+          <w:bCs/>
+        </w:rPr>
+        <w:t xml:space="preserve">A design for a better </w:t>
+      </w:r>
+      <w:proofErr w:type="spellStart"/>
+      <w:r>
+        <w:rPr>
+          <w:bCs/>
+        </w:rPr>
+        <w:t>AdvisorBot</w:t>
+      </w:r>
+      <w:proofErr w:type="spellEnd"/>
+      <w:r>
+        <w:rPr>
+          <w:bCs/>
+        </w:rPr>
+        <w:t xml:space="preserve"> that can provide suggestions on several topics can be created by using a distributed approach as shown in Figure 6.1. Creating several knowledgeable </w:t>
+      </w:r>
+      <w:proofErr w:type="spellStart"/>
+      <w:r>
+        <w:rPr>
+          <w:bCs/>
+        </w:rPr>
+        <w:t>AdvisorBots</w:t>
+      </w:r>
+      <w:proofErr w:type="spellEnd"/>
+      <w:r>
+        <w:rPr>
+          <w:bCs/>
+        </w:rPr>
+        <w:t xml:space="preserve"> that can talk about specific topics such as a specific </w:t>
+      </w:r>
+      <w:proofErr w:type="spellStart"/>
+      <w:r>
+        <w:rPr>
+          <w:bCs/>
+        </w:rPr>
+        <w:t>AdvisorBot</w:t>
+      </w:r>
+      <w:proofErr w:type="spellEnd"/>
+      <w:r>
+        <w:rPr>
+          <w:bCs/>
+        </w:rPr>
+        <w:t xml:space="preserve"> that can talk about sciences, or technology, or movies, and more. This would also enable to improve these specific </w:t>
+      </w:r>
+      <w:proofErr w:type="spellStart"/>
+      <w:r>
+        <w:rPr>
+          <w:bCs/>
+        </w:rPr>
+        <w:t>AdvisorBots</w:t>
+      </w:r>
+      <w:proofErr w:type="spellEnd"/>
+      <w:r>
+        <w:rPr>
+          <w:bCs/>
+        </w:rPr>
+        <w:t xml:space="preserve"> </w:t>
+      </w:r>
+      <w:r>
+        <w:rPr>
+          <w:bCs/>
+        </w:rPr>
+        <w:t>in terms of scaling the knowledgebase.</w:t>
+      </w:r>
+    </w:p>
+    <w:p>
+      <w:pPr>
+        <w:ind w:firstLine="720"/>
+        <w:jc w:val="both"/>
+        <w:rPr>
+          <w:bCs/>
+        </w:rPr>
+      </w:pPr>
+      <w:r>
+        <w:rPr>
+          <w:bCs/>
+        </w:rPr>
+        <w:t xml:space="preserve">Connecting these specific </w:t>
+      </w:r>
+      <w:proofErr w:type="spellStart"/>
+      <w:r>
+        <w:rPr>
+          <w:bCs/>
+        </w:rPr>
+        <w:t>AdvisorBots</w:t>
+      </w:r>
+      <w:proofErr w:type="spellEnd"/>
+      <w:r>
+        <w:rPr>
+          <w:bCs/>
+        </w:rPr>
+        <w:t xml:space="preserve"> with a central </w:t>
+      </w:r>
+      <w:proofErr w:type="spellStart"/>
+      <w:r>
+        <w:rPr>
+          <w:bCs/>
+        </w:rPr>
+        <w:t>AdvisorBot</w:t>
+      </w:r>
+      <w:proofErr w:type="spellEnd"/>
+      <w:r>
+        <w:rPr>
+          <w:bCs/>
+        </w:rPr>
+        <w:t xml:space="preserve"> that can capture the context and determine which specific model to use, while determining the conversation satisfaction level and ways to improve it. This distributed model can help to scale the knowledge and have easy integration with new topics.</w:t>
+      </w:r>
     </w:p>
     <w:p>
       <w:pPr>
@@ -17066,8 +17172,8 @@
       </w:sdtContent>
     </w:sdt>
     <w:sectPr>
-      <w:headerReference w:type="default" r:id="rId21"/>
-      <w:footerReference w:type="default" r:id="rId22"/>
+      <w:headerReference w:type="default" r:id="rId22"/>
+      <w:footerReference w:type="default" r:id="rId23"/>
       <w:pgSz w:w="12240" w:h="15840"/>
       <w:pgMar w:top="1440" w:right="1440" w:bottom="1440" w:left="2160" w:header="720" w:footer="720" w:gutter="0"/>
       <w:pgNumType w:start="1"/>
@@ -21338,6 +21444,7 @@
   <w:style w:type="character" w:default="1" w:styleId="DefaultParagraphFont">
     <w:name w:val="Default Paragraph Font"/>
     <w:uiPriority w:val="1"/>
+    <w:semiHidden/>
     <w:unhideWhenUsed/>
   </w:style>
   <w:style w:type="table" w:default="1" w:styleId="TableNormal">

</xml_diff>

<commit_message>
Updated the final draft of the thesis
</commit_message>
<xml_diff>
--- a/docs/Thesis/Towards Assisting Human-Human Conversations.docx
+++ b/docs/Thesis/Towards Assisting Human-Human Conversations.docx
@@ -644,19 +644,42 @@
       </w:r>
       <w:proofErr w:type="spellEnd"/>
       <w:r>
-        <w:t xml:space="preserve"> for his expert guidance throughout the project. Lastly, I would like to thank my family</w:t>
+        <w:t>, Prof. Ronald Landis and Prof. Kai Shu</w:t>
+      </w:r>
+      <w:r>
+        <w:t xml:space="preserve"> for </w:t>
+      </w:r>
+      <w:r>
+        <w:t xml:space="preserve">their </w:t>
+      </w:r>
+      <w:r>
+        <w:t>expert guidance throughout the project. Lastly, I would like to thank my family</w:t>
       </w:r>
       <w:r>
         <w:t>,</w:t>
       </w:r>
       <w:r>
-        <w:t xml:space="preserve"> friends</w:t>
-      </w:r>
+        <w:t xml:space="preserve"> </w:t>
+      </w:r>
+      <w:proofErr w:type="gramStart"/>
+      <w:r>
+        <w:t>friends</w:t>
+      </w:r>
+      <w:proofErr w:type="gramEnd"/>
       <w:r>
         <w:t xml:space="preserve"> and all other participants in this research study</w:t>
       </w:r>
       <w:r>
         <w:t xml:space="preserve"> without whom this project would not have been successful.</w:t>
+      </w:r>
+    </w:p>
+    <w:p>
+      <w:pPr>
+        <w:ind w:firstLine="720"/>
+        <w:jc w:val="both"/>
+      </w:pPr>
+      <w:r>
+        <w:t>A special thanks to all the participants of the research study.</w:t>
       </w:r>
     </w:p>
     <w:p>
@@ -1299,7 +1322,10 @@
         <w:tab/>
       </w:r>
       <w:r>
-        <w:t>31</w:t>
+        <w:t>3</w:t>
+      </w:r>
+      <w:r>
+        <w:t>5</w:t>
       </w:r>
     </w:p>
     <w:p>
@@ -1323,7 +1349,9 @@
       </w:r>
       <w:r>
         <w:tab/>
-        <w:t>36</w:t>
+      </w:r>
+      <w:r>
+        <w:t>41</w:t>
       </w:r>
     </w:p>
     <w:p>
@@ -1367,13 +1395,13 @@
         <w:rPr>
           <w:caps/>
         </w:rPr>
+        <w:t>4</w:t>
+      </w:r>
+      <w:r>
+        <w:rPr>
+          <w:caps/>
+        </w:rPr>
         <w:t>3</w:t>
-      </w:r>
-      <w:r>
-        <w:rPr>
-          <w:caps/>
-        </w:rPr>
-        <w:t>7</w:t>
       </w:r>
     </w:p>
     <w:p>
@@ -1573,7 +1601,10 @@
         <w:tab/>
       </w:r>
       <w:r>
-        <w:t>33</w:t>
+        <w:t>3</w:t>
+      </w:r>
+      <w:r>
+        <w:t>7</w:t>
       </w:r>
     </w:p>
     <w:p>
@@ -1613,7 +1644,10 @@
       <w:proofErr w:type="spellEnd"/>
       <w:r>
         <w:tab/>
-        <w:t>35</w:t>
+        <w:t>3</w:t>
+      </w:r>
+      <w:r>
+        <w:t>9</w:t>
       </w:r>
     </w:p>
     <w:p>
@@ -1946,19 +1980,20 @@
         <w:tab/>
       </w:r>
       <w:r>
-        <w:t xml:space="preserve">Counts of the times users clicked on the suggestions from the </w:t>
-      </w:r>
-      <w:proofErr w:type="spellStart"/>
-      <w:r>
-        <w:t>AdvisorBots</w:t>
-      </w:r>
-      <w:proofErr w:type="spellEnd"/>
+        <w:t>User's Responses on Post-chat Questionnaire</w:t>
+      </w:r>
+      <w:r>
+        <w:t xml:space="preserve">   </w:t>
+      </w:r>
       <w:r>
         <w:tab/>
       </w:r>
       <w:r>
         <w:tab/>
-        <w:t>26</w:t>
+        <w:t>2</w:t>
+      </w:r>
+      <w:r>
+        <w:t>7</w:t>
       </w:r>
     </w:p>
     <w:p>
@@ -1991,15 +2026,7 @@
         <w:tab/>
       </w:r>
       <w:r>
-        <w:t xml:space="preserve">Delay of </w:t>
-      </w:r>
-      <w:proofErr w:type="spellStart"/>
-      <w:r>
-        <w:t>AdvisorBot</w:t>
-      </w:r>
-      <w:proofErr w:type="spellEnd"/>
-      <w:r>
-        <w:t xml:space="preserve"> Suggestions in Seconds</w:t>
+        <w:t>Percentage of Chatbot Clicks by Chatbot Names</w:t>
       </w:r>
       <w:r>
         <w:t xml:space="preserve">   </w:t>
@@ -2009,7 +2036,10 @@
       </w:r>
       <w:r>
         <w:tab/>
-        <w:t>27</w:t>
+        <w:t>2</w:t>
+      </w:r>
+      <w:r>
+        <w:t>8</w:t>
       </w:r>
     </w:p>
     <w:p>
@@ -2042,17 +2072,31 @@
         <w:tab/>
       </w:r>
       <w:r>
-        <w:t>Number of Previous Messages when a user votes the conversation quality</w:t>
+        <w:t xml:space="preserve">Delay of </w:t>
+      </w:r>
+      <w:proofErr w:type="spellStart"/>
+      <w:r>
+        <w:t>AdvisorBot</w:t>
+      </w:r>
+      <w:proofErr w:type="spellEnd"/>
+      <w:r>
+        <w:t xml:space="preserve"> Suggestions in Seconds</w:t>
       </w:r>
       <w:r>
         <w:t xml:space="preserve"> </w:t>
       </w:r>
       <w:r>
+        <w:t xml:space="preserve">  </w:t>
+      </w:r>
+      <w:r>
         <w:tab/>
       </w:r>
       <w:r>
         <w:tab/>
-        <w:t>28</w:t>
+        <w:t>2</w:t>
+      </w:r>
+      <w:r>
+        <w:t>9</w:t>
       </w:r>
     </w:p>
     <w:p>
@@ -2085,7 +2129,7 @@
         <w:tab/>
       </w:r>
       <w:r>
-        <w:t xml:space="preserve">Number of Previous Messages when a user votes the </w:t>
+        <w:t xml:space="preserve">Statistics of Users Votes on Conversation Quality After Using </w:t>
       </w:r>
       <w:proofErr w:type="spellStart"/>
       <w:r>
@@ -2093,17 +2137,13 @@
       </w:r>
       <w:proofErr w:type="spellEnd"/>
       <w:r>
-        <w:t xml:space="preserve"> quality</w:t>
-      </w:r>
-      <w:r>
-        <w:t xml:space="preserve">   </w:t>
-      </w:r>
-      <w:r>
         <w:tab/>
       </w:r>
       <w:r>
         <w:tab/>
-        <w:t>29</w:t>
+      </w:r>
+      <w:r>
+        <w:t>30</w:t>
       </w:r>
     </w:p>
     <w:p>
@@ -2117,6 +2157,251 @@
         <w:spacing w:line="240" w:lineRule="auto"/>
         <w:ind w:left="360" w:firstLine="0"/>
       </w:pPr>
+    </w:p>
+    <w:p>
+      <w:pPr>
+        <w:keepLines/>
+        <w:tabs>
+          <w:tab w:val="left" w:pos="900"/>
+          <w:tab w:val="right" w:leader="dot" w:pos="8100"/>
+          <w:tab w:val="right" w:pos="8640"/>
+        </w:tabs>
+        <w:spacing w:line="240" w:lineRule="auto"/>
+        <w:ind w:left="360" w:firstLine="0"/>
+      </w:pPr>
+      <w:r>
+        <w:t>4.</w:t>
+      </w:r>
+      <w:r>
+        <w:t>5</w:t>
+      </w:r>
+      <w:r>
+        <w:tab/>
+      </w:r>
+      <w:r>
+        <w:t xml:space="preserve">Statistics of Users Votes on </w:t>
+      </w:r>
+      <w:proofErr w:type="spellStart"/>
+      <w:r>
+        <w:t>AdvisorBot</w:t>
+      </w:r>
+      <w:proofErr w:type="spellEnd"/>
+      <w:r>
+        <w:t xml:space="preserve"> Quality</w:t>
+      </w:r>
+      <w:r>
+        <w:t xml:space="preserve">   </w:t>
+      </w:r>
+      <w:r>
+        <w:tab/>
+      </w:r>
+      <w:r>
+        <w:tab/>
+      </w:r>
+      <w:r>
+        <w:t>31</w:t>
+      </w:r>
+    </w:p>
+    <w:p>
+      <w:pPr>
+        <w:keepLines/>
+        <w:tabs>
+          <w:tab w:val="left" w:pos="900"/>
+          <w:tab w:val="right" w:leader="dot" w:pos="8100"/>
+          <w:tab w:val="right" w:pos="8640"/>
+        </w:tabs>
+        <w:spacing w:line="240" w:lineRule="auto"/>
+        <w:ind w:left="360" w:firstLine="0"/>
+      </w:pPr>
+    </w:p>
+    <w:p>
+      <w:pPr>
+        <w:keepLines/>
+        <w:tabs>
+          <w:tab w:val="left" w:pos="900"/>
+          <w:tab w:val="right" w:leader="dot" w:pos="8100"/>
+          <w:tab w:val="right" w:pos="8640"/>
+        </w:tabs>
+        <w:spacing w:line="240" w:lineRule="auto"/>
+        <w:ind w:left="360" w:firstLine="0"/>
+      </w:pPr>
+      <w:r>
+        <w:t>4.</w:t>
+      </w:r>
+      <w:r>
+        <w:t>6</w:t>
+      </w:r>
+      <w:r>
+        <w:tab/>
+      </w:r>
+      <w:r>
+        <w:t>User Behaviors on Using Suggestion and Discussions</w:t>
+      </w:r>
+      <w:r>
+        <w:t xml:space="preserve">   </w:t>
+      </w:r>
+      <w:r>
+        <w:tab/>
+      </w:r>
+      <w:r>
+        <w:tab/>
+      </w:r>
+      <w:r>
+        <w:t>32</w:t>
+      </w:r>
+    </w:p>
+    <w:p>
+      <w:pPr>
+        <w:keepLines/>
+        <w:tabs>
+          <w:tab w:val="left" w:pos="900"/>
+          <w:tab w:val="right" w:leader="dot" w:pos="8100"/>
+          <w:tab w:val="right" w:pos="8640"/>
+        </w:tabs>
+        <w:spacing w:line="240" w:lineRule="auto"/>
+        <w:ind w:left="360" w:firstLine="0"/>
+      </w:pPr>
+    </w:p>
+    <w:p>
+      <w:pPr>
+        <w:keepLines/>
+        <w:tabs>
+          <w:tab w:val="left" w:pos="900"/>
+          <w:tab w:val="right" w:leader="dot" w:pos="8100"/>
+          <w:tab w:val="right" w:pos="8640"/>
+        </w:tabs>
+        <w:spacing w:line="240" w:lineRule="auto"/>
+        <w:ind w:left="360" w:firstLine="0"/>
+      </w:pPr>
+      <w:r>
+        <w:t>4.</w:t>
+      </w:r>
+      <w:r>
+        <w:t>7</w:t>
+      </w:r>
+      <w:r>
+        <w:tab/>
+      </w:r>
+      <w:r>
+        <w:t>Messages Sent by the Users Having High Cosine Similarity</w:t>
+      </w:r>
+      <w:r>
+        <w:t xml:space="preserve">   </w:t>
+      </w:r>
+      <w:r>
+        <w:tab/>
+      </w:r>
+      <w:r>
+        <w:tab/>
+      </w:r>
+      <w:r>
+        <w:t>33</w:t>
+      </w:r>
+    </w:p>
+    <w:p>
+      <w:pPr>
+        <w:keepLines/>
+        <w:tabs>
+          <w:tab w:val="left" w:pos="900"/>
+          <w:tab w:val="right" w:leader="dot" w:pos="8100"/>
+          <w:tab w:val="right" w:pos="8640"/>
+        </w:tabs>
+        <w:spacing w:line="240" w:lineRule="auto"/>
+        <w:ind w:left="360" w:firstLine="0"/>
+      </w:pPr>
+    </w:p>
+    <w:p>
+      <w:pPr>
+        <w:keepLines/>
+        <w:tabs>
+          <w:tab w:val="left" w:pos="900"/>
+          <w:tab w:val="right" w:leader="dot" w:pos="8100"/>
+          <w:tab w:val="right" w:pos="8640"/>
+        </w:tabs>
+        <w:spacing w:line="240" w:lineRule="auto"/>
+        <w:ind w:left="360" w:firstLine="0"/>
+      </w:pPr>
+      <w:r>
+        <w:t>4.</w:t>
+      </w:r>
+      <w:r>
+        <w:t>8</w:t>
+      </w:r>
+      <w:r>
+        <w:tab/>
+      </w:r>
+      <w:r>
+        <w:t xml:space="preserve">Messages Sent by the Users Having </w:t>
+      </w:r>
+      <w:r>
+        <w:t>Low</w:t>
+      </w:r>
+      <w:r>
+        <w:t xml:space="preserve"> Cosine Similarity</w:t>
+      </w:r>
+      <w:r>
+        <w:t xml:space="preserve">   </w:t>
+      </w:r>
+      <w:r>
+        <w:tab/>
+      </w:r>
+      <w:r>
+        <w:tab/>
+      </w:r>
+      <w:r>
+        <w:t>34</w:t>
+      </w:r>
+    </w:p>
+    <w:p>
+      <w:pPr>
+        <w:keepLines/>
+        <w:tabs>
+          <w:tab w:val="left" w:pos="900"/>
+          <w:tab w:val="right" w:leader="dot" w:pos="8100"/>
+          <w:tab w:val="right" w:pos="8640"/>
+        </w:tabs>
+        <w:spacing w:line="240" w:lineRule="auto"/>
+        <w:ind w:left="360" w:firstLine="0"/>
+      </w:pPr>
+    </w:p>
+    <w:p>
+      <w:pPr>
+        <w:keepLines/>
+        <w:tabs>
+          <w:tab w:val="left" w:pos="900"/>
+          <w:tab w:val="right" w:leader="dot" w:pos="8100"/>
+          <w:tab w:val="right" w:pos="8640"/>
+        </w:tabs>
+        <w:spacing w:line="240" w:lineRule="auto"/>
+        <w:ind w:left="360" w:firstLine="0"/>
+      </w:pPr>
+      <w:r>
+        <w:t>6.1</w:t>
+      </w:r>
+      <w:r>
+        <w:tab/>
+      </w:r>
+      <w:r>
+        <w:t xml:space="preserve">Distributed </w:t>
+      </w:r>
+      <w:proofErr w:type="spellStart"/>
+      <w:r>
+        <w:t>AdvisorBot</w:t>
+      </w:r>
+      <w:proofErr w:type="spellEnd"/>
+      <w:r>
+        <w:t xml:space="preserve"> Model</w:t>
+      </w:r>
+      <w:r>
+        <w:t xml:space="preserve">   </w:t>
+      </w:r>
+      <w:r>
+        <w:tab/>
+      </w:r>
+      <w:r>
+        <w:tab/>
+        <w:t>42</w:t>
+      </w:r>
     </w:p>
     <w:p>
       <w:pPr>
@@ -2706,7 +2991,7 @@
             <w:fldChar w:fldCharType="begin"/>
           </w:r>
           <w:r>
-            <w:instrText xml:space="preserve"> CITATION Wei66 \l 1033 </w:instrText>
+            <w:instrText xml:space="preserve">CITATION Wei66 \l 1033 </w:instrText>
           </w:r>
           <w:r>
             <w:fldChar w:fldCharType="separate"/>
@@ -2868,7 +3153,7 @@
             <w:fldChar w:fldCharType="begin"/>
           </w:r>
           <w:r>
-            <w:instrText xml:space="preserve"> CITATION Pan \l 1033 </w:instrText>
+            <w:instrText xml:space="preserve">CITATION Pan \l 1033 </w:instrText>
           </w:r>
           <w:r>
             <w:fldChar w:fldCharType="separate"/>
@@ -2904,7 +3189,7 @@
             <w:fldChar w:fldCharType="begin"/>
           </w:r>
           <w:r>
-            <w:instrText xml:space="preserve"> CITATION Wei66 \l 1033 </w:instrText>
+            <w:instrText xml:space="preserve">CITATION Wei66 \l 1033 </w:instrText>
           </w:r>
           <w:r>
             <w:fldChar w:fldCharType="separate"/>
@@ -9856,64 +10141,58 @@
         <w:rPr>
           <w:bCs/>
         </w:rPr>
-        <w:t xml:space="preserve">The total messages sent through the application were 429 out of which the users chose to opt for the suggestions for only 82 times. Figure </w:t>
-      </w:r>
-      <w:r>
-        <w:rPr>
-          <w:bCs/>
-        </w:rPr>
-        <w:t>4.</w:t>
-      </w:r>
-      <w:r>
-        <w:rPr>
-          <w:bCs/>
-        </w:rPr>
-        <w:t xml:space="preserve">1 describes the times each of the two chatbots were chosen to be clicked. It can be noted that </w:t>
+        <w:t xml:space="preserve">The users were asked to fill a post-chat questionnaire based on their experience while using the chatbot interaction framework </w:t>
+      </w:r>
+      <w:r>
+        <w:rPr>
+          <w:bCs/>
+        </w:rPr>
+        <w:t xml:space="preserve">to gather the data for the research study. The questionnaire had range-based responses for questions that </w:t>
+      </w:r>
+      <w:r>
+        <w:rPr>
+          <w:bCs/>
+        </w:rPr>
+        <w:t>could</w:t>
+      </w:r>
+      <w:r>
+        <w:rPr>
+          <w:bCs/>
+        </w:rPr>
+        <w:t xml:space="preserve"> describe about the user’s responses on comfortability of the conversations, if they understood their conversational partner and if their conversational partner understood them, if they would recommend someone to participate in this research study, if they enjoyed the overall experience and if they liked the </w:t>
       </w:r>
       <w:proofErr w:type="spellStart"/>
       <w:r>
         <w:rPr>
           <w:bCs/>
         </w:rPr>
-        <w:t>BlenderBot</w:t>
+        <w:t>AdvisorBot</w:t>
       </w:r>
       <w:proofErr w:type="spellEnd"/>
       <w:r>
         <w:rPr>
           <w:bCs/>
         </w:rPr>
-        <w:t xml:space="preserve"> was clicked on 49 times and </w:t>
-      </w:r>
-      <w:proofErr w:type="spellStart"/>
-      <w:r>
-        <w:rPr>
-          <w:bCs/>
-        </w:rPr>
-        <w:t>DialoGPT</w:t>
-      </w:r>
-      <w:proofErr w:type="spellEnd"/>
-      <w:r>
-        <w:rPr>
-          <w:bCs/>
-        </w:rPr>
-        <w:t xml:space="preserve"> was clicked on 33 times.</w:t>
+        <w:t xml:space="preserve"> or felt that it was distracting. Figure 4.1 provides the counts on user’s ratings on these questions.</w:t>
       </w:r>
     </w:p>
     <w:p>
       <w:pPr>
         <w:keepNext/>
-        <w:ind w:firstLine="720"/>
-        <w:jc w:val="center"/>
-      </w:pPr>
-      <w:r>
-        <w:rPr>
+        <w:spacing w:line="240" w:lineRule="auto"/>
+        <w:ind w:firstLine="0"/>
+      </w:pPr>
+      <w:r>
+        <w:rPr>
+          <w:bCs/>
           <w:noProof/>
         </w:rPr>
+        <w:lastRenderedPageBreak/>
         <w:drawing>
-          <wp:inline distT="0" distB="0" distL="0" distR="0" wp14:anchorId="69606F4E" wp14:editId="339B0590">
-            <wp:extent cx="3050540" cy="2213610"/>
+          <wp:inline distT="0" distB="0" distL="0" distR="0" wp14:anchorId="185ED328" wp14:editId="3E300A26">
+            <wp:extent cx="5486400" cy="7228840"/>
             <wp:effectExtent l="0" t="0" r="0" b="0"/>
-            <wp:docPr id="3" name="Picture 3" descr="Chart, bar chart&#10;&#10;Description automatically generated"/>
+            <wp:docPr id="17" name="Picture 17" descr="A picture containing text, screenshot&#10;&#10;Description automatically generated"/>
             <wp:cNvGraphicFramePr>
               <a:graphicFrameLocks xmlns:a="http://schemas.openxmlformats.org/drawingml/2006/main" noChangeAspect="1"/>
             </wp:cNvGraphicFramePr>
@@ -9921,13 +10200,13 @@
               <a:graphicData uri="http://schemas.openxmlformats.org/drawingml/2006/picture">
                 <pic:pic xmlns:pic="http://schemas.openxmlformats.org/drawingml/2006/picture">
                   <pic:nvPicPr>
-                    <pic:cNvPr id="3" name="Picture 3" descr="Chart, bar chart&#10;&#10;Description automatically generated"/>
+                    <pic:cNvPr id="17" name="Picture 17" descr="A picture containing text, screenshot&#10;&#10;Description automatically generated"/>
                     <pic:cNvPicPr>
                       <a:picLocks noChangeAspect="1" noChangeArrowheads="1"/>
                     </pic:cNvPicPr>
                   </pic:nvPicPr>
                   <pic:blipFill>
-                    <a:blip r:embed="rId17">
+                    <a:blip r:embed="rId17" cstate="print">
                       <a:extLst>
                         <a:ext uri="{28A0092B-C50C-407E-A947-70E740481C1C}">
                           <a14:useLocalDpi xmlns:a14="http://schemas.microsoft.com/office/drawing/2010/main" val="0"/>
@@ -9942,7 +10221,7 @@
                   <pic:spPr bwMode="auto">
                     <a:xfrm>
                       <a:off x="0" y="0"/>
-                      <a:ext cx="3050540" cy="2213610"/>
+                      <a:ext cx="5486400" cy="7228840"/>
                     </a:xfrm>
                     <a:prstGeom prst="rect">
                       <a:avLst/>
@@ -9963,7 +10242,8 @@
       <w:pPr>
         <w:pStyle w:val="Caption"/>
         <w:rPr>
-          <w:bCs/>
+          <w:rFonts w:eastAsia="Times New Roman"/>
+          <w:lang w:eastAsia="en-US"/>
         </w:rPr>
       </w:pPr>
       <w:r>
@@ -9985,52 +10265,125 @@
         <w:t>1</w:t>
       </w:r>
       <w:r>
-        <w:rPr>
-          <w:noProof/>
-        </w:rPr>
         <w:fldChar w:fldCharType="end"/>
       </w:r>
       <w:r>
-        <w:t xml:space="preserve">. Counts of the times users clicked on the suggestions from the </w:t>
+        <w:t>. User's Responses on Post-chat Questionnaire</w:t>
+      </w:r>
+    </w:p>
+    <w:p>
+      <w:pPr>
+        <w:ind w:firstLine="720"/>
+        <w:jc w:val="both"/>
+        <w:rPr>
+          <w:bCs/>
+        </w:rPr>
+      </w:pPr>
+    </w:p>
+    <w:p>
+      <w:pPr>
+        <w:ind w:firstLine="720"/>
+        <w:jc w:val="both"/>
+        <w:rPr>
+          <w:bCs/>
+        </w:rPr>
+      </w:pPr>
+      <w:r>
+        <w:rPr>
+          <w:bCs/>
+        </w:rPr>
+        <w:lastRenderedPageBreak/>
+        <w:t xml:space="preserve">The total messages sent through the application were 429 out of which the users chose to opt for the suggestions for only 82 times. Figure </w:t>
+      </w:r>
+      <w:r>
+        <w:rPr>
+          <w:bCs/>
+        </w:rPr>
+        <w:t>4.</w:t>
+      </w:r>
+      <w:r>
+        <w:rPr>
+          <w:bCs/>
+        </w:rPr>
+        <w:t>2</w:t>
+      </w:r>
+      <w:r>
+        <w:rPr>
+          <w:bCs/>
+        </w:rPr>
+        <w:t xml:space="preserve"> describes the times each of the two chatbots were chosen to be clicked. It can be noted that </w:t>
       </w:r>
       <w:proofErr w:type="spellStart"/>
       <w:r>
-        <w:t>AdvisorBots</w:t>
+        <w:rPr>
+          <w:bCs/>
+        </w:rPr>
+        <w:t>BlenderBot</w:t>
       </w:r>
       <w:proofErr w:type="spellEnd"/>
-    </w:p>
-    <w:p>
-      <w:pPr>
-        <w:jc w:val="both"/>
-      </w:pPr>
-      <w:r>
-        <w:t xml:space="preserve">One of the reasons for the </w:t>
+      <w:r>
+        <w:rPr>
+          <w:bCs/>
+        </w:rPr>
+        <w:t xml:space="preserve"> was clicked on 49 times</w:t>
+      </w:r>
+      <w:r>
+        <w:rPr>
+          <w:bCs/>
+        </w:rPr>
+        <w:t xml:space="preserve"> or 59.8% times,</w:t>
+      </w:r>
+      <w:r>
+        <w:rPr>
+          <w:bCs/>
+        </w:rPr>
+        <w:t xml:space="preserve"> and </w:t>
       </w:r>
       <w:proofErr w:type="spellStart"/>
       <w:r>
-        <w:t>AdvisorBot</w:t>
+        <w:rPr>
+          <w:bCs/>
+        </w:rPr>
+        <w:t>DialoGPT</w:t>
       </w:r>
       <w:proofErr w:type="spellEnd"/>
       <w:r>
-        <w:t xml:space="preserve"> to not be clicked frequently was caused due to the lack of the computational resources required for generating the suggestive feed. As described by the users that the suggestions took time to load. The average time taken for a message to be received and the suggestions to be provided by the users was 19.59 seconds with a maximum time taken of 69.62 seconds. Figure 4.2 describes the box plot and the histogram of the delay in time for the message to be received and the suggestions to be computed and provided to the user.</w:t>
+        <w:rPr>
+          <w:bCs/>
+        </w:rPr>
+        <w:t xml:space="preserve"> was clicked on 33 times</w:t>
+      </w:r>
+      <w:r>
+        <w:rPr>
+          <w:bCs/>
+        </w:rPr>
+        <w:t xml:space="preserve"> or 40.2% times</w:t>
+      </w:r>
+      <w:r>
+        <w:rPr>
+          <w:bCs/>
+        </w:rPr>
+        <w:t>.</w:t>
       </w:r>
     </w:p>
     <w:p>
       <w:pPr>
         <w:keepNext/>
+        <w:spacing w:line="240" w:lineRule="auto"/>
         <w:ind w:firstLine="0"/>
+        <w:jc w:val="center"/>
       </w:pPr>
       <w:r>
         <w:rPr>
           <w:rFonts w:eastAsia="Times New Roman"/>
           <w:noProof/>
-        </w:rPr>
-        <w:lastRenderedPageBreak/>
+          <w:lang w:eastAsia="en-US"/>
+        </w:rPr>
         <w:drawing>
-          <wp:inline distT="0" distB="0" distL="0" distR="0" wp14:anchorId="7110AD51" wp14:editId="6A1C0494">
-            <wp:extent cx="5452217" cy="1783056"/>
+          <wp:inline distT="0" distB="0" distL="0" distR="0" wp14:anchorId="510C6127" wp14:editId="3042AFD5">
+            <wp:extent cx="2754630" cy="2263775"/>
             <wp:effectExtent l="0" t="0" r="0" b="0"/>
-            <wp:docPr id="10" name="Picture 10" descr="A picture containing logo&#10;&#10;Description automatically generated"/>
+            <wp:docPr id="20" name="Picture 20" descr="Chart, pie chart&#10;&#10;Description automatically generated"/>
             <wp:cNvGraphicFramePr>
               <a:graphicFrameLocks xmlns:a="http://schemas.openxmlformats.org/drawingml/2006/main" noChangeAspect="1"/>
             </wp:cNvGraphicFramePr>
@@ -10038,7 +10391,7 @@
               <a:graphicData uri="http://schemas.openxmlformats.org/drawingml/2006/picture">
                 <pic:pic xmlns:pic="http://schemas.openxmlformats.org/drawingml/2006/picture">
                   <pic:nvPicPr>
-                    <pic:cNvPr id="5" name="Picture 5" descr="A picture containing logo&#10;&#10;Description automatically generated"/>
+                    <pic:cNvPr id="20" name="Picture 20" descr="Chart, pie chart&#10;&#10;Description automatically generated"/>
                     <pic:cNvPicPr>
                       <a:picLocks noChangeAspect="1" noChangeArrowheads="1"/>
                     </pic:cNvPicPr>
@@ -10059,7 +10412,7 @@
                   <pic:spPr bwMode="auto">
                     <a:xfrm>
                       <a:off x="0" y="0"/>
-                      <a:ext cx="5482310" cy="1792897"/>
+                      <a:ext cx="2754630" cy="2263775"/>
                     </a:xfrm>
                     <a:prstGeom prst="rect">
                       <a:avLst/>
@@ -10079,88 +10432,76 @@
     <w:p>
       <w:pPr>
         <w:pStyle w:val="Caption"/>
+      </w:pPr>
+      <w:r>
+        <w:t>Figure 4.</w:t>
+      </w:r>
+      <w:r>
+        <w:fldChar w:fldCharType="begin"/>
+      </w:r>
+      <w:r>
+        <w:instrText xml:space="preserve"> SEQ Figure_4. \* ARABIC </w:instrText>
+      </w:r>
+      <w:r>
+        <w:fldChar w:fldCharType="separate"/>
+      </w:r>
+      <w:r>
+        <w:rPr>
+          <w:noProof/>
+        </w:rPr>
+        <w:t>2</w:t>
+      </w:r>
+      <w:r>
+        <w:fldChar w:fldCharType="end"/>
+      </w:r>
+      <w:r>
+        <w:t>. Percentage of Chatbot Clicks by Chatbot Names</w:t>
+      </w:r>
+    </w:p>
+    <w:p>
+      <w:pPr>
+        <w:jc w:val="both"/>
+      </w:pPr>
+      <w:r>
+        <w:t xml:space="preserve">One of the reasons for the </w:t>
+      </w:r>
+      <w:proofErr w:type="spellStart"/>
+      <w:r>
+        <w:t>AdvisorBot</w:t>
+      </w:r>
+      <w:proofErr w:type="spellEnd"/>
+      <w:r>
+        <w:t xml:space="preserve"> to not be clicked frequently was caused due to the lack of the computational resources required for generating the suggestive feed. As described by the users that the suggestions took time to load. The average time taken for a message to be received and the suggestions to be provided by the users was 19.59 seconds with a maximum time taken of 69.62 seconds. Figure 4.</w:t>
+      </w:r>
+      <w:r>
+        <w:t>3</w:t>
+      </w:r>
+      <w:r>
+        <w:t xml:space="preserve"> describes the histogram of the delay in time for the message to be received and the suggestions to be computed and provided to the user.</w:t>
+      </w:r>
+    </w:p>
+    <w:p>
+      <w:pPr>
+        <w:spacing w:line="240" w:lineRule="auto"/>
+        <w:ind w:firstLine="0"/>
+        <w:jc w:val="center"/>
         <w:rPr>
           <w:rFonts w:eastAsia="Times New Roman"/>
-        </w:rPr>
-      </w:pPr>
-      <w:r>
-        <w:t>Figure 4.</w:t>
-      </w:r>
-      <w:r>
-        <w:fldChar w:fldCharType="begin"/>
-      </w:r>
-      <w:r>
-        <w:instrText xml:space="preserve"> SEQ Figure_4. \* ARABIC </w:instrText>
-      </w:r>
-      <w:r>
-        <w:fldChar w:fldCharType="separate"/>
-      </w:r>
-      <w:r>
-        <w:rPr>
+          <w:lang w:eastAsia="en-US"/>
+        </w:rPr>
+      </w:pPr>
+      <w:r>
+        <w:rPr>
+          <w:rFonts w:eastAsia="Times New Roman"/>
           <w:noProof/>
-        </w:rPr>
-        <w:t>2</w:t>
-      </w:r>
-      <w:r>
-        <w:rPr>
-          <w:noProof/>
-        </w:rPr>
-        <w:fldChar w:fldCharType="end"/>
-      </w:r>
-      <w:r>
-        <w:t xml:space="preserve">. Delay of </w:t>
-      </w:r>
-      <w:proofErr w:type="spellStart"/>
-      <w:r>
-        <w:t>AdvisorBot</w:t>
-      </w:r>
-      <w:proofErr w:type="spellEnd"/>
-      <w:r>
-        <w:t xml:space="preserve"> </w:t>
-      </w:r>
-      <w:r>
-        <w:t>Suggestions in Seconds</w:t>
-      </w:r>
-    </w:p>
-    <w:p>
-      <w:pPr>
-        <w:jc w:val="both"/>
-      </w:pPr>
-      <w:r>
-        <w:t xml:space="preserve">The users were asked to vote the conversation status to provide insights to how the conversation is flowing. Since the user can vote any time to provide insights on how the conversation is flowing. There was a total of 11 cases where users felt that the conversation quality was good and three cases where the users felt that the conversation quality was poor. When the user votes that the conversation is flowing well, it can be determined by the number of messages the user has sent and if the user has clicked on any suggestions that was provided by the </w:t>
-      </w:r>
-      <w:proofErr w:type="spellStart"/>
-      <w:r>
-        <w:t>AdvisorBot</w:t>
-      </w:r>
-      <w:proofErr w:type="spellEnd"/>
-      <w:r>
-        <w:t xml:space="preserve">. From this, it was recorded that there was a total of 97 instances of messages sent when the users have selected the suggestion provided to them and voted that the conversation was going well, and 0 instances of messages when the users have not selected that the suggestions provided to them and voted that the conversation was not going well. This can determine that the conversation quality can be improved when the user selects the advice from the </w:t>
-      </w:r>
-      <w:proofErr w:type="spellStart"/>
-      <w:r>
-        <w:t>AdvisorBot</w:t>
-      </w:r>
-      <w:proofErr w:type="spellEnd"/>
-      <w:r>
-        <w:t>. This is visualized in Figure 4.3</w:t>
-      </w:r>
-    </w:p>
-    <w:p>
-      <w:pPr>
-        <w:keepNext/>
-        <w:jc w:val="center"/>
-      </w:pPr>
-      <w:r>
-        <w:rPr>
-          <w:noProof/>
+          <w:lang w:eastAsia="en-US"/>
         </w:rPr>
         <w:lastRenderedPageBreak/>
         <w:drawing>
-          <wp:inline distT="0" distB="0" distL="0" distR="0" wp14:anchorId="58159520" wp14:editId="4F06E243">
-            <wp:extent cx="3084830" cy="2213610"/>
-            <wp:effectExtent l="0" t="0" r="1270" b="0"/>
-            <wp:docPr id="6" name="Picture 6" descr="Shape, square&#10;&#10;Description automatically generated"/>
+          <wp:inline distT="0" distB="0" distL="0" distR="0" wp14:anchorId="4E0E2622" wp14:editId="35A64F98">
+            <wp:extent cx="3847465" cy="2453005"/>
+            <wp:effectExtent l="0" t="0" r="635" b="0"/>
+            <wp:docPr id="26" name="Picture 26" descr="Chart, histogram&#10;&#10;Description automatically generated"/>
             <wp:cNvGraphicFramePr>
               <a:graphicFrameLocks xmlns:a="http://schemas.openxmlformats.org/drawingml/2006/main" noChangeAspect="1"/>
             </wp:cNvGraphicFramePr>
@@ -10168,7 +10509,7 @@
               <a:graphicData uri="http://schemas.openxmlformats.org/drawingml/2006/picture">
                 <pic:pic xmlns:pic="http://schemas.openxmlformats.org/drawingml/2006/picture">
                   <pic:nvPicPr>
-                    <pic:cNvPr id="6" name="Picture 6" descr="Shape, square&#10;&#10;Description automatically generated"/>
+                    <pic:cNvPr id="26" name="Picture 26" descr="Chart, histogram&#10;&#10;Description automatically generated"/>
                     <pic:cNvPicPr>
                       <a:picLocks noChangeAspect="1" noChangeArrowheads="1"/>
                     </pic:cNvPicPr>
@@ -10189,7 +10530,7 @@
                   <pic:spPr bwMode="auto">
                     <a:xfrm>
                       <a:off x="0" y="0"/>
-                      <a:ext cx="3084830" cy="2213610"/>
+                      <a:ext cx="3847465" cy="2453005"/>
                     </a:xfrm>
                     <a:prstGeom prst="rect">
                       <a:avLst/>
@@ -10209,93 +10550,89 @@
     <w:p>
       <w:pPr>
         <w:pStyle w:val="Caption"/>
+      </w:pPr>
+      <w:r>
+        <w:t>Figure 4.</w:t>
+      </w:r>
+      <w:r>
+        <w:fldChar w:fldCharType="begin"/>
+      </w:r>
+      <w:r>
+        <w:instrText xml:space="preserve"> SEQ Figure_4. \* ARABIC </w:instrText>
+      </w:r>
+      <w:r>
+        <w:fldChar w:fldCharType="separate"/>
+      </w:r>
+      <w:r>
+        <w:rPr>
+          <w:noProof/>
+        </w:rPr>
+        <w:t>3</w:t>
+      </w:r>
+      <w:r>
+        <w:rPr>
+          <w:noProof/>
+        </w:rPr>
+        <w:fldChar w:fldCharType="end"/>
+      </w:r>
+      <w:r>
+        <w:t xml:space="preserve">. Delay of </w:t>
+      </w:r>
+      <w:proofErr w:type="spellStart"/>
+      <w:r>
+        <w:t>AdvisorBot</w:t>
+      </w:r>
+      <w:proofErr w:type="spellEnd"/>
+      <w:r>
+        <w:t xml:space="preserve"> </w:t>
+      </w:r>
+      <w:r>
+        <w:t>Suggestions in Seconds</w:t>
+      </w:r>
+    </w:p>
+    <w:p>
+      <w:pPr>
+        <w:jc w:val="both"/>
+      </w:pPr>
+      <w:r>
+        <w:t xml:space="preserve">The users were asked to vote the conversation status to provide insights to how the conversation is flowing. Since the user can vote any time to provide insights on how the conversation is flowing. There was a total of 11 cases where users felt that the conversation quality was good and three cases where the users felt that the conversation quality was poor. </w:t>
+      </w:r>
+      <w:r>
+        <w:t xml:space="preserve">By counting the number of messages sent by the users prior to voting when they have used the suggestions from the </w:t>
+      </w:r>
+      <w:proofErr w:type="spellStart"/>
+      <w:r>
+        <w:t>AdvisorBot</w:t>
+      </w:r>
+      <w:proofErr w:type="spellEnd"/>
+      <w:r>
+        <w:t>, it can be determined that most of the users casted their vote initially to determine the status of the conversation</w:t>
+      </w:r>
+      <w:r>
+        <w:t>, as shown in the graph in Figure 4.4</w:t>
+      </w:r>
+      <w:r>
+        <w:t>.</w:t>
+      </w:r>
+    </w:p>
+    <w:p>
+      <w:pPr>
+        <w:keepNext/>
+        <w:ind w:firstLine="0"/>
+        <w:jc w:val="both"/>
+      </w:pPr>
+      <w:r>
         <w:rPr>
           <w:rFonts w:eastAsia="Times New Roman"/>
-        </w:rPr>
-      </w:pPr>
-      <w:r>
-        <w:t>Figure 4.</w:t>
-      </w:r>
-      <w:r>
-        <w:fldChar w:fldCharType="begin"/>
-      </w:r>
-      <w:r>
-        <w:instrText xml:space="preserve"> SEQ Figure_4. \* ARABIC </w:instrText>
-      </w:r>
-      <w:r>
-        <w:fldChar w:fldCharType="separate"/>
-      </w:r>
-      <w:r>
-        <w:rPr>
           <w:noProof/>
-        </w:rPr>
-        <w:t>3</w:t>
-      </w:r>
-      <w:r>
-        <w:rPr>
-          <w:noProof/>
-        </w:rPr>
-        <w:fldChar w:fldCharType="end"/>
-      </w:r>
-      <w:r>
-        <w:t>. Number of Previous Messages when a user votes the conversation quality</w:t>
-      </w:r>
-    </w:p>
-    <w:p>
-      <w:pPr>
-        <w:jc w:val="both"/>
-      </w:pPr>
-      <w:r>
-        <w:t xml:space="preserve">Similarly, the users were asked to rate the suggestions from the </w:t>
-      </w:r>
-      <w:proofErr w:type="spellStart"/>
-      <w:r>
-        <w:t>AdvisorBot</w:t>
-      </w:r>
-      <w:proofErr w:type="spellEnd"/>
-      <w:r>
-        <w:t xml:space="preserve">. There were 17 instances where the users have voted the suggestions to as good and 6 instances where the users have voted the suggestions as poor. This can help to determine the amount of messages that the user has sent prior to the vote while including the number of times the user has clicked for the suggestion provided by the </w:t>
-      </w:r>
-      <w:proofErr w:type="spellStart"/>
-      <w:r>
-        <w:t>AdvisorBot</w:t>
-      </w:r>
-      <w:proofErr w:type="spellEnd"/>
-      <w:r>
-        <w:t xml:space="preserve">. As shown in Figure 4.4, there were a total of 137 instances of messages sent prior to when the user votes that the </w:t>
-      </w:r>
-      <w:proofErr w:type="spellStart"/>
-      <w:r>
-        <w:t>AdvisorBot</w:t>
-      </w:r>
-      <w:proofErr w:type="spellEnd"/>
-      <w:r>
-        <w:t xml:space="preserve"> suggestions provided were good and 36 instances of messages sent prior to when the user votes that the </w:t>
-      </w:r>
-      <w:proofErr w:type="spellStart"/>
-      <w:r>
-        <w:t>AdvisorBot</w:t>
-      </w:r>
-      <w:proofErr w:type="spellEnd"/>
-      <w:r>
-        <w:t xml:space="preserve"> suggestions provided were poor.</w:t>
-      </w:r>
-    </w:p>
-    <w:p>
-      <w:pPr>
-        <w:keepNext/>
-        <w:jc w:val="center"/>
-      </w:pPr>
-      <w:r>
-        <w:rPr>
-          <w:noProof/>
+          <w:lang w:eastAsia="en-US"/>
         </w:rPr>
         <w:lastRenderedPageBreak/>
         <w:drawing>
-          <wp:inline distT="0" distB="0" distL="0" distR="0" wp14:anchorId="562304EC" wp14:editId="1880B0BF">
-            <wp:extent cx="3084830" cy="2213610"/>
-            <wp:effectExtent l="0" t="0" r="1270" b="0"/>
-            <wp:docPr id="7" name="Picture 7" descr="Chart&#10;&#10;Description automatically generated"/>
+          <wp:inline distT="0" distB="0" distL="0" distR="0" wp14:anchorId="54510D53" wp14:editId="705C6730">
+            <wp:extent cx="5486400" cy="3228340"/>
+            <wp:effectExtent l="0" t="0" r="0" b="0"/>
+            <wp:docPr id="30" name="Picture 30" descr="Chart, histogram&#10;&#10;Description automatically generated"/>
             <wp:cNvGraphicFramePr>
               <a:graphicFrameLocks xmlns:a="http://schemas.openxmlformats.org/drawingml/2006/main" noChangeAspect="1"/>
             </wp:cNvGraphicFramePr>
@@ -10303,7 +10640,7 @@
               <a:graphicData uri="http://schemas.openxmlformats.org/drawingml/2006/picture">
                 <pic:pic xmlns:pic="http://schemas.openxmlformats.org/drawingml/2006/picture">
                   <pic:nvPicPr>
-                    <pic:cNvPr id="7" name="Picture 7" descr="Chart&#10;&#10;Description automatically generated"/>
+                    <pic:cNvPr id="30" name="Picture 30" descr="Chart, histogram&#10;&#10;Description automatically generated"/>
                     <pic:cNvPicPr>
                       <a:picLocks noChangeAspect="1" noChangeArrowheads="1"/>
                     </pic:cNvPicPr>
@@ -10324,7 +10661,7 @@
                   <pic:spPr bwMode="auto">
                     <a:xfrm>
                       <a:off x="0" y="0"/>
-                      <a:ext cx="3084830" cy="2213610"/>
+                      <a:ext cx="5486400" cy="3228340"/>
                     </a:xfrm>
                     <a:prstGeom prst="rect">
                       <a:avLst/>
@@ -10344,9 +10681,6 @@
     <w:p>
       <w:pPr>
         <w:pStyle w:val="Caption"/>
-        <w:rPr>
-          <w:rFonts w:eastAsia="Times New Roman"/>
-        </w:rPr>
       </w:pPr>
       <w:r>
         <w:t>Figure 4.</w:t>
@@ -10367,40 +10701,113 @@
         <w:t>4</w:t>
       </w:r>
       <w:r>
-        <w:rPr>
-          <w:noProof/>
-        </w:rPr>
         <w:fldChar w:fldCharType="end"/>
       </w:r>
       <w:r>
-        <w:t xml:space="preserve">. Number of Previous Messages when a user votes the </w:t>
+        <w:t>. Statistics</w:t>
+      </w:r>
+      <w:r>
+        <w:t xml:space="preserve"> </w:t>
+      </w:r>
+      <w:r>
+        <w:t xml:space="preserve">of Users Votes on Conversation Quality After Using </w:t>
       </w:r>
       <w:proofErr w:type="spellStart"/>
       <w:r>
         <w:t>AdvisorBot</w:t>
       </w:r>
       <w:proofErr w:type="spellEnd"/>
+    </w:p>
+    <w:p>
+      <w:pPr>
+        <w:jc w:val="both"/>
+      </w:pPr>
+      <w:r>
+        <w:t>It was observed that the users casted their votes during the initial part of the conversation and as the length of conversation increases, there are more cases when the users have upvoted the conversation quality.</w:t>
+      </w:r>
+      <w:r>
+        <w:t xml:space="preserve"> However, the users who have downvoted on the conversation quality did not send any messages or use the </w:t>
+      </w:r>
+      <w:proofErr w:type="spellStart"/>
+      <w:r>
+        <w:t>AdvisorBot</w:t>
+      </w:r>
+      <w:proofErr w:type="spellEnd"/>
+      <w:r>
+        <w:t xml:space="preserve"> prior to voting. This could mean that the users accidently clicked on the downvote button while starting with the conversation. By the histogram in Figure 4.4, it can be observed that the conversation quality can be improved by having a longer conversation which can be aided by the </w:t>
+      </w:r>
+      <w:proofErr w:type="spellStart"/>
+      <w:r>
+        <w:t>AdvisorBot</w:t>
+      </w:r>
+      <w:proofErr w:type="spellEnd"/>
+      <w:r>
+        <w:t>.</w:t>
+      </w:r>
+    </w:p>
+    <w:p>
+      <w:pPr>
+        <w:jc w:val="both"/>
+      </w:pPr>
+      <w:r>
+        <w:t xml:space="preserve">Similarly, the users were asked to rate the suggestions from the </w:t>
+      </w:r>
+      <w:proofErr w:type="spellStart"/>
+      <w:r>
+        <w:t>AdvisorBot</w:t>
+      </w:r>
+      <w:proofErr w:type="spellEnd"/>
+      <w:r>
+        <w:t xml:space="preserve">. There were 17 instances where the users have </w:t>
+      </w:r>
+      <w:r>
+        <w:t>up</w:t>
+      </w:r>
+      <w:r>
+        <w:t xml:space="preserve">voted the </w:t>
+      </w:r>
+      <w:proofErr w:type="spellStart"/>
+      <w:r>
+        <w:t>AdvisorBot</w:t>
+      </w:r>
+      <w:proofErr w:type="spellEnd"/>
+      <w:r>
+        <w:t xml:space="preserve"> quality and there were</w:t>
+      </w:r>
+      <w:r>
+        <w:t xml:space="preserve"> 6 instances where the users have </w:t>
+      </w:r>
+      <w:r>
+        <w:t>down</w:t>
+      </w:r>
+      <w:r>
+        <w:t xml:space="preserve">voted the </w:t>
+      </w:r>
+      <w:proofErr w:type="spellStart"/>
+      <w:r>
+        <w:t>AdvisorBot</w:t>
+      </w:r>
+      <w:proofErr w:type="spellEnd"/>
+      <w:r>
+        <w:t xml:space="preserve"> quality</w:t>
+      </w:r>
+      <w:r>
+        <w:t>.</w:t>
+      </w:r>
       <w:r>
         <w:t xml:space="preserve"> </w:t>
       </w:r>
       <w:r>
-        <w:t>quality</w:t>
-      </w:r>
-    </w:p>
-    <w:p>
-      <w:pPr>
-        <w:jc w:val="both"/>
-      </w:pPr>
-      <w:r>
-        <w:t xml:space="preserve">Applying the Bert Base Model for the sentence embeddings, the cosine similarity can be determined between the suggestion that was provided to the user by the </w:t>
+        <w:t xml:space="preserve">By counting the number of messages sent by the users prior to voting when they have used the suggestions from the </w:t>
       </w:r>
       <w:proofErr w:type="spellStart"/>
       <w:r>
+        <w:lastRenderedPageBreak/>
         <w:t>AdvisorBot</w:t>
       </w:r>
       <w:proofErr w:type="spellEnd"/>
       <w:r>
-        <w:t xml:space="preserve"> and the message that the user actually sent. There was total 86 instances where the message sent by the user from the suggestion provided by the </w:t>
+        <w:t xml:space="preserve">, it can be determined that most of the users casted their vote initially to determine the status of the </w:t>
       </w:r>
       <w:proofErr w:type="spellStart"/>
       <w:r>
@@ -10408,89 +10815,817 @@
       </w:r>
       <w:proofErr w:type="spellEnd"/>
       <w:r>
-        <w:t xml:space="preserve"> had </w:t>
-      </w:r>
-      <w:proofErr w:type="spellStart"/>
-      <w:r>
-        <w:t>atleast</w:t>
-      </w:r>
-      <w:proofErr w:type="spellEnd"/>
-      <w:r>
-        <w:t xml:space="preserve"> cosine similarity of 0.8 and 130 instances when the message sent by the user and the suggestion provided by the </w:t>
-      </w:r>
-      <w:proofErr w:type="spellStart"/>
-      <w:r>
-        <w:t>AdvisorBot</w:t>
-      </w:r>
-      <w:proofErr w:type="spellEnd"/>
-      <w:r>
-        <w:t xml:space="preserve"> had a cosine similarity of less than 0.8. However, it can be noted that there was no instance of cosine similarity being negative which can help to understand that the suggestions provided to the user and the messages sent were not strongly opposite vectors.</w:t>
-      </w:r>
-    </w:p>
-    <w:p>
-      <w:pPr>
-        <w:jc w:val="both"/>
-      </w:pPr>
-      <w:r>
-        <w:t>The popular input message or the message received to the user for the user to reply and get a suggestion was common greeting messages such as hi, hello, or when sender has expressed their likes and interest to the user such as “I like anime”, or when the sender questions the user about their interests.</w:t>
-      </w:r>
-    </w:p>
-    <w:p>
-      <w:pPr>
-        <w:jc w:val="both"/>
-      </w:pPr>
-      <w:r>
-        <w:t xml:space="preserve">The popular input messages when the message sent by the user was completely different from the suggestion was when the sender talks about specific items such as city weather, or in details about a specific interest. Another important feature here is that </w:t>
-      </w:r>
-      <w:r>
-        <w:lastRenderedPageBreak/>
-        <w:t xml:space="preserve">sometimes the user did not choose the suggestion from the </w:t>
-      </w:r>
-      <w:proofErr w:type="spellStart"/>
-      <w:r>
-        <w:t>AdvisorBot</w:t>
-      </w:r>
-      <w:proofErr w:type="spellEnd"/>
-      <w:r>
-        <w:t xml:space="preserve"> for common greeting messages such as hi or hello. This can be due to the delay in the suggestions being received by the user and the user to send their reply. Or due to the fact that the user wants to switch to a different topic.</w:t>
-      </w:r>
-    </w:p>
-    <w:p>
-      <w:pPr>
-        <w:jc w:val="both"/>
-      </w:pPr>
-      <w:r>
-        <w:t xml:space="preserve">The data from the cosine similarity can help to determine when the user wants to switch to a different topic and the </w:t>
-      </w:r>
-      <w:proofErr w:type="spellStart"/>
-      <w:r>
-        <w:t>AdvisorBot</w:t>
-      </w:r>
-      <w:proofErr w:type="spellEnd"/>
-      <w:r>
-        <w:t xml:space="preserve"> can be trained to identify when the user wants to switch to a different topic and provide suggestions about a different topic. This can be simply achieved by getting the message from the sender and the message that was sent by the user and train the </w:t>
-      </w:r>
-      <w:proofErr w:type="spellStart"/>
-      <w:r>
-        <w:t>AdvisorBot</w:t>
-      </w:r>
-      <w:proofErr w:type="spellEnd"/>
-      <w:r>
-        <w:t xml:space="preserve"> through a transfer learning approach.</w:t>
-      </w:r>
-    </w:p>
-    <w:p>
-      <w:pPr>
+        <w:t>, as shown in the graph in Figure 4.</w:t>
+      </w:r>
+      <w:r>
+        <w:t>5</w:t>
+      </w:r>
+      <w:r>
+        <w:t>.</w:t>
+      </w:r>
+    </w:p>
+    <w:p>
+      <w:pPr>
+        <w:keepNext/>
         <w:spacing w:line="240" w:lineRule="auto"/>
         <w:ind w:firstLine="0"/>
-        <w:rPr>
-          <w:bCs/>
-        </w:rPr>
-      </w:pPr>
-      <w:r>
-        <w:rPr>
-          <w:bCs/>
-        </w:rPr>
+      </w:pPr>
+      <w:r>
+        <w:rPr>
+          <w:noProof/>
+        </w:rPr>
+        <w:drawing>
+          <wp:inline distT="0" distB="0" distL="0" distR="0" wp14:anchorId="230944D4" wp14:editId="55751B94">
+            <wp:extent cx="5486400" cy="3228340"/>
+            <wp:effectExtent l="0" t="0" r="0" b="0"/>
+            <wp:docPr id="32" name="Picture 32" descr="Chart, bar chart&#10;&#10;Description automatically generated"/>
+            <wp:cNvGraphicFramePr>
+              <a:graphicFrameLocks xmlns:a="http://schemas.openxmlformats.org/drawingml/2006/main" noChangeAspect="1"/>
+            </wp:cNvGraphicFramePr>
+            <a:graphic xmlns:a="http://schemas.openxmlformats.org/drawingml/2006/main">
+              <a:graphicData uri="http://schemas.openxmlformats.org/drawingml/2006/picture">
+                <pic:pic xmlns:pic="http://schemas.openxmlformats.org/drawingml/2006/picture">
+                  <pic:nvPicPr>
+                    <pic:cNvPr id="32" name="Picture 32" descr="Chart, bar chart&#10;&#10;Description automatically generated"/>
+                    <pic:cNvPicPr>
+                      <a:picLocks noChangeAspect="1" noChangeArrowheads="1"/>
+                    </pic:cNvPicPr>
+                  </pic:nvPicPr>
+                  <pic:blipFill>
+                    <a:blip r:embed="rId21">
+                      <a:extLst>
+                        <a:ext uri="{28A0092B-C50C-407E-A947-70E740481C1C}">
+                          <a14:useLocalDpi xmlns:a14="http://schemas.microsoft.com/office/drawing/2010/main" val="0"/>
+                        </a:ext>
+                      </a:extLst>
+                    </a:blip>
+                    <a:srcRect/>
+                    <a:stretch>
+                      <a:fillRect/>
+                    </a:stretch>
+                  </pic:blipFill>
+                  <pic:spPr bwMode="auto">
+                    <a:xfrm>
+                      <a:off x="0" y="0"/>
+                      <a:ext cx="5486400" cy="3228340"/>
+                    </a:xfrm>
+                    <a:prstGeom prst="rect">
+                      <a:avLst/>
+                    </a:prstGeom>
+                    <a:noFill/>
+                    <a:ln>
+                      <a:noFill/>
+                    </a:ln>
+                  </pic:spPr>
+                </pic:pic>
+              </a:graphicData>
+            </a:graphic>
+          </wp:inline>
+        </w:drawing>
+      </w:r>
+    </w:p>
+    <w:p>
+      <w:pPr>
+        <w:pStyle w:val="Caption"/>
+        <w:rPr>
+          <w:rFonts w:eastAsia="Times New Roman"/>
+          <w:lang w:eastAsia="en-US"/>
+        </w:rPr>
+      </w:pPr>
+      <w:r>
+        <w:t>Figure 4.</w:t>
+      </w:r>
+      <w:r>
+        <w:fldChar w:fldCharType="begin"/>
+      </w:r>
+      <w:r>
+        <w:instrText xml:space="preserve"> SEQ Figure_4. \* ARABIC </w:instrText>
+      </w:r>
+      <w:r>
+        <w:fldChar w:fldCharType="separate"/>
+      </w:r>
+      <w:r>
+        <w:rPr>
+          <w:noProof/>
+        </w:rPr>
+        <w:t>5</w:t>
+      </w:r>
+      <w:r>
+        <w:fldChar w:fldCharType="end"/>
+      </w:r>
+      <w:r>
+        <w:t>.</w:t>
+      </w:r>
+      <w:r>
+        <w:t xml:space="preserve"> </w:t>
+      </w:r>
+      <w:r>
+        <w:t xml:space="preserve">Statistics of Users Votes on </w:t>
+      </w:r>
+      <w:proofErr w:type="spellStart"/>
+      <w:r>
+        <w:t>AdvisorBot</w:t>
+      </w:r>
+      <w:proofErr w:type="spellEnd"/>
+      <w:r>
+        <w:t xml:space="preserve"> Quality</w:t>
+      </w:r>
+    </w:p>
+    <w:p>
+      <w:pPr>
+        <w:jc w:val="both"/>
+      </w:pPr>
+      <w:r>
+        <w:t xml:space="preserve">It can be observed that </w:t>
+      </w:r>
+      <w:r>
+        <w:t xml:space="preserve">more users have upvoted the suggestions from the </w:t>
+      </w:r>
+      <w:proofErr w:type="spellStart"/>
+      <w:r>
+        <w:t>AdvisorBot</w:t>
+      </w:r>
+      <w:proofErr w:type="spellEnd"/>
+      <w:r>
+        <w:t xml:space="preserve"> than the users who have downvoted. Also, the quality of the suggestions remains upvoted even during a long conversation than that of the users who have downvoted on the suggestions from the </w:t>
+      </w:r>
+      <w:proofErr w:type="spellStart"/>
+      <w:r>
+        <w:t>AdvisorBot</w:t>
+      </w:r>
+      <w:proofErr w:type="spellEnd"/>
+      <w:r>
+        <w:t xml:space="preserve">. The downvotes could have been caused due to the delay in providing the suggestions caused due to lack of computational resources, or when the users wanted to switch to a different context and the </w:t>
+      </w:r>
+      <w:proofErr w:type="spellStart"/>
+      <w:r>
+        <w:t>AdvisorBot</w:t>
+      </w:r>
+      <w:proofErr w:type="spellEnd"/>
+      <w:r>
+        <w:t xml:space="preserve"> failed to provide suggestions to change the topic of the conversation.</w:t>
+      </w:r>
+    </w:p>
+    <w:p>
+      <w:pPr>
+        <w:jc w:val="both"/>
+      </w:pPr>
+      <w:r>
+        <w:t>Analysis was performed by assessing through each message as the data of the research study would be released, therefore, the data had to be assessed so that the users did not reveal their identity over the chats. It was observed that none of the users revealed their identity. This evaluation, being important required gold standard human evaluation.</w:t>
+      </w:r>
+    </w:p>
+    <w:p>
+      <w:pPr>
+        <w:jc w:val="both"/>
+      </w:pPr>
+      <w:r>
+        <w:lastRenderedPageBreak/>
+        <w:t xml:space="preserve">There were some discussions about the application or the creators of the application when the users were connected as it provided a common interest of signing up on the messages or being referred by the creators. </w:t>
+      </w:r>
+      <w:r>
+        <w:t xml:space="preserve">429 messages were sent using this application </w:t>
+      </w:r>
+      <w:r>
+        <w:t xml:space="preserve">of which the </w:t>
+      </w:r>
+      <w:proofErr w:type="spellStart"/>
+      <w:r>
+        <w:t>AdvisorBot</w:t>
+      </w:r>
+      <w:proofErr w:type="spellEnd"/>
+      <w:r>
+        <w:t xml:space="preserve"> was used for 82 times. The users used the suggestions from the </w:t>
+      </w:r>
+      <w:proofErr w:type="spellStart"/>
+      <w:r>
+        <w:t>AdvisorBot</w:t>
+      </w:r>
+      <w:proofErr w:type="spellEnd"/>
+      <w:r>
+        <w:t xml:space="preserve"> 69 times, as is, and modified 13 times. When observing closely, out of the 347 messages, there were discussions about the application on 16 messages and discussed about the creators 13 times. This is shown in Figure 4.6</w:t>
+      </w:r>
+    </w:p>
+    <w:p>
+      <w:pPr>
+        <w:keepNext/>
+        <w:spacing w:line="240" w:lineRule="auto"/>
+        <w:ind w:firstLine="0"/>
+        <w:jc w:val="center"/>
+      </w:pPr>
+      <w:r>
+        <w:rPr>
+          <w:noProof/>
+        </w:rPr>
+        <w:drawing>
+          <wp:inline distT="0" distB="0" distL="0" distR="0" wp14:anchorId="1040CDA2" wp14:editId="6438B6BF">
+            <wp:extent cx="4493895" cy="2955290"/>
+            <wp:effectExtent l="0" t="0" r="0" b="0"/>
+            <wp:docPr id="25" name="Picture 25" descr="Chart, pie chart&#10;&#10;Description automatically generated"/>
+            <wp:cNvGraphicFramePr>
+              <a:graphicFrameLocks xmlns:a="http://schemas.openxmlformats.org/drawingml/2006/main" noChangeAspect="1"/>
+            </wp:cNvGraphicFramePr>
+            <a:graphic xmlns:a="http://schemas.openxmlformats.org/drawingml/2006/main">
+              <a:graphicData uri="http://schemas.openxmlformats.org/drawingml/2006/picture">
+                <pic:pic xmlns:pic="http://schemas.openxmlformats.org/drawingml/2006/picture">
+                  <pic:nvPicPr>
+                    <pic:cNvPr id="25" name="Picture 25" descr="Chart, pie chart&#10;&#10;Description automatically generated"/>
+                    <pic:cNvPicPr>
+                      <a:picLocks noChangeAspect="1" noChangeArrowheads="1"/>
+                    </pic:cNvPicPr>
+                  </pic:nvPicPr>
+                  <pic:blipFill>
+                    <a:blip r:embed="rId22">
+                      <a:extLst>
+                        <a:ext uri="{28A0092B-C50C-407E-A947-70E740481C1C}">
+                          <a14:useLocalDpi xmlns:a14="http://schemas.microsoft.com/office/drawing/2010/main" val="0"/>
+                        </a:ext>
+                      </a:extLst>
+                    </a:blip>
+                    <a:srcRect/>
+                    <a:stretch>
+                      <a:fillRect/>
+                    </a:stretch>
+                  </pic:blipFill>
+                  <pic:spPr bwMode="auto">
+                    <a:xfrm>
+                      <a:off x="0" y="0"/>
+                      <a:ext cx="4493895" cy="2955290"/>
+                    </a:xfrm>
+                    <a:prstGeom prst="rect">
+                      <a:avLst/>
+                    </a:prstGeom>
+                    <a:noFill/>
+                    <a:ln>
+                      <a:noFill/>
+                    </a:ln>
+                  </pic:spPr>
+                </pic:pic>
+              </a:graphicData>
+            </a:graphic>
+          </wp:inline>
+        </w:drawing>
+      </w:r>
+    </w:p>
+    <w:p>
+      <w:pPr>
+        <w:pStyle w:val="Caption"/>
+        <w:ind w:left="360" w:hanging="360"/>
+        <w:rPr>
+          <w:rFonts w:eastAsia="Times New Roman"/>
+          <w:lang w:eastAsia="en-US"/>
+        </w:rPr>
+      </w:pPr>
+      <w:r>
+        <w:t>Figure 4.</w:t>
+      </w:r>
+      <w:r>
+        <w:fldChar w:fldCharType="begin"/>
+      </w:r>
+      <w:r>
+        <w:instrText xml:space="preserve"> SEQ Figure_4. \* ARABIC </w:instrText>
+      </w:r>
+      <w:r>
+        <w:fldChar w:fldCharType="separate"/>
+      </w:r>
+      <w:r>
+        <w:rPr>
+          <w:noProof/>
+        </w:rPr>
+        <w:t>6</w:t>
+      </w:r>
+      <w:r>
+        <w:fldChar w:fldCharType="end"/>
+      </w:r>
+      <w:r>
+        <w:t>.</w:t>
+      </w:r>
+      <w:r>
+        <w:t xml:space="preserve"> User Behaviors on Using Suggestion and Discussions</w:t>
+      </w:r>
+    </w:p>
+    <w:p>
+      <w:pPr>
+        <w:jc w:val="both"/>
+      </w:pPr>
+      <w:r>
+        <w:t xml:space="preserve">Applying the Bert Base Model for the sentence embeddings, the cosine similarity can be determined between the suggestion that was provided to the user by the </w:t>
+      </w:r>
+      <w:proofErr w:type="spellStart"/>
+      <w:r>
+        <w:t>AdvisorBot</w:t>
+      </w:r>
+      <w:proofErr w:type="spellEnd"/>
+      <w:r>
+        <w:t xml:space="preserve"> and the message that the user </w:t>
+      </w:r>
+      <w:r>
+        <w:t>had sent</w:t>
+      </w:r>
+      <w:r>
+        <w:t>.</w:t>
+      </w:r>
+      <w:r>
+        <w:t xml:space="preserve"> </w:t>
+      </w:r>
+      <w:r>
+        <w:t>39.81%</w:t>
+      </w:r>
+      <w:r>
+        <w:t xml:space="preserve"> of the messages sent by the users and the suggestion by the </w:t>
+      </w:r>
+      <w:proofErr w:type="spellStart"/>
+      <w:r>
+        <w:t>AdvisorBot</w:t>
+      </w:r>
+      <w:proofErr w:type="spellEnd"/>
+      <w:r>
+        <w:t xml:space="preserve"> had </w:t>
+      </w:r>
+      <w:r>
+        <w:t xml:space="preserve">a </w:t>
+      </w:r>
+      <w:r>
+        <w:t>cosine similarity of over 0.8 and 18.51%</w:t>
+      </w:r>
+      <w:r>
+        <w:t xml:space="preserve"> of the messages sent by the users and the suggestion provided by the </w:t>
+      </w:r>
+      <w:proofErr w:type="spellStart"/>
+      <w:r>
+        <w:t>AdvisorBot</w:t>
+      </w:r>
+      <w:proofErr w:type="spellEnd"/>
+      <w:r>
+        <w:t xml:space="preserve"> had</w:t>
+      </w:r>
+      <w:r>
+        <w:t xml:space="preserve"> a</w:t>
+      </w:r>
+      <w:r>
+        <w:t xml:space="preserve"> cosine similarity of below 0.2</w:t>
+      </w:r>
+      <w:r>
+        <w:t xml:space="preserve">. </w:t>
+      </w:r>
+      <w:r>
+        <w:t xml:space="preserve">However, it can be noted that there was no instance of cosine </w:t>
+      </w:r>
+      <w:r>
+        <w:lastRenderedPageBreak/>
+        <w:t>similarity being negative which can help to understand that the suggestions provided to the user and the messages sent were not strongly opposite vectors.</w:t>
+      </w:r>
+    </w:p>
+    <w:p>
+      <w:pPr>
+        <w:jc w:val="both"/>
+      </w:pPr>
+      <w:r>
+        <w:t>The popular input message or the message received to the user for the user to reply and get a suggestion was common greeting messages such as hi, hello, or when sender has expressed their likes and interest to the user such as “I like anime”, or when the sender questions the user about their interests.</w:t>
+      </w:r>
+      <w:r>
+        <w:t xml:space="preserve"> It can be seen from Figure 4.</w:t>
+      </w:r>
+      <w:r>
+        <w:t>7</w:t>
+      </w:r>
+      <w:r>
+        <w:t xml:space="preserve"> that the users chose the suggestions from the </w:t>
+      </w:r>
+      <w:proofErr w:type="spellStart"/>
+      <w:r>
+        <w:t>AdvisorBot</w:t>
+      </w:r>
+      <w:proofErr w:type="spellEnd"/>
+      <w:r>
+        <w:t xml:space="preserve"> </w:t>
+      </w:r>
+      <w:r>
+        <w:t>when talking about specific show, or common interests such as sports cars or posters, or small talks such as greetings or weather</w:t>
+      </w:r>
+    </w:p>
+    <w:p>
+      <w:pPr>
+        <w:keepNext/>
+        <w:spacing w:line="240" w:lineRule="auto"/>
+        <w:ind w:firstLine="0"/>
+      </w:pPr>
+      <w:r>
+        <w:rPr>
+          <w:rFonts w:eastAsia="Times New Roman"/>
+          <w:color w:val="000000"/>
+          <w:lang w:eastAsia="en-US"/>
+        </w:rPr>
+        <w:fldChar w:fldCharType="begin"/>
+      </w:r>
+      <w:r>
+        <w:rPr>
+          <w:rFonts w:eastAsia="Times New Roman"/>
+          <w:color w:val="000000"/>
+          <w:lang w:eastAsia="en-US"/>
+        </w:rPr>
+        <w:instrText xml:space="preserve"> INCLUDEPICTURE "https://lh3.googleusercontent.com/AjP2nSoOWdCmhMmNTqi7TYFBo2XbB5FPVjo0WJFCNUHHUNEN8XGbHC0NcCl3ycI-TqkxPynQzPNGsRoV2fBOXJF2gWTArR6UwdFSI3f9_JEXEnaZIEDwWc9XTScWFsFJ3yRDUECs2dg" \* MERGEFORMATINET </w:instrText>
+      </w:r>
+      <w:r>
+        <w:rPr>
+          <w:rFonts w:eastAsia="Times New Roman"/>
+          <w:color w:val="000000"/>
+          <w:lang w:eastAsia="en-US"/>
+        </w:rPr>
+        <w:fldChar w:fldCharType="separate"/>
+      </w:r>
+      <w:r>
+        <w:rPr>
+          <w:rFonts w:eastAsia="Times New Roman"/>
+          <w:noProof/>
+          <w:color w:val="000000"/>
+          <w:lang w:eastAsia="en-US"/>
+        </w:rPr>
+        <w:drawing>
+          <wp:inline distT="0" distB="0" distL="0" distR="0" wp14:anchorId="53E706D7" wp14:editId="76AE4DA5">
+            <wp:extent cx="5486400" cy="1803400"/>
+            <wp:effectExtent l="0" t="0" r="0" b="0"/>
+            <wp:docPr id="21" name="Picture 21" descr="Table&#10;&#10;Description automatically generated with medium confidence"/>
+            <wp:cNvGraphicFramePr>
+              <a:graphicFrameLocks xmlns:a="http://schemas.openxmlformats.org/drawingml/2006/main" noChangeAspect="1"/>
+            </wp:cNvGraphicFramePr>
+            <a:graphic xmlns:a="http://schemas.openxmlformats.org/drawingml/2006/main">
+              <a:graphicData uri="http://schemas.openxmlformats.org/drawingml/2006/picture">
+                <pic:pic xmlns:pic="http://schemas.openxmlformats.org/drawingml/2006/picture">
+                  <pic:nvPicPr>
+                    <pic:cNvPr id="21" name="Picture 21" descr="Table&#10;&#10;Description automatically generated with medium confidence"/>
+                    <pic:cNvPicPr>
+                      <a:picLocks noChangeAspect="1" noChangeArrowheads="1"/>
+                    </pic:cNvPicPr>
+                  </pic:nvPicPr>
+                  <pic:blipFill>
+                    <a:blip r:embed="rId23" cstate="print">
+                      <a:extLst>
+                        <a:ext uri="{28A0092B-C50C-407E-A947-70E740481C1C}">
+                          <a14:useLocalDpi xmlns:a14="http://schemas.microsoft.com/office/drawing/2010/main" val="0"/>
+                        </a:ext>
+                      </a:extLst>
+                    </a:blip>
+                    <a:srcRect/>
+                    <a:stretch>
+                      <a:fillRect/>
+                    </a:stretch>
+                  </pic:blipFill>
+                  <pic:spPr bwMode="auto">
+                    <a:xfrm>
+                      <a:off x="0" y="0"/>
+                      <a:ext cx="5486400" cy="1803400"/>
+                    </a:xfrm>
+                    <a:prstGeom prst="rect">
+                      <a:avLst/>
+                    </a:prstGeom>
+                    <a:noFill/>
+                    <a:ln>
+                      <a:noFill/>
+                    </a:ln>
+                  </pic:spPr>
+                </pic:pic>
+              </a:graphicData>
+            </a:graphic>
+          </wp:inline>
+        </w:drawing>
+      </w:r>
+      <w:r>
+        <w:rPr>
+          <w:rFonts w:eastAsia="Times New Roman"/>
+          <w:color w:val="000000"/>
+          <w:lang w:eastAsia="en-US"/>
+        </w:rPr>
+        <w:fldChar w:fldCharType="end"/>
+      </w:r>
+    </w:p>
+    <w:p>
+      <w:pPr>
+        <w:pStyle w:val="Caption"/>
+        <w:rPr>
+          <w:rFonts w:eastAsia="Times New Roman"/>
+          <w:lang w:eastAsia="en-US"/>
+        </w:rPr>
+      </w:pPr>
+      <w:r>
+        <w:t>Figure 4.</w:t>
+      </w:r>
+      <w:r>
+        <w:fldChar w:fldCharType="begin"/>
+      </w:r>
+      <w:r>
+        <w:instrText xml:space="preserve"> SEQ Figure_4. \* ARABIC </w:instrText>
+      </w:r>
+      <w:r>
+        <w:fldChar w:fldCharType="separate"/>
+      </w:r>
+      <w:r>
+        <w:rPr>
+          <w:noProof/>
+        </w:rPr>
+        <w:t>7</w:t>
+      </w:r>
+      <w:r>
+        <w:fldChar w:fldCharType="end"/>
+      </w:r>
+      <w:r>
+        <w:t>.</w:t>
+      </w:r>
+      <w:r>
+        <w:t xml:space="preserve"> </w:t>
+      </w:r>
+      <w:r>
+        <w:t>Messages Sent by the Users Having High Cosine Similarity</w:t>
+      </w:r>
+    </w:p>
+    <w:p>
+      <w:pPr>
+        <w:jc w:val="both"/>
+      </w:pPr>
+      <w:r>
+        <w:t xml:space="preserve">The popular input messages when the message sent by the user was completely different from the suggestion was when the sender talks about specific items such as city weather, or in details about a specific interest. Another important feature here is that sometimes the user did not choose the suggestion from the </w:t>
+      </w:r>
+      <w:proofErr w:type="spellStart"/>
+      <w:r>
+        <w:t>AdvisorBot</w:t>
+      </w:r>
+      <w:proofErr w:type="spellEnd"/>
+      <w:r>
+        <w:t xml:space="preserve"> for common greeting messages such as hi or hello. This can be due to the delay in the suggestions being received by the user and the user to send their reply</w:t>
+      </w:r>
+      <w:r>
+        <w:t>, o</w:t>
+      </w:r>
+      <w:r>
+        <w:t xml:space="preserve">r </w:t>
+      </w:r>
+      <w:r>
+        <w:t>because</w:t>
+      </w:r>
+      <w:r>
+        <w:t xml:space="preserve"> the user want</w:t>
+      </w:r>
+      <w:r>
+        <w:t>ed</w:t>
+      </w:r>
+      <w:r>
+        <w:t xml:space="preserve"> to switch to a different topic.</w:t>
+      </w:r>
+    </w:p>
+    <w:p>
+      <w:pPr>
+        <w:jc w:val="both"/>
+      </w:pPr>
+      <w:r>
+        <w:t>Figure 4.</w:t>
+      </w:r>
+      <w:r>
+        <w:t>8</w:t>
+      </w:r>
+      <w:r>
+        <w:t xml:space="preserve"> shows messages sent by the users having low cosine similarity where the users did not choose the suggestions by the </w:t>
+      </w:r>
+      <w:proofErr w:type="spellStart"/>
+      <w:r>
+        <w:t>AdvisorBot</w:t>
+      </w:r>
+      <w:proofErr w:type="spellEnd"/>
+      <w:r>
+        <w:t xml:space="preserve">. It can be </w:t>
+      </w:r>
+      <w:r>
+        <w:t>observed</w:t>
+      </w:r>
+      <w:r>
+        <w:t xml:space="preserve"> that some users </w:t>
+      </w:r>
+      <w:r>
+        <w:lastRenderedPageBreak/>
+        <w:t>wanted to start their conversation with something other than the common greetings such as hi or when the users want to talk about something other than what their partner wanted to, as seen in Figure 4.</w:t>
+      </w:r>
+      <w:r>
+        <w:t>8</w:t>
+      </w:r>
+      <w:r>
+        <w:t xml:space="preserve"> when the user wants to talk about the application whereas their partner wanted to talk about a movie. Also, when the user wanted to switch the topics from discussing the weather to knowing their partner’s interests.</w:t>
+      </w:r>
+    </w:p>
+    <w:p>
+      <w:pPr>
+        <w:keepNext/>
+        <w:spacing w:line="240" w:lineRule="auto"/>
+        <w:ind w:firstLine="0"/>
+      </w:pPr>
+      <w:r>
+        <w:rPr>
+          <w:rFonts w:eastAsia="Times New Roman"/>
+          <w:color w:val="000000"/>
+          <w:lang w:eastAsia="en-US"/>
+        </w:rPr>
+        <w:fldChar w:fldCharType="begin"/>
+      </w:r>
+      <w:r>
+        <w:rPr>
+          <w:rFonts w:eastAsia="Times New Roman"/>
+          <w:color w:val="000000"/>
+          <w:lang w:eastAsia="en-US"/>
+        </w:rPr>
+        <w:instrText xml:space="preserve"> INCLUDEPICTURE "https://lh4.googleusercontent.com/DqU053q-BMjvcW0eNaAy8rlq0zRxwaUnfqobm3F-WcrUBmwNZF_SqBUcXT5EgL486OR24F2SMgFIdU3URQcpXCtsdFUeE5VeGVQVqu0UjS31VNjBvsPYbu9SHhvSLavjb1OZ6opj3QQ" \* MERGEFORMATINET </w:instrText>
+      </w:r>
+      <w:r>
+        <w:rPr>
+          <w:rFonts w:eastAsia="Times New Roman"/>
+          <w:color w:val="000000"/>
+          <w:lang w:eastAsia="en-US"/>
+        </w:rPr>
+        <w:fldChar w:fldCharType="separate"/>
+      </w:r>
+      <w:r>
+        <w:rPr>
+          <w:rFonts w:eastAsia="Times New Roman"/>
+          <w:noProof/>
+          <w:color w:val="000000"/>
+          <w:lang w:eastAsia="en-US"/>
+        </w:rPr>
+        <w:drawing>
+          <wp:inline distT="0" distB="0" distL="0" distR="0" wp14:anchorId="0983FCA0" wp14:editId="10158C26">
+            <wp:extent cx="5486400" cy="1845945"/>
+            <wp:effectExtent l="0" t="0" r="0" b="0"/>
+            <wp:docPr id="22" name="Picture 22" descr="Graphical user interface&#10;&#10;Description automatically generated with medium confidence"/>
+            <wp:cNvGraphicFramePr>
+              <a:graphicFrameLocks xmlns:a="http://schemas.openxmlformats.org/drawingml/2006/main" noChangeAspect="1"/>
+            </wp:cNvGraphicFramePr>
+            <a:graphic xmlns:a="http://schemas.openxmlformats.org/drawingml/2006/main">
+              <a:graphicData uri="http://schemas.openxmlformats.org/drawingml/2006/picture">
+                <pic:pic xmlns:pic="http://schemas.openxmlformats.org/drawingml/2006/picture">
+                  <pic:nvPicPr>
+                    <pic:cNvPr id="22" name="Picture 22" descr="Graphical user interface&#10;&#10;Description automatically generated with medium confidence"/>
+                    <pic:cNvPicPr>
+                      <a:picLocks noChangeAspect="1" noChangeArrowheads="1"/>
+                    </pic:cNvPicPr>
+                  </pic:nvPicPr>
+                  <pic:blipFill>
+                    <a:blip r:embed="rId24" cstate="print">
+                      <a:extLst>
+                        <a:ext uri="{28A0092B-C50C-407E-A947-70E740481C1C}">
+                          <a14:useLocalDpi xmlns:a14="http://schemas.microsoft.com/office/drawing/2010/main" val="0"/>
+                        </a:ext>
+                      </a:extLst>
+                    </a:blip>
+                    <a:srcRect/>
+                    <a:stretch>
+                      <a:fillRect/>
+                    </a:stretch>
+                  </pic:blipFill>
+                  <pic:spPr bwMode="auto">
+                    <a:xfrm>
+                      <a:off x="0" y="0"/>
+                      <a:ext cx="5486400" cy="1845945"/>
+                    </a:xfrm>
+                    <a:prstGeom prst="rect">
+                      <a:avLst/>
+                    </a:prstGeom>
+                    <a:noFill/>
+                    <a:ln>
+                      <a:noFill/>
+                    </a:ln>
+                  </pic:spPr>
+                </pic:pic>
+              </a:graphicData>
+            </a:graphic>
+          </wp:inline>
+        </w:drawing>
+      </w:r>
+      <w:r>
+        <w:rPr>
+          <w:rFonts w:eastAsia="Times New Roman"/>
+          <w:color w:val="000000"/>
+          <w:lang w:eastAsia="en-US"/>
+        </w:rPr>
+        <w:fldChar w:fldCharType="end"/>
+      </w:r>
+    </w:p>
+    <w:p>
+      <w:pPr>
+        <w:pStyle w:val="Caption"/>
+        <w:rPr>
+          <w:rFonts w:eastAsia="Times New Roman"/>
+          <w:lang w:eastAsia="en-US"/>
+        </w:rPr>
+      </w:pPr>
+      <w:r>
+        <w:t>Figure 4.</w:t>
+      </w:r>
+      <w:r>
+        <w:fldChar w:fldCharType="begin"/>
+      </w:r>
+      <w:r>
+        <w:instrText xml:space="preserve"> SEQ Figure_4. \* ARABIC </w:instrText>
+      </w:r>
+      <w:r>
+        <w:fldChar w:fldCharType="separate"/>
+      </w:r>
+      <w:r>
+        <w:rPr>
+          <w:noProof/>
+        </w:rPr>
+        <w:t>8</w:t>
+      </w:r>
+      <w:r>
+        <w:fldChar w:fldCharType="end"/>
+      </w:r>
+      <w:r>
+        <w:t>.</w:t>
+      </w:r>
+      <w:r>
+        <w:t xml:space="preserve"> </w:t>
+      </w:r>
+      <w:r>
+        <w:t xml:space="preserve">Messages Sent by the Users Having </w:t>
+      </w:r>
+      <w:r>
+        <w:t>Low</w:t>
+      </w:r>
+      <w:r>
+        <w:t xml:space="preserve"> Cosine Similarity</w:t>
+      </w:r>
+    </w:p>
+    <w:p>
+      <w:pPr>
+        <w:jc w:val="both"/>
+      </w:pPr>
+      <w:r>
+        <w:t xml:space="preserve">The data from the cosine similarity can help to determine when the user wants to switch to a different topic and the </w:t>
+      </w:r>
+      <w:proofErr w:type="spellStart"/>
+      <w:r>
+        <w:t>AdvisorBot</w:t>
+      </w:r>
+      <w:proofErr w:type="spellEnd"/>
+      <w:r>
+        <w:t xml:space="preserve"> can be trained to identify when the user wants to switch to a different topic and provide suggestions about a different topic</w:t>
+      </w:r>
+      <w:r>
+        <w:t xml:space="preserve"> as cosine similarity level of the </w:t>
+      </w:r>
+      <w:proofErr w:type="spellStart"/>
+      <w:r>
+        <w:t>AdvisorBot</w:t>
+      </w:r>
+      <w:proofErr w:type="spellEnd"/>
+      <w:r>
+        <w:t xml:space="preserve"> suggestions and the messages sent by the user will decrease suggesting that the user wants to switch topics</w:t>
+      </w:r>
+      <w:r>
+        <w:t>, as seen in Figure 4.</w:t>
+      </w:r>
+      <w:r>
+        <w:t>8</w:t>
+      </w:r>
+      <w:r>
+        <w:t xml:space="preserve"> when the user wanted to know their partner’s interests after discussing about the weather.</w:t>
+      </w:r>
+    </w:p>
+    <w:p>
+      <w:pPr>
+        <w:jc w:val="both"/>
+      </w:pPr>
+      <w:r>
+        <w:t xml:space="preserve">Another simple strategy to enhance the ability of the </w:t>
+      </w:r>
+      <w:proofErr w:type="spellStart"/>
+      <w:r>
+        <w:t>AdvisorBot</w:t>
+      </w:r>
+      <w:proofErr w:type="spellEnd"/>
+      <w:r>
+        <w:t xml:space="preserve"> is by implementing a transfer learning approach</w:t>
+      </w:r>
+      <w:r>
+        <w:t xml:space="preserve"> by using the data from the research study and retrain the </w:t>
+      </w:r>
+      <w:proofErr w:type="spellStart"/>
+      <w:r>
+        <w:t>AdvisorBot</w:t>
+      </w:r>
+      <w:proofErr w:type="spellEnd"/>
+      <w:r>
+        <w:t xml:space="preserve"> as </w:t>
+      </w:r>
+      <w:r>
+        <w:t>discussed in Chapter 5.</w:t>
+      </w:r>
+    </w:p>
+    <w:p>
+      <w:pPr>
+        <w:jc w:val="both"/>
+      </w:pPr>
+    </w:p>
+    <w:p>
+      <w:pPr>
+        <w:spacing w:line="240" w:lineRule="auto"/>
+        <w:ind w:firstLine="0"/>
+      </w:pPr>
+      <w:r>
         <w:br w:type="page"/>
       </w:r>
     </w:p>
@@ -10722,7 +11857,7 @@
             <w:rPr>
               <w:bCs/>
             </w:rPr>
-            <w:instrText xml:space="preserve"> CITATION Pra17 \l 1033 </w:instrText>
+            <w:instrText xml:space="preserve">CITATION Pra17 \l 1033 </w:instrText>
           </w:r>
           <w:r>
             <w:rPr>
@@ -11182,7 +12317,7 @@
             <w:rPr>
               <w:bCs/>
             </w:rPr>
-            <w:instrText xml:space="preserve"> CITATION Mar19 \l 1033 </w:instrText>
+            <w:instrText xml:space="preserve">CITATION Mar19 \l 1033 </w:instrText>
           </w:r>
           <w:r>
             <w:rPr>
@@ -11291,6 +12426,15 @@
         </w:rPr>
         <w:t xml:space="preserve"> model had a BLEU-4 score of 0.13, F1 score of 0.12, perplexity of 16.42 and a token accuracy of 42.18%.</w:t>
       </w:r>
+    </w:p>
+    <w:p>
+      <w:pPr>
+        <w:ind w:firstLine="720"/>
+        <w:jc w:val="both"/>
+        <w:rPr>
+          <w:bCs/>
+        </w:rPr>
+      </w:pPr>
     </w:p>
     <w:p>
       <w:pPr>
@@ -11592,7 +12736,7 @@
               <w:contextualSpacing/>
             </w:pPr>
             <w:r>
-              <w:t>Research Data Train</w:t>
+              <w:t>Training Dataset</w:t>
             </w:r>
           </w:p>
         </w:tc>
@@ -11986,7 +13130,10 @@
               <w:contextualSpacing/>
             </w:pPr>
             <w:r>
-              <w:t>Research Data Test</w:t>
+              <w:t>Test</w:t>
+            </w:r>
+            <w:r>
+              <w:t>ing Dataset</w:t>
             </w:r>
           </w:p>
         </w:tc>
@@ -12440,14 +13587,8 @@
         <w:rPr>
           <w:bCs/>
         </w:rPr>
-        <w:t xml:space="preserve">Perplexity is the measure of uncertainty in assigning probabilities to the text or how well the model will make predictions given probability distribution. Therefore, perplexity </w:t>
-      </w:r>
-      <w:r>
-        <w:rPr>
-          <w:bCs/>
-        </w:rPr>
         <w:lastRenderedPageBreak/>
-        <w:t>looks after the entire vocabulary of the model and therefore covers a wide range of context than BLEU-4 or F-1 Scores.</w:t>
+        <w:t>Perplexity is the measure of uncertainty in assigning probabilities to the text or how well the model will make predictions given probability distribution. Therefore, perplexity looks after the entire vocabulary of the model and therefore covers a wide range of context than BLEU-4 or F-1 Scores.</w:t>
       </w:r>
     </w:p>
     <w:p>
@@ -12658,7 +13799,6 @@
         <w:jc w:val="left"/>
       </w:pPr>
       <w:r>
-        <w:lastRenderedPageBreak/>
         <w:t>Table 5.</w:t>
       </w:r>
       <w:r>
@@ -14127,7 +15267,6 @@
         <w:jc w:val="left"/>
       </w:pPr>
       <w:r>
-        <w:lastRenderedPageBreak/>
         <w:t xml:space="preserve">Table 5.2. </w:t>
       </w:r>
       <w:r>
@@ -14843,7 +15982,7 @@
                     <pic:cNvPicPr/>
                   </pic:nvPicPr>
                   <pic:blipFill>
-                    <a:blip r:embed="rId21">
+                    <a:blip r:embed="rId25">
                       <a:extLst>
                         <a:ext uri="{28A0092B-C50C-407E-A947-70E740481C1C}">
                           <a14:useLocalDpi xmlns:a14="http://schemas.microsoft.com/office/drawing/2010/main" val="0"/>
@@ -14877,14 +16016,27 @@
       <w:r>
         <w:t>Figure 6.</w:t>
       </w:r>
-      <w:fldSimple w:instr=" SEQ Figure_6. \* ARABIC ">
-        <w:r>
-          <w:rPr>
-            <w:noProof/>
-          </w:rPr>
-          <w:t>1</w:t>
-        </w:r>
-      </w:fldSimple>
+      <w:r>
+        <w:fldChar w:fldCharType="begin"/>
+      </w:r>
+      <w:r>
+        <w:instrText xml:space="preserve"> SEQ Figure_6. \* ARABIC </w:instrText>
+      </w:r>
+      <w:r>
+        <w:fldChar w:fldCharType="separate"/>
+      </w:r>
+      <w:r>
+        <w:rPr>
+          <w:noProof/>
+        </w:rPr>
+        <w:t>1</w:t>
+      </w:r>
+      <w:r>
+        <w:rPr>
+          <w:noProof/>
+        </w:rPr>
+        <w:fldChar w:fldCharType="end"/>
+      </w:r>
       <w:r>
         <w:t xml:space="preserve">. Distributed </w:t>
       </w:r>
@@ -15050,7 +16202,7 @@
         <w:p>
           <w:pPr>
             <w:pStyle w:val="Heading1"/>
-            <w:spacing w:line="600" w:lineRule="auto"/>
+            <w:spacing w:line="480" w:lineRule="auto"/>
           </w:pPr>
           <w:r>
             <w:t>Bibliography</w:t>
@@ -15102,7 +16254,7 @@
               </w:tblGrid>
               <w:tr>
                 <w:trPr>
-                  <w:divId w:val="732893104"/>
+                  <w:divId w:val="2051756389"/>
                   <w:tblCellSpacing w:w="15" w:type="dxa"/>
                 </w:trPr>
                 <w:tc>
@@ -15114,7 +16266,6 @@
                     <w:pPr>
                       <w:pStyle w:val="Bibliography"/>
                       <w:spacing w:after="240" w:line="240" w:lineRule="auto"/>
-                      <w:contextualSpacing/>
                       <w:rPr>
                         <w:noProof/>
                       </w:rPr>
@@ -15137,7 +16288,6 @@
                       <w:pStyle w:val="Bibliography"/>
                       <w:spacing w:after="240" w:line="240" w:lineRule="auto"/>
                       <w:ind w:firstLine="0"/>
-                      <w:contextualSpacing/>
                       <w:rPr>
                         <w:noProof/>
                       </w:rPr>
@@ -15146,7 +16296,7 @@
                       <w:rPr>
                         <w:noProof/>
                       </w:rPr>
-                      <w:t xml:space="preserve">W. Joseph, "ELIZA—a computer program for the study of natural language communication between man and machine," </w:t>
+                      <w:t xml:space="preserve">J. Weizenbaum, "ELIZA—a computer program for the study of natural language communication between man and machine," </w:t>
                     </w:r>
                     <w:r>
                       <w:rPr>
@@ -15167,7 +16317,7 @@
               </w:tr>
               <w:tr>
                 <w:trPr>
-                  <w:divId w:val="732893104"/>
+                  <w:divId w:val="2051756389"/>
                   <w:tblCellSpacing w:w="15" w:type="dxa"/>
                 </w:trPr>
                 <w:tc>
@@ -15179,7 +16329,6 @@
                     <w:pPr>
                       <w:pStyle w:val="Bibliography"/>
                       <w:spacing w:after="240" w:line="240" w:lineRule="auto"/>
-                      <w:contextualSpacing/>
                       <w:rPr>
                         <w:noProof/>
                       </w:rPr>
@@ -15202,7 +16351,6 @@
                       <w:pStyle w:val="Bibliography"/>
                       <w:spacing w:after="240" w:line="240" w:lineRule="auto"/>
                       <w:ind w:firstLine="0"/>
-                      <w:contextualSpacing/>
                       <w:rPr>
                         <w:noProof/>
                       </w:rPr>
@@ -15232,7 +16380,7 @@
               </w:tr>
               <w:tr>
                 <w:trPr>
-                  <w:divId w:val="732893104"/>
+                  <w:divId w:val="2051756389"/>
                   <w:tblCellSpacing w:w="15" w:type="dxa"/>
                 </w:trPr>
                 <w:tc>
@@ -15244,7 +16392,6 @@
                     <w:pPr>
                       <w:pStyle w:val="Bibliography"/>
                       <w:spacing w:after="240" w:line="240" w:lineRule="auto"/>
-                      <w:contextualSpacing/>
                       <w:rPr>
                         <w:noProof/>
                       </w:rPr>
@@ -15267,7 +16414,6 @@
                       <w:pStyle w:val="Bibliography"/>
                       <w:spacing w:after="240" w:line="240" w:lineRule="auto"/>
                       <w:ind w:firstLine="0"/>
-                      <w:contextualSpacing/>
                       <w:rPr>
                         <w:noProof/>
                       </w:rPr>
@@ -15297,7 +16443,7 @@
               </w:tr>
               <w:tr>
                 <w:trPr>
-                  <w:divId w:val="732893104"/>
+                  <w:divId w:val="2051756389"/>
                   <w:tblCellSpacing w:w="15" w:type="dxa"/>
                 </w:trPr>
                 <w:tc>
@@ -15309,7 +16455,6 @@
                     <w:pPr>
                       <w:pStyle w:val="Bibliography"/>
                       <w:spacing w:after="240" w:line="240" w:lineRule="auto"/>
-                      <w:contextualSpacing/>
                       <w:rPr>
                         <w:noProof/>
                       </w:rPr>
@@ -15332,7 +16477,6 @@
                       <w:pStyle w:val="Bibliography"/>
                       <w:spacing w:after="240" w:line="240" w:lineRule="auto"/>
                       <w:ind w:firstLine="0"/>
-                      <w:contextualSpacing/>
                       <w:rPr>
                         <w:noProof/>
                       </w:rPr>
@@ -15362,7 +16506,7 @@
               </w:tr>
               <w:tr>
                 <w:trPr>
-                  <w:divId w:val="732893104"/>
+                  <w:divId w:val="2051756389"/>
                   <w:tblCellSpacing w:w="15" w:type="dxa"/>
                 </w:trPr>
                 <w:tc>
@@ -15374,7 +16518,6 @@
                     <w:pPr>
                       <w:pStyle w:val="Bibliography"/>
                       <w:spacing w:after="240" w:line="240" w:lineRule="auto"/>
-                      <w:contextualSpacing/>
                       <w:rPr>
                         <w:noProof/>
                       </w:rPr>
@@ -15397,7 +16540,6 @@
                       <w:pStyle w:val="Bibliography"/>
                       <w:spacing w:after="240" w:line="240" w:lineRule="auto"/>
                       <w:ind w:firstLine="0"/>
-                      <w:contextualSpacing/>
                       <w:rPr>
                         <w:noProof/>
                       </w:rPr>
@@ -15406,14 +16548,14 @@
                       <w:rPr>
                         <w:noProof/>
                       </w:rPr>
-                      <w:t>Pandorabots, "Rosie (chatbot base)," Pandorabots, [Online]. Available: https://github.com/pandorabots/rosie.</w:t>
+                      <w:t>Pandorabots Inc., "Rosie (chatbot base)," Pandorabots Inc., [Online]. Available: https://github.com/pandorabots/rosie.</w:t>
                     </w:r>
                   </w:p>
                 </w:tc>
               </w:tr>
               <w:tr>
                 <w:trPr>
-                  <w:divId w:val="732893104"/>
+                  <w:divId w:val="2051756389"/>
                   <w:tblCellSpacing w:w="15" w:type="dxa"/>
                 </w:trPr>
                 <w:tc>
@@ -15425,7 +16567,6 @@
                     <w:pPr>
                       <w:pStyle w:val="Bibliography"/>
                       <w:spacing w:after="240" w:line="240" w:lineRule="auto"/>
-                      <w:contextualSpacing/>
                       <w:rPr>
                         <w:noProof/>
                       </w:rPr>
@@ -15448,7 +16589,6 @@
                       <w:pStyle w:val="Bibliography"/>
                       <w:spacing w:after="240" w:line="240" w:lineRule="auto"/>
                       <w:ind w:firstLine="0"/>
-                      <w:contextualSpacing/>
                       <w:rPr>
                         <w:noProof/>
                       </w:rPr>
@@ -15478,7 +16618,7 @@
               </w:tr>
               <w:tr>
                 <w:trPr>
-                  <w:divId w:val="732893104"/>
+                  <w:divId w:val="2051756389"/>
                   <w:tblCellSpacing w:w="15" w:type="dxa"/>
                 </w:trPr>
                 <w:tc>
@@ -15490,7 +16630,6 @@
                     <w:pPr>
                       <w:pStyle w:val="Bibliography"/>
                       <w:spacing w:after="240" w:line="240" w:lineRule="auto"/>
-                      <w:contextualSpacing/>
                       <w:rPr>
                         <w:noProof/>
                       </w:rPr>
@@ -15513,7 +16652,6 @@
                       <w:pStyle w:val="Bibliography"/>
                       <w:spacing w:after="240" w:line="240" w:lineRule="auto"/>
                       <w:ind w:firstLine="0"/>
-                      <w:contextualSpacing/>
                       <w:rPr>
                         <w:noProof/>
                       </w:rPr>
@@ -15543,7 +16681,7 @@
               </w:tr>
               <w:tr>
                 <w:trPr>
-                  <w:divId w:val="732893104"/>
+                  <w:divId w:val="2051756389"/>
                   <w:tblCellSpacing w:w="15" w:type="dxa"/>
                 </w:trPr>
                 <w:tc>
@@ -15555,7 +16693,6 @@
                     <w:pPr>
                       <w:pStyle w:val="Bibliography"/>
                       <w:spacing w:after="240" w:line="240" w:lineRule="auto"/>
-                      <w:contextualSpacing/>
                       <w:rPr>
                         <w:noProof/>
                       </w:rPr>
@@ -15578,7 +16715,6 @@
                       <w:pStyle w:val="Bibliography"/>
                       <w:spacing w:after="240" w:line="240" w:lineRule="auto"/>
                       <w:ind w:firstLine="0"/>
-                      <w:contextualSpacing/>
                       <w:rPr>
                         <w:noProof/>
                       </w:rPr>
@@ -15608,7 +16744,7 @@
               </w:tr>
               <w:tr>
                 <w:trPr>
-                  <w:divId w:val="732893104"/>
+                  <w:divId w:val="2051756389"/>
                   <w:tblCellSpacing w:w="15" w:type="dxa"/>
                 </w:trPr>
                 <w:tc>
@@ -15620,7 +16756,6 @@
                     <w:pPr>
                       <w:pStyle w:val="Bibliography"/>
                       <w:spacing w:after="240" w:line="240" w:lineRule="auto"/>
-                      <w:contextualSpacing/>
                       <w:rPr>
                         <w:noProof/>
                       </w:rPr>
@@ -15643,7 +16778,6 @@
                       <w:pStyle w:val="Bibliography"/>
                       <w:spacing w:after="240" w:line="240" w:lineRule="auto"/>
                       <w:ind w:firstLine="0"/>
-                      <w:contextualSpacing/>
                       <w:rPr>
                         <w:noProof/>
                       </w:rPr>
@@ -15673,7 +16807,7 @@
               </w:tr>
               <w:tr>
                 <w:trPr>
-                  <w:divId w:val="732893104"/>
+                  <w:divId w:val="2051756389"/>
                   <w:tblCellSpacing w:w="15" w:type="dxa"/>
                 </w:trPr>
                 <w:tc>
@@ -15685,7 +16819,6 @@
                     <w:pPr>
                       <w:pStyle w:val="Bibliography"/>
                       <w:spacing w:after="240" w:line="240" w:lineRule="auto"/>
-                      <w:contextualSpacing/>
                       <w:rPr>
                         <w:noProof/>
                       </w:rPr>
@@ -15708,7 +16841,6 @@
                       <w:pStyle w:val="Bibliography"/>
                       <w:spacing w:after="240" w:line="240" w:lineRule="auto"/>
                       <w:ind w:firstLine="0"/>
-                      <w:contextualSpacing/>
                       <w:rPr>
                         <w:noProof/>
                       </w:rPr>
@@ -15738,7 +16870,7 @@
               </w:tr>
               <w:tr>
                 <w:trPr>
-                  <w:divId w:val="732893104"/>
+                  <w:divId w:val="2051756389"/>
                   <w:tblCellSpacing w:w="15" w:type="dxa"/>
                 </w:trPr>
                 <w:tc>
@@ -15750,7 +16882,6 @@
                     <w:pPr>
                       <w:pStyle w:val="Bibliography"/>
                       <w:spacing w:after="240" w:line="240" w:lineRule="auto"/>
-                      <w:contextualSpacing/>
                       <w:rPr>
                         <w:noProof/>
                       </w:rPr>
@@ -15773,7 +16904,6 @@
                       <w:pStyle w:val="Bibliography"/>
                       <w:spacing w:after="240" w:line="240" w:lineRule="auto"/>
                       <w:ind w:firstLine="0"/>
-                      <w:contextualSpacing/>
                       <w:rPr>
                         <w:noProof/>
                       </w:rPr>
@@ -15812,7 +16942,7 @@
               </w:tr>
               <w:tr>
                 <w:trPr>
-                  <w:divId w:val="732893104"/>
+                  <w:divId w:val="2051756389"/>
                   <w:tblCellSpacing w:w="15" w:type="dxa"/>
                 </w:trPr>
                 <w:tc>
@@ -15824,7 +16954,6 @@
                     <w:pPr>
                       <w:pStyle w:val="Bibliography"/>
                       <w:spacing w:after="240" w:line="240" w:lineRule="auto"/>
-                      <w:contextualSpacing/>
                       <w:rPr>
                         <w:noProof/>
                       </w:rPr>
@@ -15833,7 +16962,6 @@
                       <w:rPr>
                         <w:noProof/>
                       </w:rPr>
-                      <w:lastRenderedPageBreak/>
                       <w:t xml:space="preserve">[12] </w:t>
                     </w:r>
                   </w:p>
@@ -15848,7 +16976,6 @@
                       <w:pStyle w:val="Bibliography"/>
                       <w:spacing w:after="240" w:line="240" w:lineRule="auto"/>
                       <w:ind w:firstLine="0"/>
-                      <w:contextualSpacing/>
                       <w:rPr>
                         <w:noProof/>
                       </w:rPr>
@@ -15878,7 +17005,7 @@
               </w:tr>
               <w:tr>
                 <w:trPr>
-                  <w:divId w:val="732893104"/>
+                  <w:divId w:val="2051756389"/>
                   <w:tblCellSpacing w:w="15" w:type="dxa"/>
                 </w:trPr>
                 <w:tc>
@@ -15890,7 +17017,6 @@
                     <w:pPr>
                       <w:pStyle w:val="Bibliography"/>
                       <w:spacing w:after="240" w:line="240" w:lineRule="auto"/>
-                      <w:contextualSpacing/>
                       <w:rPr>
                         <w:noProof/>
                       </w:rPr>
@@ -15913,7 +17039,6 @@
                       <w:pStyle w:val="Bibliography"/>
                       <w:spacing w:after="240" w:line="240" w:lineRule="auto"/>
                       <w:ind w:firstLine="0"/>
-                      <w:contextualSpacing/>
                       <w:rPr>
                         <w:noProof/>
                       </w:rPr>
@@ -15929,7 +17054,7 @@
               </w:tr>
               <w:tr>
                 <w:trPr>
-                  <w:divId w:val="732893104"/>
+                  <w:divId w:val="2051756389"/>
                   <w:tblCellSpacing w:w="15" w:type="dxa"/>
                 </w:trPr>
                 <w:tc>
@@ -15941,7 +17066,6 @@
                     <w:pPr>
                       <w:pStyle w:val="Bibliography"/>
                       <w:spacing w:after="240" w:line="240" w:lineRule="auto"/>
-                      <w:contextualSpacing/>
                       <w:rPr>
                         <w:noProof/>
                       </w:rPr>
@@ -15964,7 +17088,6 @@
                       <w:pStyle w:val="Bibliography"/>
                       <w:spacing w:after="240" w:line="240" w:lineRule="auto"/>
                       <w:ind w:firstLine="0"/>
-                      <w:contextualSpacing/>
                       <w:rPr>
                         <w:noProof/>
                       </w:rPr>
@@ -15980,7 +17103,7 @@
               </w:tr>
               <w:tr>
                 <w:trPr>
-                  <w:divId w:val="732893104"/>
+                  <w:divId w:val="2051756389"/>
                   <w:tblCellSpacing w:w="15" w:type="dxa"/>
                 </w:trPr>
                 <w:tc>
@@ -15992,7 +17115,6 @@
                     <w:pPr>
                       <w:pStyle w:val="Bibliography"/>
                       <w:spacing w:after="240" w:line="240" w:lineRule="auto"/>
-                      <w:contextualSpacing/>
                       <w:rPr>
                         <w:noProof/>
                       </w:rPr>
@@ -16015,7 +17137,6 @@
                       <w:pStyle w:val="Bibliography"/>
                       <w:spacing w:after="240" w:line="240" w:lineRule="auto"/>
                       <w:ind w:firstLine="0"/>
-                      <w:contextualSpacing/>
                       <w:rPr>
                         <w:noProof/>
                       </w:rPr>
@@ -16031,7 +17152,7 @@
               </w:tr>
               <w:tr>
                 <w:trPr>
-                  <w:divId w:val="732893104"/>
+                  <w:divId w:val="2051756389"/>
                   <w:tblCellSpacing w:w="15" w:type="dxa"/>
                 </w:trPr>
                 <w:tc>
@@ -16043,7 +17164,6 @@
                     <w:pPr>
                       <w:pStyle w:val="Bibliography"/>
                       <w:spacing w:after="240" w:line="240" w:lineRule="auto"/>
-                      <w:contextualSpacing/>
                       <w:rPr>
                         <w:noProof/>
                       </w:rPr>
@@ -16066,7 +17186,6 @@
                       <w:pStyle w:val="Bibliography"/>
                       <w:spacing w:after="240" w:line="240" w:lineRule="auto"/>
                       <w:ind w:firstLine="0"/>
-                      <w:contextualSpacing/>
                       <w:rPr>
                         <w:noProof/>
                       </w:rPr>
@@ -16096,7 +17215,7 @@
               </w:tr>
               <w:tr>
                 <w:trPr>
-                  <w:divId w:val="732893104"/>
+                  <w:divId w:val="2051756389"/>
                   <w:tblCellSpacing w:w="15" w:type="dxa"/>
                 </w:trPr>
                 <w:tc>
@@ -16108,7 +17227,6 @@
                     <w:pPr>
                       <w:pStyle w:val="Bibliography"/>
                       <w:spacing w:after="240" w:line="240" w:lineRule="auto"/>
-                      <w:contextualSpacing/>
                       <w:rPr>
                         <w:noProof/>
                       </w:rPr>
@@ -16131,7 +17249,6 @@
                       <w:pStyle w:val="Bibliography"/>
                       <w:spacing w:after="240" w:line="240" w:lineRule="auto"/>
                       <w:ind w:firstLine="0"/>
-                      <w:contextualSpacing/>
                       <w:rPr>
                         <w:noProof/>
                       </w:rPr>
@@ -16161,7 +17278,7 @@
               </w:tr>
               <w:tr>
                 <w:trPr>
-                  <w:divId w:val="732893104"/>
+                  <w:divId w:val="2051756389"/>
                   <w:tblCellSpacing w:w="15" w:type="dxa"/>
                 </w:trPr>
                 <w:tc>
@@ -16173,7 +17290,6 @@
                     <w:pPr>
                       <w:pStyle w:val="Bibliography"/>
                       <w:spacing w:after="240" w:line="240" w:lineRule="auto"/>
-                      <w:contextualSpacing/>
                       <w:rPr>
                         <w:noProof/>
                       </w:rPr>
@@ -16196,7 +17312,6 @@
                       <w:pStyle w:val="Bibliography"/>
                       <w:spacing w:after="240" w:line="240" w:lineRule="auto"/>
                       <w:ind w:firstLine="0"/>
-                      <w:contextualSpacing/>
                       <w:rPr>
                         <w:noProof/>
                       </w:rPr>
@@ -16226,7 +17341,7 @@
               </w:tr>
               <w:tr>
                 <w:trPr>
-                  <w:divId w:val="732893104"/>
+                  <w:divId w:val="2051756389"/>
                   <w:tblCellSpacing w:w="15" w:type="dxa"/>
                 </w:trPr>
                 <w:tc>
@@ -16238,7 +17353,6 @@
                     <w:pPr>
                       <w:pStyle w:val="Bibliography"/>
                       <w:spacing w:after="240" w:line="240" w:lineRule="auto"/>
-                      <w:contextualSpacing/>
                       <w:rPr>
                         <w:noProof/>
                       </w:rPr>
@@ -16261,7 +17375,6 @@
                       <w:pStyle w:val="Bibliography"/>
                       <w:spacing w:after="240" w:line="240" w:lineRule="auto"/>
                       <w:ind w:firstLine="0"/>
-                      <w:contextualSpacing/>
                       <w:rPr>
                         <w:noProof/>
                       </w:rPr>
@@ -16291,7 +17404,7 @@
               </w:tr>
               <w:tr>
                 <w:trPr>
-                  <w:divId w:val="732893104"/>
+                  <w:divId w:val="2051756389"/>
                   <w:tblCellSpacing w:w="15" w:type="dxa"/>
                 </w:trPr>
                 <w:tc>
@@ -16303,7 +17416,6 @@
                     <w:pPr>
                       <w:pStyle w:val="Bibliography"/>
                       <w:spacing w:after="240" w:line="240" w:lineRule="auto"/>
-                      <w:contextualSpacing/>
                       <w:rPr>
                         <w:noProof/>
                       </w:rPr>
@@ -16326,7 +17438,6 @@
                       <w:pStyle w:val="Bibliography"/>
                       <w:spacing w:after="240" w:line="240" w:lineRule="auto"/>
                       <w:ind w:firstLine="0"/>
-                      <w:contextualSpacing/>
                       <w:rPr>
                         <w:noProof/>
                       </w:rPr>
@@ -16356,7 +17467,7 @@
               </w:tr>
               <w:tr>
                 <w:trPr>
-                  <w:divId w:val="732893104"/>
+                  <w:divId w:val="2051756389"/>
                   <w:tblCellSpacing w:w="15" w:type="dxa"/>
                 </w:trPr>
                 <w:tc>
@@ -16368,7 +17479,6 @@
                     <w:pPr>
                       <w:pStyle w:val="Bibliography"/>
                       <w:spacing w:after="240" w:line="240" w:lineRule="auto"/>
-                      <w:contextualSpacing/>
                       <w:rPr>
                         <w:noProof/>
                       </w:rPr>
@@ -16391,7 +17501,6 @@
                       <w:pStyle w:val="Bibliography"/>
                       <w:spacing w:after="240" w:line="240" w:lineRule="auto"/>
                       <w:ind w:firstLine="0"/>
-                      <w:contextualSpacing/>
                       <w:rPr>
                         <w:noProof/>
                       </w:rPr>
@@ -16421,7 +17530,7 @@
               </w:tr>
               <w:tr>
                 <w:trPr>
-                  <w:divId w:val="732893104"/>
+                  <w:divId w:val="2051756389"/>
                   <w:tblCellSpacing w:w="15" w:type="dxa"/>
                 </w:trPr>
                 <w:tc>
@@ -16433,7 +17542,6 @@
                     <w:pPr>
                       <w:pStyle w:val="Bibliography"/>
                       <w:spacing w:after="240" w:line="240" w:lineRule="auto"/>
-                      <w:contextualSpacing/>
                       <w:rPr>
                         <w:noProof/>
                       </w:rPr>
@@ -16457,7 +17565,6 @@
                       <w:pStyle w:val="Bibliography"/>
                       <w:spacing w:after="240" w:line="240" w:lineRule="auto"/>
                       <w:ind w:firstLine="0"/>
-                      <w:contextualSpacing/>
                       <w:rPr>
                         <w:noProof/>
                       </w:rPr>
@@ -16473,7 +17580,7 @@
               </w:tr>
               <w:tr>
                 <w:trPr>
-                  <w:divId w:val="732893104"/>
+                  <w:divId w:val="2051756389"/>
                   <w:tblCellSpacing w:w="15" w:type="dxa"/>
                 </w:trPr>
                 <w:tc>
@@ -16485,7 +17592,6 @@
                     <w:pPr>
                       <w:pStyle w:val="Bibliography"/>
                       <w:spacing w:after="240" w:line="240" w:lineRule="auto"/>
-                      <w:contextualSpacing/>
                       <w:rPr>
                         <w:noProof/>
                       </w:rPr>
@@ -16508,7 +17614,6 @@
                       <w:pStyle w:val="Bibliography"/>
                       <w:spacing w:after="240" w:line="240" w:lineRule="auto"/>
                       <w:ind w:firstLine="0"/>
-                      <w:contextualSpacing/>
                       <w:rPr>
                         <w:noProof/>
                       </w:rPr>
@@ -16538,7 +17643,7 @@
               </w:tr>
               <w:tr>
                 <w:trPr>
-                  <w:divId w:val="732893104"/>
+                  <w:divId w:val="2051756389"/>
                   <w:tblCellSpacing w:w="15" w:type="dxa"/>
                 </w:trPr>
                 <w:tc>
@@ -16550,7 +17655,6 @@
                     <w:pPr>
                       <w:pStyle w:val="Bibliography"/>
                       <w:spacing w:after="240" w:line="240" w:lineRule="auto"/>
-                      <w:contextualSpacing/>
                       <w:rPr>
                         <w:noProof/>
                       </w:rPr>
@@ -16573,7 +17677,6 @@
                       <w:pStyle w:val="Bibliography"/>
                       <w:spacing w:after="240" w:line="240" w:lineRule="auto"/>
                       <w:ind w:firstLine="0"/>
-                      <w:contextualSpacing/>
                       <w:rPr>
                         <w:noProof/>
                       </w:rPr>
@@ -16603,7 +17706,7 @@
               </w:tr>
               <w:tr>
                 <w:trPr>
-                  <w:divId w:val="732893104"/>
+                  <w:divId w:val="2051756389"/>
                   <w:tblCellSpacing w:w="15" w:type="dxa"/>
                 </w:trPr>
                 <w:tc>
@@ -16615,7 +17718,6 @@
                     <w:pPr>
                       <w:pStyle w:val="Bibliography"/>
                       <w:spacing w:after="240" w:line="240" w:lineRule="auto"/>
-                      <w:contextualSpacing/>
                       <w:rPr>
                         <w:noProof/>
                       </w:rPr>
@@ -16638,7 +17740,6 @@
                       <w:pStyle w:val="Bibliography"/>
                       <w:spacing w:after="240" w:line="240" w:lineRule="auto"/>
                       <w:ind w:firstLine="0"/>
-                      <w:contextualSpacing/>
                       <w:rPr>
                         <w:noProof/>
                       </w:rPr>
@@ -16668,7 +17769,7 @@
               </w:tr>
               <w:tr>
                 <w:trPr>
-                  <w:divId w:val="732893104"/>
+                  <w:divId w:val="2051756389"/>
                   <w:tblCellSpacing w:w="15" w:type="dxa"/>
                 </w:trPr>
                 <w:tc>
@@ -16680,7 +17781,6 @@
                     <w:pPr>
                       <w:pStyle w:val="Bibliography"/>
                       <w:spacing w:after="240" w:line="240" w:lineRule="auto"/>
-                      <w:contextualSpacing/>
                       <w:rPr>
                         <w:noProof/>
                       </w:rPr>
@@ -16703,7 +17803,6 @@
                       <w:pStyle w:val="Bibliography"/>
                       <w:spacing w:after="240" w:line="240" w:lineRule="auto"/>
                       <w:ind w:firstLine="0"/>
-                      <w:contextualSpacing/>
                       <w:rPr>
                         <w:noProof/>
                       </w:rPr>
@@ -16733,7 +17832,7 @@
               </w:tr>
               <w:tr>
                 <w:trPr>
-                  <w:divId w:val="732893104"/>
+                  <w:divId w:val="2051756389"/>
                   <w:tblCellSpacing w:w="15" w:type="dxa"/>
                 </w:trPr>
                 <w:tc>
@@ -16745,7 +17844,6 @@
                     <w:pPr>
                       <w:pStyle w:val="Bibliography"/>
                       <w:spacing w:after="240" w:line="240" w:lineRule="auto"/>
-                      <w:contextualSpacing/>
                       <w:rPr>
                         <w:noProof/>
                       </w:rPr>
@@ -16768,7 +17866,6 @@
                       <w:pStyle w:val="Bibliography"/>
                       <w:spacing w:after="240" w:line="240" w:lineRule="auto"/>
                       <w:ind w:firstLine="0"/>
-                      <w:contextualSpacing/>
                       <w:rPr>
                         <w:noProof/>
                       </w:rPr>
@@ -16798,7 +17895,7 @@
               </w:tr>
               <w:tr>
                 <w:trPr>
-                  <w:divId w:val="732893104"/>
+                  <w:divId w:val="2051756389"/>
                   <w:tblCellSpacing w:w="15" w:type="dxa"/>
                 </w:trPr>
                 <w:tc>
@@ -16810,7 +17907,6 @@
                     <w:pPr>
                       <w:pStyle w:val="Bibliography"/>
                       <w:spacing w:after="240" w:line="240" w:lineRule="auto"/>
-                      <w:contextualSpacing/>
                       <w:rPr>
                         <w:noProof/>
                       </w:rPr>
@@ -16833,7 +17929,6 @@
                       <w:pStyle w:val="Bibliography"/>
                       <w:spacing w:after="240" w:line="240" w:lineRule="auto"/>
                       <w:ind w:firstLine="0"/>
-                      <w:contextualSpacing/>
                       <w:rPr>
                         <w:noProof/>
                       </w:rPr>
@@ -16863,7 +17958,7 @@
               </w:tr>
               <w:tr>
                 <w:trPr>
-                  <w:divId w:val="732893104"/>
+                  <w:divId w:val="2051756389"/>
                   <w:tblCellSpacing w:w="15" w:type="dxa"/>
                 </w:trPr>
                 <w:tc>
@@ -16875,7 +17970,6 @@
                     <w:pPr>
                       <w:pStyle w:val="Bibliography"/>
                       <w:spacing w:after="240" w:line="240" w:lineRule="auto"/>
-                      <w:contextualSpacing/>
                       <w:rPr>
                         <w:noProof/>
                       </w:rPr>
@@ -16898,7 +17992,6 @@
                       <w:pStyle w:val="Bibliography"/>
                       <w:spacing w:after="240" w:line="240" w:lineRule="auto"/>
                       <w:ind w:firstLine="0"/>
-                      <w:contextualSpacing/>
                       <w:rPr>
                         <w:noProof/>
                       </w:rPr>
@@ -16914,7 +18007,7 @@
               </w:tr>
               <w:tr>
                 <w:trPr>
-                  <w:divId w:val="732893104"/>
+                  <w:divId w:val="2051756389"/>
                   <w:tblCellSpacing w:w="15" w:type="dxa"/>
                 </w:trPr>
                 <w:tc>
@@ -16926,7 +18019,6 @@
                     <w:pPr>
                       <w:pStyle w:val="Bibliography"/>
                       <w:spacing w:after="240" w:line="240" w:lineRule="auto"/>
-                      <w:contextualSpacing/>
                       <w:rPr>
                         <w:noProof/>
                       </w:rPr>
@@ -16949,7 +18041,6 @@
                       <w:pStyle w:val="Bibliography"/>
                       <w:spacing w:after="240" w:line="240" w:lineRule="auto"/>
                       <w:ind w:firstLine="0"/>
-                      <w:contextualSpacing/>
                       <w:rPr>
                         <w:noProof/>
                       </w:rPr>
@@ -16965,7 +18056,7 @@
               </w:tr>
               <w:tr>
                 <w:trPr>
-                  <w:divId w:val="732893104"/>
+                  <w:divId w:val="2051756389"/>
                   <w:tblCellSpacing w:w="15" w:type="dxa"/>
                 </w:trPr>
                 <w:tc>
@@ -16977,7 +18068,6 @@
                     <w:pPr>
                       <w:pStyle w:val="Bibliography"/>
                       <w:spacing w:after="240" w:line="240" w:lineRule="auto"/>
-                      <w:contextualSpacing/>
                       <w:rPr>
                         <w:noProof/>
                       </w:rPr>
@@ -17000,7 +18090,6 @@
                       <w:pStyle w:val="Bibliography"/>
                       <w:spacing w:after="240" w:line="240" w:lineRule="auto"/>
                       <w:ind w:firstLine="0"/>
-                      <w:contextualSpacing/>
                       <w:rPr>
                         <w:noProof/>
                       </w:rPr>
@@ -17009,7 +18098,7 @@
                       <w:rPr>
                         <w:noProof/>
                       </w:rPr>
-                      <w:t xml:space="preserve">B. Z. Q. V. L. Prajit Ramachandran, "Searching for Activation Functions," </w:t>
+                      <w:t xml:space="preserve">P. Ramachandran, B. Zoph and Q. V. Le, "Searching for Activation Functions," </w:t>
                     </w:r>
                     <w:r>
                       <w:rPr>
@@ -17030,7 +18119,7 @@
               </w:tr>
               <w:tr>
                 <w:trPr>
-                  <w:divId w:val="732893104"/>
+                  <w:divId w:val="2051756389"/>
                   <w:tblCellSpacing w:w="15" w:type="dxa"/>
                 </w:trPr>
                 <w:tc>
@@ -17042,7 +18131,6 @@
                     <w:pPr>
                       <w:pStyle w:val="Bibliography"/>
                       <w:spacing w:after="240" w:line="240" w:lineRule="auto"/>
-                      <w:contextualSpacing/>
                       <w:rPr>
                         <w:noProof/>
                       </w:rPr>
@@ -17065,7 +18153,6 @@
                       <w:pStyle w:val="Bibliography"/>
                       <w:spacing w:after="240" w:line="240" w:lineRule="auto"/>
                       <w:ind w:firstLine="0"/>
-                      <w:contextualSpacing/>
                       <w:rPr>
                         <w:noProof/>
                       </w:rPr>
@@ -17081,7 +18168,7 @@
               </w:tr>
               <w:tr>
                 <w:trPr>
-                  <w:divId w:val="732893104"/>
+                  <w:divId w:val="2051756389"/>
                   <w:tblCellSpacing w:w="15" w:type="dxa"/>
                 </w:trPr>
                 <w:tc>
@@ -17093,7 +18180,6 @@
                     <w:pPr>
                       <w:pStyle w:val="Bibliography"/>
                       <w:spacing w:after="240" w:line="240" w:lineRule="auto"/>
-                      <w:contextualSpacing/>
                       <w:rPr>
                         <w:noProof/>
                       </w:rPr>
@@ -17117,7 +18203,6 @@
                       <w:pStyle w:val="Bibliography"/>
                       <w:spacing w:after="240" w:line="240" w:lineRule="auto"/>
                       <w:ind w:firstLine="0"/>
-                      <w:contextualSpacing/>
                       <w:rPr>
                         <w:noProof/>
                       </w:rPr>
@@ -17126,7 +18211,7 @@
                       <w:rPr>
                         <w:noProof/>
                       </w:rPr>
-                      <w:t xml:space="preserve">J. W. S. R. Margaret Li, "ACUTE-EVAL: Improved Dialogue Evaluation with Optimized Questions and Multi-turn Comparisons," </w:t>
+                      <w:t xml:space="preserve">M. Li, J. Weston and S. Roller, "ACUTE-EVAL: Improved Dialogue Evaluation with Optimized Questions and Multi-turn Comparisons," </w:t>
                     </w:r>
                     <w:r>
                       <w:rPr>
@@ -17148,7 +18233,7 @@
             </w:tbl>
             <w:p>
               <w:pPr>
-                <w:divId w:val="732893104"/>
+                <w:divId w:val="2051756389"/>
                 <w:rPr>
                   <w:rFonts w:eastAsia="Times New Roman"/>
                   <w:noProof/>
@@ -17172,8 +18257,8 @@
       </w:sdtContent>
     </w:sdt>
     <w:sectPr>
-      <w:headerReference w:type="default" r:id="rId22"/>
-      <w:footerReference w:type="default" r:id="rId23"/>
+      <w:headerReference w:type="default" r:id="rId26"/>
+      <w:footerReference w:type="default" r:id="rId27"/>
       <w:pgSz w:w="12240" w:h="15840"/>
       <w:pgMar w:top="1440" w:right="1440" w:bottom="1440" w:left="2160" w:header="720" w:footer="720" w:gutter="0"/>
       <w:pgNumType w:start="1"/>
@@ -20489,6 +21574,95 @@
     </w:lvl>
   </w:abstractNum>
   <w:abstractNum w:abstractNumId="25" w15:restartNumberingAfterBreak="0">
+    <w:nsid w:val="732239FF"/>
+    <w:multiLevelType w:val="hybridMultilevel"/>
+    <w:tmpl w:val="C8DAD374"/>
+    <w:lvl w:ilvl="0" w:tplc="0409000F">
+      <w:start w:val="1"/>
+      <w:numFmt w:val="decimal"/>
+      <w:lvlText w:val="%1."/>
+      <w:lvlJc w:val="left"/>
+      <w:pPr>
+        <w:ind w:left="720" w:hanging="360"/>
+      </w:pPr>
+      <w:rPr>
+        <w:rFonts w:hint="default"/>
+      </w:rPr>
+    </w:lvl>
+    <w:lvl w:ilvl="1" w:tplc="04090019" w:tentative="1">
+      <w:start w:val="1"/>
+      <w:numFmt w:val="lowerLetter"/>
+      <w:lvlText w:val="%2."/>
+      <w:lvlJc w:val="left"/>
+      <w:pPr>
+        <w:ind w:left="1440" w:hanging="360"/>
+      </w:pPr>
+    </w:lvl>
+    <w:lvl w:ilvl="2" w:tplc="0409001B" w:tentative="1">
+      <w:start w:val="1"/>
+      <w:numFmt w:val="lowerRoman"/>
+      <w:lvlText w:val="%3."/>
+      <w:lvlJc w:val="right"/>
+      <w:pPr>
+        <w:ind w:left="2160" w:hanging="180"/>
+      </w:pPr>
+    </w:lvl>
+    <w:lvl w:ilvl="3" w:tplc="0409000F" w:tentative="1">
+      <w:start w:val="1"/>
+      <w:numFmt w:val="decimal"/>
+      <w:lvlText w:val="%4."/>
+      <w:lvlJc w:val="left"/>
+      <w:pPr>
+        <w:ind w:left="2880" w:hanging="360"/>
+      </w:pPr>
+    </w:lvl>
+    <w:lvl w:ilvl="4" w:tplc="04090019" w:tentative="1">
+      <w:start w:val="1"/>
+      <w:numFmt w:val="lowerLetter"/>
+      <w:lvlText w:val="%5."/>
+      <w:lvlJc w:val="left"/>
+      <w:pPr>
+        <w:ind w:left="3600" w:hanging="360"/>
+      </w:pPr>
+    </w:lvl>
+    <w:lvl w:ilvl="5" w:tplc="0409001B" w:tentative="1">
+      <w:start w:val="1"/>
+      <w:numFmt w:val="lowerRoman"/>
+      <w:lvlText w:val="%6."/>
+      <w:lvlJc w:val="right"/>
+      <w:pPr>
+        <w:ind w:left="4320" w:hanging="180"/>
+      </w:pPr>
+    </w:lvl>
+    <w:lvl w:ilvl="6" w:tplc="0409000F" w:tentative="1">
+      <w:start w:val="1"/>
+      <w:numFmt w:val="decimal"/>
+      <w:lvlText w:val="%7."/>
+      <w:lvlJc w:val="left"/>
+      <w:pPr>
+        <w:ind w:left="5040" w:hanging="360"/>
+      </w:pPr>
+    </w:lvl>
+    <w:lvl w:ilvl="7" w:tplc="04090019" w:tentative="1">
+      <w:start w:val="1"/>
+      <w:numFmt w:val="lowerLetter"/>
+      <w:lvlText w:val="%8."/>
+      <w:lvlJc w:val="left"/>
+      <w:pPr>
+        <w:ind w:left="5760" w:hanging="360"/>
+      </w:pPr>
+    </w:lvl>
+    <w:lvl w:ilvl="8" w:tplc="0409001B" w:tentative="1">
+      <w:start w:val="1"/>
+      <w:numFmt w:val="lowerRoman"/>
+      <w:lvlText w:val="%9."/>
+      <w:lvlJc w:val="right"/>
+      <w:pPr>
+        <w:ind w:left="6480" w:hanging="180"/>
+      </w:pPr>
+    </w:lvl>
+  </w:abstractNum>
+  <w:abstractNum w:abstractNumId="26" w15:restartNumberingAfterBreak="0">
     <w:nsid w:val="79533670"/>
     <w:multiLevelType w:val="multilevel"/>
     <w:tmpl w:val="8F8207CA"/>
@@ -20601,7 +21775,7 @@
       </w:rPr>
     </w:lvl>
   </w:abstractNum>
-  <w:abstractNum w:abstractNumId="26" w15:restartNumberingAfterBreak="0">
+  <w:abstractNum w:abstractNumId="27" w15:restartNumberingAfterBreak="0">
     <w:nsid w:val="7D880BC6"/>
     <w:multiLevelType w:val="multilevel"/>
     <w:tmpl w:val="A730792C"/>
@@ -20796,7 +21970,7 @@
     <w:abstractNumId w:val="5"/>
   </w:num>
   <w:num w:numId="16">
-    <w:abstractNumId w:val="26"/>
+    <w:abstractNumId w:val="27"/>
   </w:num>
   <w:num w:numId="17">
     <w:abstractNumId w:val="22"/>
@@ -20835,7 +22009,7 @@
     </w:lvlOverride>
   </w:num>
   <w:num w:numId="20">
-    <w:abstractNumId w:val="25"/>
+    <w:abstractNumId w:val="26"/>
   </w:num>
   <w:num w:numId="21">
     <w:abstractNumId w:val="17"/>
@@ -20873,6 +22047,9 @@
   </w:num>
   <w:num w:numId="30">
     <w:abstractNumId w:val="14"/>
+  </w:num>
+  <w:num w:numId="31">
+    <w:abstractNumId w:val="25"/>
   </w:num>
   <w:numIdMacAtCleanup w:val="2"/>
 </w:numbering>
@@ -21444,7 +22621,6 @@
   <w:style w:type="character" w:default="1" w:styleId="DefaultParagraphFont">
     <w:name w:val="Default Paragraph Font"/>
     <w:uiPriority w:val="1"/>
-    <w:semiHidden/>
     <w:unhideWhenUsed/>
   </w:style>
   <w:style w:type="table" w:default="1" w:styleId="TableNormal">
@@ -22310,28 +23486,6 @@
 <file path=customXml/item1.xml><?xml version="1.0" encoding="utf-8"?>
 <b:Sources xmlns:b="http://schemas.openxmlformats.org/officeDocument/2006/bibliography" xmlns="http://schemas.openxmlformats.org/officeDocument/2006/bibliography" SelectedStyle="/IEEE2006OfficeOnline.xsl" StyleName="IEEE" Version="2006">
   <b:Source>
-    <b:Tag>Wei66</b:Tag>
-    <b:SourceType>JournalArticle</b:SourceType>
-    <b:Guid>{D650D51E-583A-8244-8429-33A9327848CB}</b:Guid>
-    <b:Title>ELIZA—a computer program for the study of natural language communication between man and machine</b:Title>
-    <b:Year>1966</b:Year>
-    <b:Author>
-      <b:Author>
-        <b:NameList>
-          <b:Person>
-            <b:Last>Joseph</b:Last>
-            <b:First>Weizenbaum</b:First>
-          </b:Person>
-        </b:NameList>
-      </b:Author>
-    </b:Author>
-    <b:JournalName>Communications of the ACM</b:JournalName>
-    <b:Volume>9</b:Volume>
-    <b:Issue>1</b:Issue>
-    <b:Pages>36-45</b:Pages>
-    <b:RefOrder>1</b:RefOrder>
-  </b:Source>
-  <b:Source>
     <b:Tag>LiJ16</b:Tag>
     <b:SourceType>JournalArticle</b:SourceType>
     <b:Guid>{D72B9779-77E9-484D-9780-BE66580A388F}</b:Guid>
@@ -22423,20 +23577,6 @@
     <b:JournalName>arXiv preprint arXiv:1712.07558</b:JournalName>
     <b:Year>2017</b:Year>
     <b:RefOrder>4</b:RefOrder>
-  </b:Source>
-  <b:Source>
-    <b:Tag>Pan</b:Tag>
-    <b:SourceType>InternetSite</b:SourceType>
-    <b:Guid>{A88C7396-60C4-FE43-A4D8-90EC8ABA9785}</b:Guid>
-    <b:Title>Rosie (chatbot base)</b:Title>
-    <b:Author>
-      <b:Author>
-        <b:Corporate>Pandorabots</b:Corporate>
-      </b:Author>
-    </b:Author>
-    <b:URL>https://github.com/pandorabots/rosie</b:URL>
-    <b:ProductionCompany>Pandorabots</b:ProductionCompany>
-    <b:RefOrder>5</b:RefOrder>
   </b:Source>
   <b:Source>
     <b:Tag>Ras18</b:Tag>
@@ -23435,26 +24575,6 @@
     <b:RefOrder>30</b:RefOrder>
   </b:Source>
   <b:Source>
-    <b:Tag>Pra17</b:Tag>
-    <b:SourceType>JournalArticle</b:SourceType>
-    <b:Guid>{3484D11D-4A26-D848-8474-C1303821F5B9}</b:Guid>
-    <b:Title>Searching for Activation Functions</b:Title>
-    <b:Year>2017</b:Year>
-    <b:Author>
-      <b:Author>
-        <b:NameList>
-          <b:Person>
-            <b:Last>Prajit Ramachandran</b:Last>
-            <b:First>Barret</b:First>
-            <b:Middle>Zoph, Quoc V. Le</b:Middle>
-          </b:Person>
-        </b:NameList>
-      </b:Author>
-    </b:Author>
-    <b:JournalName>arXiv preprint arXiv:1710.05941</b:JournalName>
-    <b:RefOrder>31</b:RefOrder>
-  </b:Source>
-  <b:Source>
     <b:Tag>Che19</b:Tag>
     <b:SourceType>InternetSite</b:SourceType>
     <b:Guid>{6E53CB99-265B-E740-8798-00DF615BF075}</b:Guid>
@@ -23478,16 +24598,59 @@
     <b:RefOrder>32</b:RefOrder>
   </b:Source>
   <b:Source>
-    <b:Tag>Mar19</b:Tag>
+    <b:Tag>Pan</b:Tag>
+    <b:SourceType>InternetSite</b:SourceType>
+    <b:Guid>{36982461-2EC8-374F-A313-40433FC29A6A}</b:Guid>
+    <b:Title>Rosie (chatbot base)</b:Title>
+    <b:Author>
+      <b:Author>
+        <b:Corporate>Pandorabots Inc.</b:Corporate>
+      </b:Author>
+    </b:Author>
+    <b:URL>https://github.com/pandorabots/rosie</b:URL>
+    <b:ProductionCompany>Pandorabots Inc.</b:ProductionCompany>
+    <b:RefOrder>5</b:RefOrder>
+  </b:Source>
+  <b:Source>
+    <b:Tag>Wei66</b:Tag>
     <b:SourceType>JournalArticle</b:SourceType>
-    <b:Guid>{C06AE075-4057-E442-A9C6-13861F23792C}</b:Guid>
+    <b:Guid>{69BB9193-A843-DB42-A94F-921628B2EF4C}</b:Guid>
+    <b:Title>ELIZA—a computer program for the study of natural language communication between man and machine</b:Title>
+    <b:Year>1966</b:Year>
     <b:Author>
       <b:Author>
         <b:NameList>
           <b:Person>
-            <b:Last>Margaret Li</b:Last>
+            <b:Last>Weizenbaum</b:Last>
+            <b:First>Joseph</b:First>
+          </b:Person>
+        </b:NameList>
+      </b:Author>
+    </b:Author>
+    <b:JournalName>Communications of the ACM</b:JournalName>
+    <b:Volume>9</b:Volume>
+    <b:Issue>1</b:Issue>
+    <b:Pages>36-45</b:Pages>
+    <b:RefOrder>1</b:RefOrder>
+  </b:Source>
+  <b:Source>
+    <b:Tag>Mar19</b:Tag>
+    <b:SourceType>JournalArticle</b:SourceType>
+    <b:Guid>{DE40E12E-0C48-FE41-B99D-B44E28C34BC6}</b:Guid>
+    <b:Author>
+      <b:Author>
+        <b:NameList>
+          <b:Person>
+            <b:Last>Li</b:Last>
+            <b:First>Margaret</b:First>
+          </b:Person>
+          <b:Person>
+            <b:Last>Weston</b:Last>
             <b:First>Jason</b:First>
-            <b:Middle>Weston, Stephen Roller</b:Middle>
+          </b:Person>
+          <b:Person>
+            <b:Last>Roller</b:Last>
+            <b:First>Stephen</b:First>
           </b:Person>
         </b:NameList>
       </b:Author>
@@ -23497,11 +24660,39 @@
     <b:Year>2019</b:Year>
     <b:RefOrder>33</b:RefOrder>
   </b:Source>
+  <b:Source>
+    <b:Tag>Pra17</b:Tag>
+    <b:SourceType>JournalArticle</b:SourceType>
+    <b:Guid>{BB18776E-3706-8944-AFE1-7CA9A5272B06}</b:Guid>
+    <b:Title>Searching for Activation Functions</b:Title>
+    <b:Year>2017</b:Year>
+    <b:Author>
+      <b:Author>
+        <b:NameList>
+          <b:Person>
+            <b:Last>Ramachandran</b:Last>
+            <b:First>Prajit</b:First>
+          </b:Person>
+          <b:Person>
+            <b:Last>Zoph</b:Last>
+            <b:First>Barret</b:First>
+          </b:Person>
+          <b:Person>
+            <b:Last>Le</b:Last>
+            <b:First>Quoc</b:First>
+            <b:Middle>V.</b:Middle>
+          </b:Person>
+        </b:NameList>
+      </b:Author>
+    </b:Author>
+    <b:JournalName>arXiv preprint arXiv:1710.05941</b:JournalName>
+    <b:RefOrder>31</b:RefOrder>
+  </b:Source>
 </b:Sources>
 </file>
 
 <file path=customXml/itemProps1.xml><?xml version="1.0" encoding="utf-8"?>
-<ds:datastoreItem xmlns:ds="http://schemas.openxmlformats.org/officeDocument/2006/customXml" ds:itemID="{01AF656D-DE3D-244B-8A9C-DAC493683D01}">
+<ds:datastoreItem xmlns:ds="http://schemas.openxmlformats.org/officeDocument/2006/customXml" ds:itemID="{1CC901A1-C4EF-C34B-95BD-FD23B374AC6B}">
   <ds:schemaRefs>
     <ds:schemaRef ds:uri="http://schemas.openxmlformats.org/officeDocument/2006/bibliography"/>
   </ds:schemaRefs>

</xml_diff>

<commit_message>
Created the final draft of the thesis
</commit_message>
<xml_diff>
--- a/docs/Thesis/Towards Assisting Human-Human Conversations.docx
+++ b/docs/Thesis/Towards Assisting Human-Human Conversations.docx
@@ -1318,7 +1318,10 @@
         <w:tab/>
       </w:r>
       <w:r>
-        <w:t>23</w:t>
+        <w:t>2</w:t>
+      </w:r>
+      <w:r>
+        <w:t>2</w:t>
       </w:r>
     </w:p>
     <w:p>
@@ -1359,7 +1362,7 @@
         <w:t>2</w:t>
       </w:r>
       <w:r>
-        <w:t>4</w:t>
+        <w:t>3</w:t>
       </w:r>
     </w:p>
     <w:p>
@@ -1395,30 +1398,113 @@
     <w:p>
       <w:pPr>
         <w:keepNext/>
-        <w:numPr>
-          <w:ilvl w:val="0"/>
-          <w:numId w:val="2"/>
-        </w:numPr>
         <w:tabs>
-          <w:tab w:val="right" w:leader="dot" w:pos="720"/>
+          <w:tab w:val="left" w:leader="dot" w:pos="360"/>
+          <w:tab w:val="left" w:pos="720"/>
+          <w:tab w:val="left" w:pos="2043"/>
+          <w:tab w:val="left" w:pos="2160"/>
           <w:tab w:val="right" w:leader="dot" w:pos="8100"/>
           <w:tab w:val="right" w:pos="8640"/>
         </w:tabs>
-      </w:pPr>
-      <w:r>
-        <w:t xml:space="preserve">TRANSFER LEARNING   </w:t>
+        <w:spacing w:line="240" w:lineRule="auto"/>
+        <w:ind w:firstLine="1620"/>
+      </w:pPr>
+      <w:r>
+        <w:t>4.1</w:t>
       </w:r>
       <w:r>
         <w:tab/>
       </w:r>
       <w:r>
+        <w:t>Overview of Participant Suggestions</w:t>
+      </w:r>
+      <w:r>
+        <w:rPr>
+          <w:caps/>
+        </w:rPr>
+        <w:t xml:space="preserve">   </w:t>
+      </w:r>
+      <w:r>
         <w:tab/>
       </w:r>
       <w:r>
-        <w:t>3</w:t>
-      </w:r>
-      <w:r>
-        <w:t>5</w:t>
+        <w:tab/>
+      </w:r>
+      <w:r>
+        <w:t>25</w:t>
+      </w:r>
+    </w:p>
+    <w:p>
+      <w:pPr>
+        <w:keepNext/>
+        <w:tabs>
+          <w:tab w:val="left" w:leader="dot" w:pos="360"/>
+          <w:tab w:val="left" w:pos="720"/>
+          <w:tab w:val="left" w:pos="2043"/>
+          <w:tab w:val="left" w:pos="2160"/>
+          <w:tab w:val="right" w:leader="dot" w:pos="8100"/>
+          <w:tab w:val="right" w:pos="8640"/>
+        </w:tabs>
+        <w:spacing w:line="240" w:lineRule="auto"/>
+        <w:ind w:firstLine="1620"/>
+      </w:pPr>
+      <w:r>
+        <w:t>4.2</w:t>
+      </w:r>
+      <w:r>
+        <w:tab/>
+        <w:t>Statistical Analysis</w:t>
+      </w:r>
+      <w:r>
+        <w:rPr>
+          <w:caps/>
+        </w:rPr>
+        <w:t xml:space="preserve">   </w:t>
+      </w:r>
+      <w:r>
+        <w:tab/>
+      </w:r>
+      <w:r>
+        <w:tab/>
+      </w:r>
+      <w:r>
+        <w:t>27</w:t>
+      </w:r>
+    </w:p>
+    <w:p>
+      <w:pPr>
+        <w:keepNext/>
+        <w:tabs>
+          <w:tab w:val="left" w:leader="dot" w:pos="360"/>
+          <w:tab w:val="left" w:pos="720"/>
+          <w:tab w:val="left" w:pos="2043"/>
+          <w:tab w:val="left" w:pos="2160"/>
+          <w:tab w:val="right" w:leader="dot" w:pos="8100"/>
+          <w:tab w:val="right" w:pos="8640"/>
+        </w:tabs>
+        <w:ind w:firstLine="1620"/>
+      </w:pPr>
+      <w:r>
+        <w:t>4.3</w:t>
+      </w:r>
+      <w:r>
+        <w:tab/>
+        <w:t>Linguistic Analysis</w:t>
+      </w:r>
+      <w:r>
+        <w:rPr>
+          <w:caps/>
+        </w:rPr>
+        <w:t xml:space="preserve">   </w:t>
+      </w:r>
+      <w:r>
+        <w:tab/>
+      </w:r>
+      <w:r>
+        <w:tab/>
+      </w:r>
+      <w:r>
+        <w:t>33</w:t>
       </w:r>
     </w:p>
     <w:p>
@@ -1435,6 +1521,35 @@
         </w:tabs>
       </w:pPr>
       <w:r>
+        <w:t xml:space="preserve">TRANSFER LEARNING   </w:t>
+      </w:r>
+      <w:r>
+        <w:tab/>
+      </w:r>
+      <w:r>
+        <w:tab/>
+      </w:r>
+      <w:r>
+        <w:t>3</w:t>
+      </w:r>
+      <w:r>
+        <w:t>7</w:t>
+      </w:r>
+    </w:p>
+    <w:p>
+      <w:pPr>
+        <w:keepNext/>
+        <w:numPr>
+          <w:ilvl w:val="0"/>
+          <w:numId w:val="2"/>
+        </w:numPr>
+        <w:tabs>
+          <w:tab w:val="right" w:leader="dot" w:pos="720"/>
+          <w:tab w:val="right" w:leader="dot" w:pos="8100"/>
+          <w:tab w:val="right" w:pos="8640"/>
+        </w:tabs>
+      </w:pPr>
+      <w:r>
         <w:t xml:space="preserve">FUTURE SCOPE   </w:t>
       </w:r>
       <w:r>
@@ -1444,7 +1559,10 @@
         <w:tab/>
       </w:r>
       <w:r>
-        <w:t>41</w:t>
+        <w:t>4</w:t>
+      </w:r>
+      <w:r>
+        <w:t>3</w:t>
       </w:r>
     </w:p>
     <w:p>
@@ -1494,7 +1612,7 @@
         <w:rPr>
           <w:caps/>
         </w:rPr>
-        <w:t>3</w:t>
+        <w:t>5</w:t>
       </w:r>
     </w:p>
     <w:p>
@@ -1673,7 +1791,7 @@
           <w:tab w:val="right" w:pos="8640"/>
         </w:tabs>
         <w:spacing w:line="240" w:lineRule="auto"/>
-        <w:ind w:left="360" w:firstLine="0"/>
+        <w:ind w:left="900" w:hanging="540"/>
       </w:pPr>
       <w:r>
         <w:t>5.1</w:t>
@@ -1682,7 +1800,46 @@
         <w:tab/>
       </w:r>
       <w:r>
-        <w:t>Comparison of the evaluation metrics for the models with the data from the research study</w:t>
+        <w:t>Compari</w:t>
+      </w:r>
+      <w:r>
+        <w:t>ng</w:t>
+      </w:r>
+      <w:r>
+        <w:t xml:space="preserve"> </w:t>
+      </w:r>
+      <w:r>
+        <w:t>E</w:t>
+      </w:r>
+      <w:r>
+        <w:t xml:space="preserve">valuation </w:t>
+      </w:r>
+      <w:r>
+        <w:t>M</w:t>
+      </w:r>
+      <w:r>
+        <w:t xml:space="preserve">etrics for the </w:t>
+      </w:r>
+      <w:r>
+        <w:t>M</w:t>
+      </w:r>
+      <w:r>
+        <w:t>odels</w:t>
+      </w:r>
+      <w:r>
+        <w:t xml:space="preserve"> with R</w:t>
+      </w:r>
+      <w:r>
+        <w:t xml:space="preserve">esearch </w:t>
+      </w:r>
+      <w:r>
+        <w:t>S</w:t>
+      </w:r>
+      <w:r>
+        <w:t>tudy</w:t>
+      </w:r>
+      <w:r>
+        <w:t xml:space="preserve"> Data</w:t>
       </w:r>
       <w:r>
         <w:t xml:space="preserve">   </w:t>
@@ -1697,29 +1854,31 @@
         <w:t>3</w:t>
       </w:r>
       <w:r>
-        <w:t>7</w:t>
+        <w:t>9</w:t>
       </w:r>
     </w:p>
     <w:p>
       <w:pPr>
         <w:keepLines/>
         <w:tabs>
-          <w:tab w:val="left" w:pos="821"/>
-          <w:tab w:val="right" w:leader="dot" w:pos="8640"/>
+          <w:tab w:val="left" w:pos="900"/>
+          <w:tab w:val="right" w:leader="dot" w:pos="8100"/>
+          <w:tab w:val="right" w:pos="8640"/>
         </w:tabs>
         <w:spacing w:line="240" w:lineRule="auto"/>
-        <w:ind w:left="360" w:firstLine="0"/>
+        <w:ind w:left="900" w:hanging="540"/>
       </w:pPr>
     </w:p>
     <w:p>
       <w:pPr>
         <w:keepLines/>
         <w:tabs>
-          <w:tab w:val="left" w:pos="821"/>
-          <w:tab w:val="right" w:leader="dot" w:pos="8640"/>
+          <w:tab w:val="left" w:pos="900"/>
+          <w:tab w:val="right" w:leader="dot" w:pos="8100"/>
+          <w:tab w:val="right" w:pos="8640"/>
         </w:tabs>
         <w:spacing w:line="240" w:lineRule="auto"/>
-        <w:ind w:left="360" w:firstLine="0"/>
+        <w:ind w:left="900" w:hanging="540"/>
       </w:pPr>
       <w:r>
         <w:t>5.2</w:t>
@@ -1728,7 +1887,31 @@
         <w:tab/>
       </w:r>
       <w:r>
-        <w:t xml:space="preserve">Messages from users with suggestions from transfer learning </w:t>
+        <w:t xml:space="preserve">Messages from </w:t>
+      </w:r>
+      <w:r>
+        <w:t>U</w:t>
+      </w:r>
+      <w:r>
+        <w:t xml:space="preserve">sers with </w:t>
+      </w:r>
+      <w:r>
+        <w:t>S</w:t>
+      </w:r>
+      <w:r>
+        <w:t xml:space="preserve">uggestions from </w:t>
+      </w:r>
+      <w:r>
+        <w:t>T</w:t>
+      </w:r>
+      <w:r>
+        <w:t xml:space="preserve">ransfer </w:t>
+      </w:r>
+      <w:r>
+        <w:t>L</w:t>
+      </w:r>
+      <w:r>
+        <w:t xml:space="preserve">earning </w:t>
       </w:r>
       <w:proofErr w:type="spellStart"/>
       <w:r>
@@ -1737,11 +1920,20 @@
       <w:proofErr w:type="spellEnd"/>
       <w:r>
         <w:tab/>
-        <w:t>3</w:t>
-      </w:r>
-      <w:r>
-        <w:t>9</w:t>
-      </w:r>
+        <w:t>41</w:t>
+      </w:r>
+    </w:p>
+    <w:p>
+      <w:pPr>
+        <w:keepLines/>
+        <w:tabs>
+          <w:tab w:val="left" w:pos="900"/>
+          <w:tab w:val="right" w:leader="dot" w:pos="8100"/>
+          <w:tab w:val="right" w:pos="8640"/>
+        </w:tabs>
+        <w:spacing w:line="240" w:lineRule="auto"/>
+        <w:ind w:left="900" w:hanging="540"/>
+      </w:pPr>
     </w:p>
     <w:p>
       <w:pPr>
@@ -1989,7 +2181,7 @@
         <w:tab/>
       </w:r>
       <w:r>
-        <w:t>20</w:t>
+        <w:t>19</w:t>
       </w:r>
     </w:p>
     <w:p>
@@ -2040,7 +2232,7 @@
         <w:t>2</w:t>
       </w:r>
       <w:r>
-        <w:t>2</w:t>
+        <w:t>1</w:t>
       </w:r>
     </w:p>
     <w:p>
@@ -2086,7 +2278,7 @@
         <w:t>2</w:t>
       </w:r>
       <w:r>
-        <w:t>7</w:t>
+        <w:t>8</w:t>
       </w:r>
     </w:p>
     <w:p>
@@ -2132,7 +2324,7 @@
         <w:t>2</w:t>
       </w:r>
       <w:r>
-        <w:t>8</w:t>
+        <w:t>9</w:t>
       </w:r>
     </w:p>
     <w:p>
@@ -2186,10 +2378,9 @@
       </w:r>
       <w:r>
         <w:tab/>
-        <w:t>2</w:t>
-      </w:r>
-      <w:r>
-        <w:t>9</w:t>
+      </w:r>
+      <w:r>
+        <w:t>30</w:t>
       </w:r>
     </w:p>
     <w:p>
@@ -2236,7 +2427,10 @@
         <w:tab/>
       </w:r>
       <w:r>
-        <w:t>30</w:t>
+        <w:t>3</w:t>
+      </w:r>
+      <w:r>
+        <w:t>1</w:t>
       </w:r>
     </w:p>
     <w:p>
@@ -2287,7 +2481,10 @@
       </w:r>
       <w:r>
         <w:tab/>
-        <w:t>31</w:t>
+        <w:t>3</w:t>
+      </w:r>
+      <w:r>
+        <w:t>2</w:t>
       </w:r>
     </w:p>
     <w:p>
@@ -2330,7 +2527,10 @@
       </w:r>
       <w:r>
         <w:tab/>
-        <w:t>32</w:t>
+        <w:t>3</w:t>
+      </w:r>
+      <w:r>
+        <w:t>3</w:t>
       </w:r>
     </w:p>
     <w:p>
@@ -2373,7 +2573,10 @@
       </w:r>
       <w:r>
         <w:tab/>
-        <w:t>33</w:t>
+        <w:t>3</w:t>
+      </w:r>
+      <w:r>
+        <w:t>4</w:t>
       </w:r>
     </w:p>
     <w:p>
@@ -2422,7 +2625,10 @@
       </w:r>
       <w:r>
         <w:tab/>
-        <w:t>34</w:t>
+        <w:t>3</w:t>
+      </w:r>
+      <w:r>
+        <w:t>5</w:t>
       </w:r>
     </w:p>
     <w:p>
@@ -2473,7 +2679,10 @@
       </w:r>
       <w:r>
         <w:tab/>
-        <w:t>42</w:t>
+        <w:t>4</w:t>
+      </w:r>
+      <w:r>
+        <w:t>4</w:t>
       </w:r>
     </w:p>
     <w:p>
@@ -2554,7 +2763,40 @@
         <w:jc w:val="both"/>
       </w:pPr>
       <w:r>
-        <w:t>There has been a significant research for creating conversational chatbots in open-domain conversations that have claimed to have passed the Turing Test and can conversate with humans while not seeming like a bot. However, if these chatbots can conversate like humans, can they provide actual assistance in human conversations? My thesis is to observe and improve the advanced open-domain conversational chatbots that are put in practice for providing conversational assistance.</w:t>
+        <w:t xml:space="preserve">There has been a significant research for creating conversational chatbots in open-domain conversations that have claimed to have passed the Turing Test and can </w:t>
+      </w:r>
+      <w:r>
+        <w:t>converse</w:t>
+      </w:r>
+      <w:r>
+        <w:t xml:space="preserve"> with humans while not seeming like a bot. However, if these chatbots can </w:t>
+      </w:r>
+      <w:r>
+        <w:t>converse</w:t>
+      </w:r>
+      <w:r>
+        <w:t xml:space="preserve"> </w:t>
+      </w:r>
+      <w:r>
+        <w:t xml:space="preserve">like humans, can they provide actual assistance in human conversations? </w:t>
+      </w:r>
+      <w:r>
+        <w:t xml:space="preserve">This research study </w:t>
+      </w:r>
+      <w:r>
+        <w:t>observe</w:t>
+      </w:r>
+      <w:r>
+        <w:t>s</w:t>
+      </w:r>
+      <w:r>
+        <w:t xml:space="preserve"> and improve</w:t>
+      </w:r>
+      <w:r>
+        <w:t>s</w:t>
+      </w:r>
+      <w:r>
+        <w:t xml:space="preserve"> the advanced open-domain conversational chatbots that are put in practice for providing conversational assistance.</w:t>
       </w:r>
     </w:p>
     <w:p>
@@ -2579,12 +2821,31 @@
       <w:r>
         <w:t>.</w:t>
       </w:r>
-    </w:p>
-    <w:p>
-      <w:pPr>
-        <w:ind w:firstLine="0"/>
-        <w:jc w:val="both"/>
-      </w:pPr>
+      <w:r>
+        <w:t xml:space="preserve"> Through the questionnaires that the research subjects filled during their participation, and by performing linguistic analysis, the quality of the </w:t>
+      </w:r>
+      <w:proofErr w:type="spellStart"/>
+      <w:r>
+        <w:t>AdvisorBot</w:t>
+      </w:r>
+      <w:proofErr w:type="spellEnd"/>
+      <w:r>
+        <w:t xml:space="preserve"> can be improved so that humans can achieve better conversational skills and are able to clearly convey their message while </w:t>
+      </w:r>
+      <w:r>
+        <w:t>convers</w:t>
+      </w:r>
+      <w:r>
+        <w:t xml:space="preserve">ing. The results were further enhanced by using transfer learning techniques and quickly improve the quality of the </w:t>
+      </w:r>
+      <w:proofErr w:type="spellStart"/>
+      <w:r>
+        <w:t>AdvisorBot</w:t>
+      </w:r>
+      <w:proofErr w:type="spellEnd"/>
+      <w:r>
+        <w:t>.</w:t>
+      </w:r>
     </w:p>
     <w:p>
       <w:pPr>
@@ -3022,6 +3283,11 @@
       <w:r>
         <w:t>applications of chatbots in several areas.</w:t>
       </w:r>
+    </w:p>
+    <w:p>
+      <w:pPr>
+        <w:jc w:val="both"/>
+      </w:pPr>
     </w:p>
     <w:p>
       <w:pPr>
@@ -3132,11 +3398,8 @@
         <w:jc w:val="both"/>
       </w:pPr>
       <w:r>
-        <w:t xml:space="preserve">The incorporation of persona is necessary for empathetic conversations because one person talks differently with two people in a manner of previous context and known </w:t>
-      </w:r>
-      <w:r>
         <w:lastRenderedPageBreak/>
-        <w:t xml:space="preserve">knowledge or friendship. </w:t>
+        <w:t xml:space="preserve">The incorporation of persona is necessary for empathetic conversations because one person talks differently with two people in a manner of previous context and known knowledge or friendship. </w:t>
       </w:r>
       <w:sdt>
         <w:sdtPr>
@@ -3183,7 +3446,28 @@
       </w:r>
       <w:proofErr w:type="spellEnd"/>
       <w:r>
-        <w:t xml:space="preserve"> Et. Al. have demonstrated a chatbot that can conversate coherently and engagingly with humans for twenty minutes. </w:t>
+        <w:t xml:space="preserve"> </w:t>
+      </w:r>
+      <w:r>
+        <w:t>e</w:t>
+      </w:r>
+      <w:r>
+        <w:t xml:space="preserve">t. </w:t>
+      </w:r>
+      <w:r>
+        <w:t>a</w:t>
+      </w:r>
+      <w:r>
+        <w:t xml:space="preserve">l. demonstrated a chatbot that can </w:t>
+      </w:r>
+      <w:r>
+        <w:t>converse</w:t>
+      </w:r>
+      <w:r>
+        <w:t xml:space="preserve"> </w:t>
+      </w:r>
+      <w:r>
+        <w:t xml:space="preserve">coherently and engagingly with humans for twenty minutes. </w:t>
       </w:r>
       <w:sdt>
         <w:sdtPr>
@@ -3354,7 +3638,11 @@
         </w:sdtContent>
       </w:sdt>
       <w:r>
-        <w:t xml:space="preserve"> Chatbots often struggle to identify the underlying topic, provide co-referencing pronouns for the topics or subjects, and long-term dependencies in a chat which can be tackled by using reinforcement learning and context rewriting strategies that rewrites the last utterance by considering context history.</w:t>
+        <w:t xml:space="preserve"> Chatbots often struggle to identify the underlying topic, provide co-referencing pronouns for the topics or subjects, and long-term dependencies in a chat which </w:t>
+      </w:r>
+      <w:r>
+        <w:lastRenderedPageBreak/>
+        <w:t>can be tackled by using reinforcement learning and context rewriting strategies that rewrites the last utterance by considering context history.</w:t>
       </w:r>
       <w:sdt>
         <w:sdtPr>
@@ -3396,7 +3684,6 @@
         <w:jc w:val="both"/>
       </w:pPr>
       <w:r>
-        <w:lastRenderedPageBreak/>
         <w:t xml:space="preserve">Another strategy of creating an open-domain conversational chatbot that can generate empathetic responses is achieved by creating a custom dataset with over 25,000 dialogues that are tagged with the emotions using gold label strategies which involves humans tagging the datasets. </w:t>
       </w:r>
       <w:sdt>
@@ -3591,11 +3878,9 @@
       <w:r>
         <w:t xml:space="preserve"> Wins by the </w:t>
       </w:r>
-      <w:proofErr w:type="spellStart"/>
-      <w:r>
-        <w:t>Guiness</w:t>
-      </w:r>
-      <w:proofErr w:type="spellEnd"/>
+      <w:r>
+        <w:t>Guinness</w:t>
+      </w:r>
       <w:r>
         <w:t xml:space="preserve"> Book of World Records</w:t>
       </w:r>
@@ -3671,7 +3956,16 @@
         </w:sdtContent>
       </w:sdt>
       <w:r>
-        <w:t xml:space="preserve"> has demonstrated the ability to conversate effectively with humans for several years. The popular language model (</w:t>
+        <w:t xml:space="preserve"> has demonstrated the ability to </w:t>
+      </w:r>
+      <w:r>
+        <w:t>converse</w:t>
+      </w:r>
+      <w:r>
+        <w:t xml:space="preserve"> </w:t>
+      </w:r>
+      <w:r>
+        <w:t>effectively with humans for several years. The popular language model (</w:t>
       </w:r>
       <w:proofErr w:type="spellStart"/>
       <w:r>
@@ -3718,7 +4012,19 @@
         <w:jc w:val="both"/>
       </w:pPr>
       <w:r>
-        <w:t>Tao Et. Al have provided with a strategy to evaluate open-ended conversational chatbots that can be flexible and extensible to different datasets and languages.</w:t>
+        <w:t xml:space="preserve">Tao </w:t>
+      </w:r>
+      <w:r>
+        <w:t>e</w:t>
+      </w:r>
+      <w:r>
+        <w:t xml:space="preserve">t. </w:t>
+      </w:r>
+      <w:r>
+        <w:t>a</w:t>
+      </w:r>
+      <w:r>
+        <w:t>l have provided a strategy to evaluate open-ended conversational chatbots that can be flexible and extensible to different datasets and languages.</w:t>
       </w:r>
       <w:sdt>
         <w:sdtPr>
@@ -3802,7 +4108,17 @@
         <w:jc w:val="both"/>
       </w:pPr>
       <w:r>
-        <w:t>Having researched significantly on several open-domain chatbots or language models that have demonstrated the ability to conversate efficiently such as Google Meena</w:t>
+        <w:lastRenderedPageBreak/>
+        <w:t xml:space="preserve">Having researched significantly on several open-domain chatbots or language models that have demonstrated the ability to </w:t>
+      </w:r>
+      <w:r>
+        <w:t>converse</w:t>
+      </w:r>
+      <w:r>
+        <w:t xml:space="preserve"> </w:t>
+      </w:r>
+      <w:r>
+        <w:t>efficiently such as Google Meena</w:t>
       </w:r>
       <w:sdt>
         <w:sdtPr>
@@ -3830,7 +4146,6 @@
             <w:rPr>
               <w:noProof/>
             </w:rPr>
-            <w:lastRenderedPageBreak/>
             <w:t>[2]</w:t>
           </w:r>
           <w:r>
@@ -4044,7 +4359,13 @@
       </w:r>
       <w:proofErr w:type="spellEnd"/>
       <w:r>
-        <w:t xml:space="preserve"> was Facebook </w:t>
+        <w:t xml:space="preserve"> was Facebook</w:t>
+      </w:r>
+      <w:r>
+        <w:t>’s</w:t>
+      </w:r>
+      <w:r>
+        <w:t xml:space="preserve"> </w:t>
       </w:r>
       <w:proofErr w:type="spellStart"/>
       <w:r>
@@ -4142,7 +4463,16 @@
         <w:t xml:space="preserve"> </w:t>
       </w:r>
       <w:r>
-        <w:t xml:space="preserve">One such application was designing a chatbot that could conversate with humans for 20 minutes in an engaging manner. </w:t>
+        <w:t xml:space="preserve">One such application was designing a chatbot that could </w:t>
+      </w:r>
+      <w:r>
+        <w:t>converse</w:t>
+      </w:r>
+      <w:r>
+        <w:t xml:space="preserve"> </w:t>
+      </w:r>
+      <w:r>
+        <w:t xml:space="preserve">with humans for 20 minutes in an engaging manner. </w:t>
       </w:r>
       <w:sdt>
         <w:sdtPr>
@@ -4186,7 +4516,13 @@
         <w:jc w:val="both"/>
       </w:pPr>
       <w:r>
-        <w:t xml:space="preserve">The chatbot can also guide humans towards a goal while starting off a generic topic while using knowledge routing to predict the keywork for the next response with the current context and using semantic knowledge for smooth keyword transition. </w:t>
+        <w:t>The chatbot can also guide humans towards a goal while starting off a generic topic while using knowledge routing to predict the keywor</w:t>
+      </w:r>
+      <w:r>
+        <w:t>d</w:t>
+      </w:r>
+      <w:r>
+        <w:t xml:space="preserve"> for the next response with the current context and using semantic knowledge for smooth keyword transition. </w:t>
       </w:r>
       <w:sdt>
         <w:sdtPr>
@@ -4230,6 +4566,7 @@
         <w:jc w:val="both"/>
       </w:pPr>
       <w:r>
+        <w:lastRenderedPageBreak/>
         <w:t xml:space="preserve">Chatbots can be devised to identify user’s interests and changes that steer conversation by engaging in conversations and without explicitly asking for the interests. </w:t>
       </w:r>
       <w:sdt>
@@ -4493,11 +4830,11 @@
         </w:sdtContent>
       </w:sdt>
       <w:r>
-        <w:t xml:space="preserve"> Additionally, chatbots can identify opportunistic search mechanisms during brainstorming meeting sessions to find accidental information encountered during a meeting that makes humans search for that interesting </w:t>
+        <w:t xml:space="preserve"> Additionally, chatbots can identify </w:t>
       </w:r>
       <w:r>
         <w:lastRenderedPageBreak/>
-        <w:t xml:space="preserve">information. </w:t>
+        <w:t xml:space="preserve">opportunistic search mechanisms during brainstorming meeting sessions to find accidental information encountered during a meeting that makes humans search for that interesting information. </w:t>
       </w:r>
       <w:sdt>
         <w:sdtPr>
@@ -5172,7 +5509,16 @@
       </w:r>
       <w:proofErr w:type="spellEnd"/>
       <w:r>
-        <w:t xml:space="preserve"> was crucial as the chatbots should be able to efficiently conversate in open-domain scenarios and must be have open-source access. Microsoft </w:t>
+        <w:t xml:space="preserve"> was crucial as the chatbots should be able to efficiently </w:t>
+      </w:r>
+      <w:r>
+        <w:t>converse</w:t>
+      </w:r>
+      <w:r>
+        <w:t xml:space="preserve"> </w:t>
+      </w:r>
+      <w:r>
+        <w:t xml:space="preserve">in open-domain scenarios and must be have open-source access. Microsoft </w:t>
       </w:r>
       <w:proofErr w:type="spellStart"/>
       <w:r>
@@ -5197,11 +5543,11 @@
         <w:t>through testing</w:t>
       </w:r>
       <w:r>
-        <w:t xml:space="preserve"> with some sample responses to understand </w:t>
+        <w:t xml:space="preserve"> with some sample responses to understand if </w:t>
       </w:r>
       <w:r>
         <w:lastRenderedPageBreak/>
-        <w:t xml:space="preserve">if the chatbots were able to communicate in open domain. The sample responses of the chatbots are presented in the </w:t>
+        <w:t xml:space="preserve">the chatbots were able to communicate in open domain. The sample responses of the chatbots are presented in the </w:t>
       </w:r>
       <w:r>
         <w:t>T</w:t>
@@ -5217,14 +5563,27 @@
       <w:r>
         <w:t>Table 3.</w:t>
       </w:r>
-      <w:fldSimple w:instr=" SEQ Table_3. \* ARABIC ">
-        <w:r>
-          <w:rPr>
-            <w:noProof/>
-          </w:rPr>
-          <w:t>1</w:t>
-        </w:r>
-      </w:fldSimple>
+      <w:r>
+        <w:fldChar w:fldCharType="begin"/>
+      </w:r>
+      <w:r>
+        <w:instrText xml:space="preserve"> SEQ Table_3. \* ARABIC </w:instrText>
+      </w:r>
+      <w:r>
+        <w:fldChar w:fldCharType="separate"/>
+      </w:r>
+      <w:r>
+        <w:rPr>
+          <w:noProof/>
+        </w:rPr>
+        <w:t>1</w:t>
+      </w:r>
+      <w:r>
+        <w:rPr>
+          <w:noProof/>
+        </w:rPr>
+        <w:fldChar w:fldCharType="end"/>
+      </w:r>
       <w:r>
         <w:t>.</w:t>
       </w:r>
@@ -6583,6 +6942,12 @@
         <w:ind w:firstLine="720"/>
         <w:jc w:val="both"/>
       </w:pPr>
+    </w:p>
+    <w:p>
+      <w:pPr>
+        <w:ind w:firstLine="720"/>
+        <w:jc w:val="both"/>
+      </w:pPr>
       <w:r>
         <w:t xml:space="preserve">Another potential chatbot chosen for this project was Rosie by </w:t>
       </w:r>
@@ -6611,14 +6976,27 @@
       <w:r>
         <w:t>Table 3.</w:t>
       </w:r>
-      <w:fldSimple w:instr=" SEQ Table_3. \* ARABIC ">
-        <w:r>
-          <w:rPr>
-            <w:noProof/>
-          </w:rPr>
-          <w:t>2</w:t>
-        </w:r>
-      </w:fldSimple>
+      <w:r>
+        <w:fldChar w:fldCharType="begin"/>
+      </w:r>
+      <w:r>
+        <w:instrText xml:space="preserve"> SEQ Table_3. \* ARABIC </w:instrText>
+      </w:r>
+      <w:r>
+        <w:fldChar w:fldCharType="separate"/>
+      </w:r>
+      <w:r>
+        <w:rPr>
+          <w:noProof/>
+        </w:rPr>
+        <w:t>2</w:t>
+      </w:r>
+      <w:r>
+        <w:rPr>
+          <w:noProof/>
+        </w:rPr>
+        <w:fldChar w:fldCharType="end"/>
+      </w:r>
       <w:r>
         <w:t xml:space="preserve">. </w:t>
       </w:r>
@@ -6959,86 +7337,6 @@
           </w:p>
         </w:tc>
       </w:tr>
-      <w:tr>
-        <w:tc>
-          <w:tcPr>
-            <w:tcW w:w="674" w:type="pct"/>
-            <w:vAlign w:val="center"/>
-          </w:tcPr>
-          <w:p>
-            <w:pPr>
-              <w:spacing w:line="360" w:lineRule="auto"/>
-              <w:ind w:firstLine="0"/>
-              <w:contextualSpacing/>
-            </w:pPr>
-            <w:r>
-              <w:rPr>
-                <w:color w:val="000000"/>
-              </w:rPr>
-              <w:t>User</w:t>
-            </w:r>
-          </w:p>
-        </w:tc>
-        <w:tc>
-          <w:tcPr>
-            <w:tcW w:w="4326" w:type="pct"/>
-            <w:vAlign w:val="center"/>
-          </w:tcPr>
-          <w:p>
-            <w:pPr>
-              <w:spacing w:line="360" w:lineRule="auto"/>
-              <w:ind w:firstLine="0"/>
-              <w:contextualSpacing/>
-            </w:pPr>
-            <w:r>
-              <w:rPr>
-                <w:color w:val="000000"/>
-              </w:rPr>
-              <w:t>It has been a long day</w:t>
-            </w:r>
-          </w:p>
-        </w:tc>
-      </w:tr>
-      <w:tr>
-        <w:tc>
-          <w:tcPr>
-            <w:tcW w:w="674" w:type="pct"/>
-            <w:vAlign w:val="center"/>
-          </w:tcPr>
-          <w:p>
-            <w:pPr>
-              <w:spacing w:line="360" w:lineRule="auto"/>
-              <w:ind w:firstLine="0"/>
-              <w:contextualSpacing/>
-            </w:pPr>
-            <w:r>
-              <w:rPr>
-                <w:color w:val="000000"/>
-              </w:rPr>
-              <w:t>Rosie</w:t>
-            </w:r>
-          </w:p>
-        </w:tc>
-        <w:tc>
-          <w:tcPr>
-            <w:tcW w:w="4326" w:type="pct"/>
-            <w:vAlign w:val="center"/>
-          </w:tcPr>
-          <w:p>
-            <w:pPr>
-              <w:spacing w:line="360" w:lineRule="auto"/>
-              <w:ind w:firstLine="0"/>
-              <w:contextualSpacing/>
-            </w:pPr>
-            <w:r>
-              <w:rPr>
-                <w:color w:val="000000"/>
-              </w:rPr>
-              <w:t>Has it really?</w:t>
-            </w:r>
-          </w:p>
-        </w:tc>
-      </w:tr>
     </w:tbl>
     <w:p/>
     <w:p>
@@ -7046,6 +7344,7 @@
         <w:pStyle w:val="Caption"/>
       </w:pPr>
       <w:r>
+        <w:lastRenderedPageBreak/>
         <w:t>Table 3.2</w:t>
       </w:r>
       <w:r>
@@ -7153,6 +7452,98 @@
               <w:spacing w:line="360" w:lineRule="auto"/>
               <w:ind w:firstLine="0"/>
               <w:contextualSpacing/>
+              <w:rPr>
+                <w:color w:val="000000"/>
+              </w:rPr>
+            </w:pPr>
+            <w:r>
+              <w:rPr>
+                <w:color w:val="000000"/>
+              </w:rPr>
+              <w:t>User</w:t>
+            </w:r>
+          </w:p>
+        </w:tc>
+        <w:tc>
+          <w:tcPr>
+            <w:tcW w:w="4326" w:type="pct"/>
+            <w:vAlign w:val="center"/>
+          </w:tcPr>
+          <w:p>
+            <w:pPr>
+              <w:spacing w:line="360" w:lineRule="auto"/>
+              <w:ind w:firstLine="0"/>
+              <w:contextualSpacing/>
+              <w:rPr>
+                <w:color w:val="000000"/>
+              </w:rPr>
+            </w:pPr>
+            <w:r>
+              <w:rPr>
+                <w:color w:val="000000"/>
+              </w:rPr>
+              <w:t>It has been a long day</w:t>
+            </w:r>
+          </w:p>
+        </w:tc>
+      </w:tr>
+      <w:tr>
+        <w:tc>
+          <w:tcPr>
+            <w:tcW w:w="674" w:type="pct"/>
+            <w:vAlign w:val="center"/>
+          </w:tcPr>
+          <w:p>
+            <w:pPr>
+              <w:spacing w:line="360" w:lineRule="auto"/>
+              <w:ind w:firstLine="0"/>
+              <w:contextualSpacing/>
+              <w:rPr>
+                <w:color w:val="000000"/>
+              </w:rPr>
+            </w:pPr>
+            <w:r>
+              <w:rPr>
+                <w:color w:val="000000"/>
+              </w:rPr>
+              <w:t>Rosie</w:t>
+            </w:r>
+          </w:p>
+        </w:tc>
+        <w:tc>
+          <w:tcPr>
+            <w:tcW w:w="4326" w:type="pct"/>
+            <w:vAlign w:val="center"/>
+          </w:tcPr>
+          <w:p>
+            <w:pPr>
+              <w:spacing w:line="360" w:lineRule="auto"/>
+              <w:ind w:firstLine="0"/>
+              <w:contextualSpacing/>
+              <w:rPr>
+                <w:color w:val="000000"/>
+              </w:rPr>
+            </w:pPr>
+            <w:r>
+              <w:rPr>
+                <w:color w:val="000000"/>
+              </w:rPr>
+              <w:t>Has it really?</w:t>
+            </w:r>
+          </w:p>
+        </w:tc>
+      </w:tr>
+      <w:tr>
+        <w:tc>
+          <w:tcPr>
+            <w:tcW w:w="674" w:type="pct"/>
+            <w:vAlign w:val="center"/>
+          </w:tcPr>
+          <w:p>
+            <w:pPr>
+              <w:spacing w:line="360" w:lineRule="auto"/>
+              <w:ind w:firstLine="0"/>
+              <w:contextualSpacing/>
             </w:pPr>
             <w:r>
               <w:rPr>
@@ -7474,6 +7865,12 @@
         <w:ind w:firstLine="720"/>
         <w:jc w:val="both"/>
       </w:pPr>
+    </w:p>
+    <w:p>
+      <w:pPr>
+        <w:ind w:firstLine="720"/>
+        <w:jc w:val="both"/>
+      </w:pPr>
       <w:r>
         <w:t>The chatbots were then deployed by creating a custom Flask API for being able to access the chatbots while providing chat histories for context understanding. This would help in preventing the bots from getting cross context references when multiple users would communicate at once. The API would also help to reset the context and chat histories when the bots would generate same responses due to providing same context over and over or if a user was to start a new conversation.</w:t>
       </w:r>
@@ -7537,7 +7934,14 @@
         <w:rPr>
           <w:bCs/>
         </w:rPr>
-        <w:t xml:space="preserve">. These suggestions are based on the chat histories between the users and were provided to the user through the </w:t>
+        <w:t xml:space="preserve">. These suggestions are based on the chat histories between the users and </w:t>
+      </w:r>
+      <w:r>
+        <w:rPr>
+          <w:bCs/>
+        </w:rPr>
+        <w:lastRenderedPageBreak/>
+        <w:t xml:space="preserve">were provided to the user through the </w:t>
       </w:r>
       <w:proofErr w:type="spellStart"/>
       <w:r>
@@ -7601,7 +8005,6 @@
         <w:rPr>
           <w:bCs/>
         </w:rPr>
-        <w:lastRenderedPageBreak/>
         <w:t xml:space="preserve">The chatbot interaction framework was designed to gather the data from the users that would be essential for performing linguistic analysis and improving the </w:t>
       </w:r>
       <w:proofErr w:type="spellStart"/>
@@ -7867,14 +8270,27 @@
       <w:r>
         <w:t>Figure 3.</w:t>
       </w:r>
-      <w:fldSimple w:instr=" SEQ Figure_3. \* ARABIC ">
-        <w:r>
-          <w:rPr>
-            <w:noProof/>
-          </w:rPr>
-          <w:t>1</w:t>
-        </w:r>
-      </w:fldSimple>
+      <w:r>
+        <w:fldChar w:fldCharType="begin"/>
+      </w:r>
+      <w:r>
+        <w:instrText xml:space="preserve"> SEQ Figure_3. \* ARABIC </w:instrText>
+      </w:r>
+      <w:r>
+        <w:fldChar w:fldCharType="separate"/>
+      </w:r>
+      <w:r>
+        <w:rPr>
+          <w:noProof/>
+        </w:rPr>
+        <w:t>1</w:t>
+      </w:r>
+      <w:r>
+        <w:rPr>
+          <w:noProof/>
+        </w:rPr>
+        <w:fldChar w:fldCharType="end"/>
+      </w:r>
       <w:r>
         <w:t>.</w:t>
       </w:r>
@@ -7895,7 +8311,16 @@
         <w:rPr>
           <w:bCs/>
         </w:rPr>
-        <w:t>The Chatbot Interaction Framework was designed to provide the users with “Karma” points and awards. This was designed to keep the experience immersive and to keep the users from using this application over and over. The karma system designed was formulated to include the total number of messages sent by the user, the total number of messages received by the user, the total number of conversations the user had, the total number of different conversational partners the user has conversated with, the total number of times the user has found the bot to be helpful or not helpful, and total number of times the user has had good and bad conversations. The formula for calculating the user’s karma can be given as shown in Figure 3.2.</w:t>
+        <w:t xml:space="preserve">The Chatbot Interaction Framework was designed to provide the users with “Karma” points and awards. This was designed to keep the experience immersive and to keep the users from using this application over and over. The karma system designed was formulated to include the total number of messages sent by the user, the total number of messages received by the user, the total number of conversations the user had, the total number of different conversational partners the user has </w:t>
+      </w:r>
+      <w:r>
+        <w:t>converse</w:t>
+      </w:r>
+      <w:r>
+        <w:rPr>
+          <w:bCs/>
+        </w:rPr>
+        <w:t>d with, the total number of times the user has found the bot to be helpful or not helpful, and total number of times the user has had good and bad conversations. The formula for calculating the user’s karma can be given as shown in Figure 3.2.</w:t>
       </w:r>
     </w:p>
     <w:p>
@@ -7904,6 +8329,10 @@
         <w:keepNext/>
         <w:ind w:firstLine="720"/>
         <w:jc w:val="both"/>
+        <w:rPr>
+          <w:sz w:val="10"/>
+          <w:szCs w:val="10"/>
+        </w:rPr>
       </w:pPr>
       <m:oMathPara>
         <m:oMath>
@@ -7913,6 +8342,8 @@
             </m:rPr>
             <w:rPr>
               <w:rFonts w:ascii="Cambria Math" w:hAnsi="Cambria Math"/>
+              <w:sz w:val="10"/>
+              <w:szCs w:val="10"/>
             </w:rPr>
             <w:lastRenderedPageBreak/>
             <m:t>Karma=Round</m:t>
@@ -7922,6 +8353,8 @@
               <m:ctrlPr>
                 <w:rPr>
                   <w:rFonts w:ascii="Cambria Math" w:hAnsi="Cambria Math"/>
+                  <w:sz w:val="10"/>
+                  <w:szCs w:val="10"/>
                 </w:rPr>
               </m:ctrlPr>
             </m:dPr>
@@ -7931,6 +8364,8 @@
                   <m:ctrlPr>
                     <w:rPr>
                       <w:rFonts w:ascii="Cambria Math" w:hAnsi="Cambria Math"/>
+                      <w:sz w:val="10"/>
+                      <w:szCs w:val="10"/>
                     </w:rPr>
                   </m:ctrlPr>
                 </m:dPr>
@@ -7940,6 +8375,8 @@
                       <m:ctrlPr>
                         <w:rPr>
                           <w:rFonts w:ascii="Cambria Math" w:hAnsi="Cambria Math"/>
+                          <w:sz w:val="10"/>
+                          <w:szCs w:val="10"/>
                         </w:rPr>
                       </m:ctrlPr>
                     </m:fPr>
@@ -7950,6 +8387,8 @@
                         </m:rPr>
                         <w:rPr>
                           <w:rFonts w:ascii="Cambria Math" w:hAnsi="Cambria Math"/>
+                          <w:sz w:val="10"/>
+                          <w:szCs w:val="10"/>
                         </w:rPr>
                         <m:t>Count</m:t>
                       </m:r>
@@ -7958,6 +8397,8 @@
                           <m:ctrlPr>
                             <w:rPr>
                               <w:rFonts w:ascii="Cambria Math" w:hAnsi="Cambria Math"/>
+                              <w:sz w:val="10"/>
+                              <w:szCs w:val="10"/>
                             </w:rPr>
                           </m:ctrlPr>
                         </m:dPr>
@@ -7968,6 +8409,8 @@
                             </m:rPr>
                             <w:rPr>
                               <w:rFonts w:ascii="Cambria Math" w:hAnsi="Cambria Math"/>
+                              <w:sz w:val="10"/>
+                              <w:szCs w:val="10"/>
                             </w:rPr>
                             <m:t>messagesSent</m:t>
                           </m:r>
@@ -7979,6 +8422,8 @@
                         </m:rPr>
                         <w:rPr>
                           <w:rFonts w:ascii="Cambria Math" w:hAnsi="Cambria Math"/>
+                          <w:sz w:val="10"/>
+                          <w:szCs w:val="10"/>
                         </w:rPr>
                         <m:t>+ Count</m:t>
                       </m:r>
@@ -7987,6 +8432,8 @@
                           <m:ctrlPr>
                             <w:rPr>
                               <w:rFonts w:ascii="Cambria Math" w:hAnsi="Cambria Math"/>
+                              <w:sz w:val="10"/>
+                              <w:szCs w:val="10"/>
                             </w:rPr>
                           </m:ctrlPr>
                         </m:dPr>
@@ -7997,6 +8444,8 @@
                             </m:rPr>
                             <w:rPr>
                               <w:rFonts w:ascii="Cambria Math" w:hAnsi="Cambria Math"/>
+                              <w:sz w:val="10"/>
+                              <w:szCs w:val="10"/>
                             </w:rPr>
                             <m:t>messagesReceived</m:t>
                           </m:r>
@@ -8009,6 +8458,8 @@
                           <m:ctrlPr>
                             <w:rPr>
                               <w:rFonts w:ascii="Cambria Math" w:hAnsi="Cambria Math"/>
+                              <w:sz w:val="10"/>
+                              <w:szCs w:val="10"/>
                             </w:rPr>
                           </m:ctrlPr>
                         </m:dPr>
@@ -8018,6 +8469,8 @@
                               <m:ctrlPr>
                                 <w:rPr>
                                   <w:rFonts w:ascii="Cambria Math" w:hAnsi="Cambria Math"/>
+                                  <w:sz w:val="10"/>
+                                  <w:szCs w:val="10"/>
                                 </w:rPr>
                               </m:ctrlPr>
                             </m:fPr>
@@ -8028,6 +8481,8 @@
                                 </m:rPr>
                                 <w:rPr>
                                   <w:rFonts w:ascii="Cambria Math" w:hAnsi="Cambria Math"/>
+                                  <w:sz w:val="10"/>
+                                  <w:szCs w:val="10"/>
                                 </w:rPr>
                                 <m:t>Count</m:t>
                               </m:r>
@@ -8036,6 +8491,8 @@
                                   <m:ctrlPr>
                                     <w:rPr>
                                       <w:rFonts w:ascii="Cambria Math" w:hAnsi="Cambria Math"/>
+                                      <w:sz w:val="10"/>
+                                      <w:szCs w:val="10"/>
                                     </w:rPr>
                                   </m:ctrlPr>
                                 </m:dPr>
@@ -8046,6 +8503,8 @@
                                     </m:rPr>
                                     <w:rPr>
                                       <w:rFonts w:ascii="Cambria Math" w:hAnsi="Cambria Math"/>
+                                      <w:sz w:val="10"/>
+                                      <w:szCs w:val="10"/>
                                     </w:rPr>
                                     <m:t>conversations</m:t>
                                   </m:r>
@@ -8059,6 +8518,8 @@
                                 </m:rPr>
                                 <w:rPr>
                                   <w:rFonts w:ascii="Cambria Math" w:hAnsi="Cambria Math"/>
+                                  <w:sz w:val="10"/>
+                                  <w:szCs w:val="10"/>
                                 </w:rPr>
                                 <m:t>Count</m:t>
                               </m:r>
@@ -8067,6 +8528,8 @@
                                   <m:ctrlPr>
                                     <w:rPr>
                                       <w:rFonts w:ascii="Cambria Math" w:hAnsi="Cambria Math"/>
+                                      <w:sz w:val="10"/>
+                                      <w:szCs w:val="10"/>
                                     </w:rPr>
                                   </m:ctrlPr>
                                 </m:dPr>
@@ -8077,6 +8540,8 @@
                                     </m:rPr>
                                     <w:rPr>
                                       <w:rFonts w:ascii="Cambria Math" w:hAnsi="Cambria Math"/>
+                                      <w:sz w:val="10"/>
+                                      <w:szCs w:val="10"/>
                                     </w:rPr>
                                     <m:t>differentConversationalPartners</m:t>
                                   </m:r>
@@ -8096,6 +8561,8 @@
                 </m:rPr>
                 <w:rPr>
                   <w:rFonts w:ascii="Cambria Math" w:hAnsi="Cambria Math"/>
+                  <w:sz w:val="10"/>
+                  <w:szCs w:val="10"/>
                 </w:rPr>
                 <m:t>+</m:t>
               </m:r>
@@ -8104,6 +8571,8 @@
                   <m:ctrlPr>
                     <w:rPr>
                       <w:rFonts w:ascii="Cambria Math" w:hAnsi="Cambria Math"/>
+                      <w:sz w:val="10"/>
+                      <w:szCs w:val="10"/>
                     </w:rPr>
                   </m:ctrlPr>
                 </m:dPr>
@@ -8114,6 +8583,8 @@
                     </m:rPr>
                     <w:rPr>
                       <w:rFonts w:ascii="Cambria Math" w:hAnsi="Cambria Math"/>
+                      <w:sz w:val="10"/>
+                      <w:szCs w:val="10"/>
                     </w:rPr>
                     <m:t>Count</m:t>
                   </m:r>
@@ -8122,6 +8593,8 @@
                       <m:ctrlPr>
                         <w:rPr>
                           <w:rFonts w:ascii="Cambria Math" w:hAnsi="Cambria Math"/>
+                          <w:sz w:val="10"/>
+                          <w:szCs w:val="10"/>
                         </w:rPr>
                       </m:ctrlPr>
                     </m:dPr>
@@ -8132,6 +8605,8 @@
                         </m:rPr>
                         <w:rPr>
                           <w:rFonts w:ascii="Cambria Math" w:hAnsi="Cambria Math"/>
+                          <w:sz w:val="10"/>
+                          <w:szCs w:val="10"/>
                         </w:rPr>
                         <m:t>timesBotHelpful</m:t>
                       </m:r>
@@ -8143,6 +8618,8 @@
                     </m:rPr>
                     <w:rPr>
                       <w:rFonts w:ascii="Cambria Math" w:hAnsi="Cambria Math"/>
+                      <w:sz w:val="10"/>
+                      <w:szCs w:val="10"/>
                     </w:rPr>
                     <m:t xml:space="preserve"> × Count</m:t>
                   </m:r>
@@ -8151,6 +8628,8 @@
                       <m:ctrlPr>
                         <w:rPr>
                           <w:rFonts w:ascii="Cambria Math" w:hAnsi="Cambria Math"/>
+                          <w:sz w:val="10"/>
+                          <w:szCs w:val="10"/>
                         </w:rPr>
                       </m:ctrlPr>
                     </m:dPr>
@@ -8161,6 +8640,8 @@
                         </m:rPr>
                         <w:rPr>
                           <w:rFonts w:ascii="Cambria Math" w:hAnsi="Cambria Math"/>
+                          <w:sz w:val="10"/>
+                          <w:szCs w:val="10"/>
                         </w:rPr>
                         <m:t>goodConversation</m:t>
                       </m:r>
@@ -8174,6 +8655,8 @@
                 </m:rPr>
                 <w:rPr>
                   <w:rFonts w:ascii="Cambria Math" w:hAnsi="Cambria Math"/>
+                  <w:sz w:val="10"/>
+                  <w:szCs w:val="10"/>
                 </w:rPr>
                 <m:t>-</m:t>
               </m:r>
@@ -8182,6 +8665,8 @@
                   <m:ctrlPr>
                     <w:rPr>
                       <w:rFonts w:ascii="Cambria Math" w:hAnsi="Cambria Math"/>
+                      <w:sz w:val="10"/>
+                      <w:szCs w:val="10"/>
                     </w:rPr>
                   </m:ctrlPr>
                 </m:dPr>
@@ -8192,6 +8677,8 @@
                     </m:rPr>
                     <w:rPr>
                       <w:rFonts w:ascii="Cambria Math" w:hAnsi="Cambria Math"/>
+                      <w:sz w:val="10"/>
+                      <w:szCs w:val="10"/>
                     </w:rPr>
                     <m:t>Count</m:t>
                   </m:r>
@@ -8200,6 +8687,8 @@
                       <m:ctrlPr>
                         <w:rPr>
                           <w:rFonts w:ascii="Cambria Math" w:hAnsi="Cambria Math"/>
+                          <w:sz w:val="10"/>
+                          <w:szCs w:val="10"/>
                         </w:rPr>
                       </m:ctrlPr>
                     </m:dPr>
@@ -8210,6 +8699,8 @@
                         </m:rPr>
                         <w:rPr>
                           <w:rFonts w:ascii="Cambria Math" w:hAnsi="Cambria Math"/>
+                          <w:sz w:val="10"/>
+                          <w:szCs w:val="10"/>
                         </w:rPr>
                         <m:t>timesBotNotHelpful</m:t>
                       </m:r>
@@ -8221,6 +8712,8 @@
                     </m:rPr>
                     <w:rPr>
                       <w:rFonts w:ascii="Cambria Math" w:hAnsi="Cambria Math"/>
+                      <w:sz w:val="10"/>
+                      <w:szCs w:val="10"/>
                     </w:rPr>
                     <m:t xml:space="preserve"> × Count</m:t>
                   </m:r>
@@ -8229,6 +8722,8 @@
                       <m:ctrlPr>
                         <w:rPr>
                           <w:rFonts w:ascii="Cambria Math" w:hAnsi="Cambria Math"/>
+                          <w:sz w:val="10"/>
+                          <w:szCs w:val="10"/>
                         </w:rPr>
                       </m:ctrlPr>
                     </m:dPr>
@@ -8239,6 +8734,8 @@
                         </m:rPr>
                         <w:rPr>
                           <w:rFonts w:ascii="Cambria Math" w:hAnsi="Cambria Math"/>
+                          <w:sz w:val="10"/>
+                          <w:szCs w:val="10"/>
                         </w:rPr>
                         <m:t>badConversation</m:t>
                       </m:r>
@@ -8250,6 +8747,8 @@
                 <w:rPr>
                   <w:rFonts w:ascii="Cambria Math" w:hAnsi="Cambria Math"/>
                   <w:i/>
+                  <w:sz w:val="10"/>
+                  <w:szCs w:val="10"/>
                 </w:rPr>
               </m:ctrlPr>
             </m:e>
@@ -8264,14 +8763,27 @@
       <w:r>
         <w:t>Figure 3.</w:t>
       </w:r>
-      <w:fldSimple w:instr=" SEQ Figure_3. \* ARABIC ">
-        <w:r>
-          <w:rPr>
-            <w:noProof/>
-          </w:rPr>
-          <w:t>2</w:t>
-        </w:r>
-      </w:fldSimple>
+      <w:r>
+        <w:fldChar w:fldCharType="begin"/>
+      </w:r>
+      <w:r>
+        <w:instrText xml:space="preserve"> SEQ Figure_3. \* ARABIC </w:instrText>
+      </w:r>
+      <w:r>
+        <w:fldChar w:fldCharType="separate"/>
+      </w:r>
+      <w:r>
+        <w:rPr>
+          <w:noProof/>
+        </w:rPr>
+        <w:t>2</w:t>
+      </w:r>
+      <w:r>
+        <w:rPr>
+          <w:noProof/>
+        </w:rPr>
+        <w:fldChar w:fldCharType="end"/>
+      </w:r>
       <w:r>
         <w:t>. Karma Equation for User's Profile</w:t>
       </w:r>
@@ -8501,7 +9013,6 @@
         <w:rPr>
           <w:bCs/>
         </w:rPr>
-        <w:lastRenderedPageBreak/>
         <w:t>Good Conversations: Times user found a conversation as good over 200, 100, 50 or 10.</w:t>
       </w:r>
     </w:p>
@@ -8544,7 +9055,14 @@
         <w:rPr>
           <w:bCs/>
         </w:rPr>
-        <w:t>that are awarded to the user and potential ways for the user to gain more awards. The profile of a user with some insights on the user’s “Karma” and awards and ways where user can gain awards is shown in Figure 3.3.</w:t>
+        <w:t xml:space="preserve">that are awarded to the user and potential ways for the user to gain more </w:t>
+      </w:r>
+      <w:r>
+        <w:rPr>
+          <w:bCs/>
+        </w:rPr>
+        <w:lastRenderedPageBreak/>
+        <w:t>awards. The profile of a user with some insights on the user’s “Karma” and awards and ways where user can gain awards is shown in Figure 3.3.</w:t>
       </w:r>
     </w:p>
     <w:p>
@@ -8606,14 +9124,27 @@
       <w:r>
         <w:t>Figure 3.</w:t>
       </w:r>
-      <w:fldSimple w:instr=" SEQ Figure_3. \* ARABIC ">
-        <w:r>
-          <w:rPr>
-            <w:noProof/>
-          </w:rPr>
-          <w:t>3</w:t>
-        </w:r>
-      </w:fldSimple>
+      <w:r>
+        <w:fldChar w:fldCharType="begin"/>
+      </w:r>
+      <w:r>
+        <w:instrText xml:space="preserve"> SEQ Figure_3. \* ARABIC </w:instrText>
+      </w:r>
+      <w:r>
+        <w:fldChar w:fldCharType="separate"/>
+      </w:r>
+      <w:r>
+        <w:rPr>
+          <w:noProof/>
+        </w:rPr>
+        <w:t>3</w:t>
+      </w:r>
+      <w:r>
+        <w:rPr>
+          <w:noProof/>
+        </w:rPr>
+        <w:fldChar w:fldCharType="end"/>
+      </w:r>
       <w:r>
         <w:t xml:space="preserve">. User's </w:t>
       </w:r>
@@ -8685,11 +9216,7 @@
         <w:t xml:space="preserve"> things</w:t>
       </w:r>
       <w:r>
-        <w:t xml:space="preserve"> to talk </w:t>
-      </w:r>
-      <w:r>
-        <w:lastRenderedPageBreak/>
-        <w:t>about that may mutually interest the two users and the conversation can then branch or divert from the topic.</w:t>
+        <w:t xml:space="preserve"> to talk about that may mutually interest the two users and the conversation can then branch or divert from the topic.</w:t>
       </w:r>
       <w:r>
         <w:t xml:space="preserve"> </w:t>
@@ -8741,6 +9268,7 @@
         <w:rPr>
           <w:bCs/>
         </w:rPr>
+        <w:lastRenderedPageBreak/>
         <w:t xml:space="preserve">by the </w:t>
       </w:r>
       <w:proofErr w:type="spellStart"/>
@@ -8843,16 +9371,32 @@
       <w:r>
         <w:t>Figure 3.</w:t>
       </w:r>
-      <w:fldSimple w:instr=" SEQ Figure_3. \* ARABIC ">
-        <w:r>
-          <w:rPr>
-            <w:noProof/>
-          </w:rPr>
-          <w:t>4</w:t>
-        </w:r>
-      </w:fldSimple>
-      <w:r>
-        <w:t>: Chat Interface with Suggestions on the Received Message</w:t>
+      <w:r>
+        <w:fldChar w:fldCharType="begin"/>
+      </w:r>
+      <w:r>
+        <w:instrText xml:space="preserve"> SEQ Figure_3. \* ARABIC </w:instrText>
+      </w:r>
+      <w:r>
+        <w:fldChar w:fldCharType="separate"/>
+      </w:r>
+      <w:r>
+        <w:rPr>
+          <w:noProof/>
+        </w:rPr>
+        <w:t>4</w:t>
+      </w:r>
+      <w:r>
+        <w:rPr>
+          <w:noProof/>
+        </w:rPr>
+        <w:fldChar w:fldCharType="end"/>
+      </w:r>
+      <w:r>
+        <w:t>.</w:t>
+      </w:r>
+      <w:r>
+        <w:t xml:space="preserve"> Chat Interface with Suggestions on the Received Message</w:t>
       </w:r>
     </w:p>
     <w:p>
@@ -8902,14 +9446,7 @@
         <w:rPr>
           <w:bCs/>
         </w:rPr>
-        <w:t xml:space="preserve"> were good </w:t>
-      </w:r>
-      <w:r>
-        <w:rPr>
-          <w:bCs/>
-        </w:rPr>
-        <w:lastRenderedPageBreak/>
-        <w:t xml:space="preserve">or bad and if the conversation </w:t>
+        <w:t xml:space="preserve"> were good or bad and if the conversation </w:t>
       </w:r>
       <w:r>
         <w:rPr>
@@ -8927,6 +9464,7 @@
           <w:b/>
           <w:bCs w:val="0"/>
         </w:rPr>
+        <w:lastRenderedPageBreak/>
         <w:t>3.2.3</w:t>
       </w:r>
       <w:r>
@@ -9182,7 +9720,6 @@
         <w:rPr>
           <w:bCs/>
         </w:rPr>
-        <w:lastRenderedPageBreak/>
         <w:t>I enjoyed the overall experience.</w:t>
       </w:r>
     </w:p>
@@ -9278,6 +9815,7 @@
         <w:rPr>
           <w:bCs/>
         </w:rPr>
+        <w:lastRenderedPageBreak/>
         <w:t>Suggestions to improve the user experience.</w:t>
       </w:r>
     </w:p>
@@ -9352,14 +9890,27 @@
       <w:r>
         <w:t>Figure 3.</w:t>
       </w:r>
-      <w:fldSimple w:instr=" SEQ Figure_3. \* ARABIC ">
-        <w:r>
-          <w:rPr>
-            <w:noProof/>
-          </w:rPr>
-          <w:t>5</w:t>
-        </w:r>
-      </w:fldSimple>
+      <w:r>
+        <w:fldChar w:fldCharType="begin"/>
+      </w:r>
+      <w:r>
+        <w:instrText xml:space="preserve"> SEQ Figure_3. \* ARABIC </w:instrText>
+      </w:r>
+      <w:r>
+        <w:fldChar w:fldCharType="separate"/>
+      </w:r>
+      <w:r>
+        <w:rPr>
+          <w:noProof/>
+        </w:rPr>
+        <w:t>5</w:t>
+      </w:r>
+      <w:r>
+        <w:rPr>
+          <w:noProof/>
+        </w:rPr>
+        <w:fldChar w:fldCharType="end"/>
+      </w:r>
       <w:r>
         <w:t>. Post-chat Questionnaire U</w:t>
       </w:r>
@@ -9383,7 +9934,6 @@
           <w:b/>
           <w:bCs w:val="0"/>
         </w:rPr>
-        <w:lastRenderedPageBreak/>
         <w:t>3.2.4</w:t>
       </w:r>
       <w:r>
@@ -9410,7 +9960,11 @@
       </w:r>
       <w:proofErr w:type="spellEnd"/>
       <w:r>
-        <w:t xml:space="preserve"> client application and Flask application for deploying the assistive chatbots, an EC2 instance and RDS was created for deploying the applications.</w:t>
+        <w:t xml:space="preserve"> client application </w:t>
+      </w:r>
+      <w:r>
+        <w:lastRenderedPageBreak/>
+        <w:t>and Flask application for deploying the assistive chatbots, an EC2 instance and RDS was created for deploying the applications.</w:t>
       </w:r>
     </w:p>
     <w:p>
@@ -9502,7 +10056,14 @@
         <w:rPr>
           <w:bCs/>
         </w:rPr>
-        <w:t xml:space="preserve"> for future research purposes. However, the personal information of the user will remain private. The collected data will be retained throughout the research. The data gathered consist primarily of the conversations that the subjects have, their demographic information and their feedback based upon their experience in using the platform and conversational assistant aid. </w:t>
+        <w:t xml:space="preserve"> for future research purposes. However, the personal information of the user will remain private. The collected data will be retained throughout the research. The data gathered consist primarily of the </w:t>
+      </w:r>
+      <w:r>
+        <w:rPr>
+          <w:bCs/>
+        </w:rPr>
+        <w:lastRenderedPageBreak/>
+        <w:t xml:space="preserve">conversations that the subjects have, their demographic information and their feedback based upon their experience in using the platform and conversational assistant aid. </w:t>
       </w:r>
     </w:p>
     <w:p>
@@ -9814,7 +10375,6 @@
         <w:rPr>
           <w:bCs/>
         </w:rPr>
-        <w:lastRenderedPageBreak/>
         <w:t>Chatbots are not able to understand the conversational flow and would deviate off topic.</w:t>
       </w:r>
     </w:p>
@@ -9875,6 +10435,7 @@
         <w:rPr>
           <w:bCs/>
         </w:rPr>
+        <w:lastRenderedPageBreak/>
         <w:t>Difficult to maintain the conversation and users may get bored.</w:t>
       </w:r>
     </w:p>
@@ -9959,35 +10520,109 @@
         <w:rPr>
           <w:bCs/>
         </w:rPr>
-        <w:t xml:space="preserve">Most of the users found the conversations to be comfortable while there were some uncomfortable aspects. The users mentioned that the assistance was helpful although some users found it to be distracting or annoying. While the average rating of the </w:t>
-      </w:r>
-      <w:proofErr w:type="spellStart"/>
-      <w:r>
-        <w:rPr>
-          <w:bCs/>
-        </w:rPr>
-        <w:t>AdvisorBot</w:t>
-      </w:r>
-      <w:proofErr w:type="spellEnd"/>
-      <w:r>
-        <w:rPr>
-          <w:bCs/>
-        </w:rPr>
-        <w:t xml:space="preserve"> suggestions was high, and accurate, the average rating of the </w:t>
-      </w:r>
-      <w:proofErr w:type="spellStart"/>
-      <w:r>
-        <w:rPr>
-          <w:bCs/>
-        </w:rPr>
-        <w:t>AdvisorBot</w:t>
-      </w:r>
-      <w:proofErr w:type="spellEnd"/>
-      <w:r>
-        <w:rPr>
-          <w:bCs/>
-        </w:rPr>
-        <w:t xml:space="preserve"> being able to help in conversations was lower than the average rating of the suggestions being accurate.</w:t>
+        <w:t>The goal of this research study is to determine the use of open domain chatbots to provide conversational assistance to humans. The Chatbot Interaction Framework discussed in Chapter 3.2 was deployed over the web and shared with the research subjects for gathering the data and asking for their suggestions to improve the conversational assistance. This chapter provides information about the observational and analytical information gathered from the research study. For simpler understanding, this chapter is divided into three sections:</w:t>
+      </w:r>
+    </w:p>
+    <w:p>
+      <w:pPr>
+        <w:pStyle w:val="ListParagraph"/>
+        <w:numPr>
+          <w:ilvl w:val="0"/>
+          <w:numId w:val="32"/>
+        </w:numPr>
+        <w:jc w:val="both"/>
+        <w:rPr>
+          <w:bCs/>
+        </w:rPr>
+      </w:pPr>
+      <w:r>
+        <w:rPr>
+          <w:b/>
+        </w:rPr>
+        <w:t>Overview of Participant Suggestions:</w:t>
+      </w:r>
+      <w:r>
+        <w:rPr>
+          <w:bCs/>
+        </w:rPr>
+        <w:t xml:space="preserve"> This section talks about the opinions that the users voiced while participating in the research study</w:t>
+      </w:r>
+      <w:r>
+        <w:rPr>
+          <w:bCs/>
+        </w:rPr>
+        <w:t>.</w:t>
+      </w:r>
+    </w:p>
+    <w:p>
+      <w:pPr>
+        <w:pStyle w:val="ListParagraph"/>
+        <w:numPr>
+          <w:ilvl w:val="0"/>
+          <w:numId w:val="32"/>
+        </w:numPr>
+        <w:jc w:val="both"/>
+        <w:rPr>
+          <w:bCs/>
+        </w:rPr>
+      </w:pPr>
+      <w:r>
+        <w:rPr>
+          <w:b/>
+        </w:rPr>
+        <w:t>Statistical Analysis:</w:t>
+      </w:r>
+      <w:r>
+        <w:rPr>
+          <w:bCs/>
+        </w:rPr>
+        <w:t xml:space="preserve"> This section describes the statistical information on the data gathered through the research study.</w:t>
+      </w:r>
+    </w:p>
+    <w:p>
+      <w:pPr>
+        <w:pStyle w:val="ListParagraph"/>
+        <w:numPr>
+          <w:ilvl w:val="0"/>
+          <w:numId w:val="32"/>
+        </w:numPr>
+        <w:jc w:val="both"/>
+        <w:rPr>
+          <w:bCs/>
+        </w:rPr>
+      </w:pPr>
+      <w:r>
+        <w:rPr>
+          <w:b/>
+        </w:rPr>
+        <w:t>Linguistic Analysis:</w:t>
+      </w:r>
+      <w:r>
+        <w:rPr>
+          <w:bCs/>
+        </w:rPr>
+        <w:t xml:space="preserve"> This section provides insights on the Gold Standard Evaluation of Messages and provides analysis to observe linguistic patterns on the messages that the users sent through the chatbot interaction framework</w:t>
+      </w:r>
+    </w:p>
+    <w:p>
+      <w:pPr>
+        <w:jc w:val="both"/>
+        <w:rPr>
+          <w:bCs/>
+        </w:rPr>
+      </w:pPr>
+    </w:p>
+    <w:p>
+      <w:pPr>
+        <w:pStyle w:val="Heading2"/>
+        <w:ind w:left="720" w:hanging="720"/>
+      </w:pPr>
+      <w:r>
+        <w:t>4.1</w:t>
+      </w:r>
+      <w:r>
+        <w:tab/>
+        <w:t>Overview of Participant Suggestions</w:t>
       </w:r>
     </w:p>
     <w:p>
@@ -10002,19 +10637,35 @@
         <w:rPr>
           <w:bCs/>
         </w:rPr>
-        <w:t xml:space="preserve">One major cause for this could be that the users found that the suggestions </w:t>
-      </w:r>
-      <w:r>
-        <w:rPr>
-          <w:bCs/>
-        </w:rPr>
-        <w:t>took time to load</w:t>
-      </w:r>
-      <w:r>
-        <w:rPr>
-          <w:bCs/>
-        </w:rPr>
-        <w:t>. This was caused due to the lack of GPU accelerated platform which can help in creating the predictions faster than the CPU. The Amazon EC2 CPU used had two virtual CPUs so the predictions of the models were computed using the CPU.</w:t>
+        <w:t xml:space="preserve">Most of the users found the conversations to be comfortable while there were some uncomfortable aspects. The users mentioned that the assistance was helpful although some users found it to be distracting or annoying. While the average rating of the </w:t>
+      </w:r>
+      <w:proofErr w:type="spellStart"/>
+      <w:r>
+        <w:rPr>
+          <w:bCs/>
+        </w:rPr>
+        <w:t>AdvisorBot</w:t>
+      </w:r>
+      <w:proofErr w:type="spellEnd"/>
+      <w:r>
+        <w:rPr>
+          <w:bCs/>
+        </w:rPr>
+        <w:t xml:space="preserve"> suggestions was high, and accurate, the average rating of the </w:t>
+      </w:r>
+      <w:proofErr w:type="spellStart"/>
+      <w:r>
+        <w:rPr>
+          <w:bCs/>
+        </w:rPr>
+        <w:t>AdvisorBot</w:t>
+      </w:r>
+      <w:proofErr w:type="spellEnd"/>
+      <w:r>
+        <w:rPr>
+          <w:bCs/>
+        </w:rPr>
+        <w:t xml:space="preserve"> being able to help in conversations was lower than the average rating of the suggestions being accurate.</w:t>
       </w:r>
     </w:p>
     <w:p>
@@ -10029,25 +10680,20 @@
         <w:rPr>
           <w:bCs/>
         </w:rPr>
-        <w:t>Since the chatbots were trained on open domain conversations, some of the suggestions provided by the chatbots were common internet meme or movie or tv show references such as the famous “Hello there</w:t>
-      </w:r>
-      <w:r>
-        <w:rPr>
-          <w:bCs/>
-        </w:rPr>
-        <w:t xml:space="preserve"> - </w:t>
-      </w:r>
-      <w:r>
-        <w:rPr>
-          <w:bCs/>
-        </w:rPr>
-        <w:t>General Kenobi” from Star Wars Episode III</w:t>
-      </w:r>
-      <w:r>
-        <w:rPr>
-          <w:bCs/>
-        </w:rPr>
-        <w:t>. This made the users find the suggestions to be witty and fun and kept them captivated in conversations.</w:t>
+        <w:lastRenderedPageBreak/>
+        <w:t xml:space="preserve">One major cause for this could be that the users found that the suggestions </w:t>
+      </w:r>
+      <w:r>
+        <w:rPr>
+          <w:bCs/>
+        </w:rPr>
+        <w:t>took time to load</w:t>
+      </w:r>
+      <w:r>
+        <w:rPr>
+          <w:bCs/>
+        </w:rPr>
+        <w:t>. This was caused due to the lack of GPU accelerated platform which can help in creating the predictions faster than the CPU. The Amazon EC2 CPU used had two virtual CPUs so the predictions of the models were computed using the CPU.</w:t>
       </w:r>
     </w:p>
     <w:p>
@@ -10062,20 +10708,25 @@
         <w:rPr>
           <w:bCs/>
         </w:rPr>
-        <w:t xml:space="preserve">One of the major reviews presented by a user was that a conversation is considered good where everyone is able to present their opinions at the same time which was fulfilled by the chatbot interaction framework. The chatbots can </w:t>
-      </w:r>
-      <w:r>
-        <w:rPr>
-          <w:bCs/>
-        </w:rPr>
-        <w:t xml:space="preserve">be able to provide more assistance when the user wanted to switch the conversation to a different context. The chatbots would provide suggestions based on the same context but it does not understand when the conversation is about to end and needs a different context. The chatbots can be improved </w:t>
-      </w:r>
-      <w:r>
-        <w:rPr>
-          <w:bCs/>
-        </w:rPr>
-        <w:lastRenderedPageBreak/>
-        <w:t>to provide more suggestions based on understanding if the conversation is not flowing well and needs to switch context.</w:t>
+        <w:t>Since the chatbots were trained on open domain conversations, some of the suggestions provided by the chatbots were common internet meme or movie or tv show references such as the famous “Hello there</w:t>
+      </w:r>
+      <w:r>
+        <w:rPr>
+          <w:bCs/>
+        </w:rPr>
+        <w:t xml:space="preserve"> - </w:t>
+      </w:r>
+      <w:r>
+        <w:rPr>
+          <w:bCs/>
+        </w:rPr>
+        <w:t>General Kenobi” from Star Wars Episode III</w:t>
+      </w:r>
+      <w:r>
+        <w:rPr>
+          <w:bCs/>
+        </w:rPr>
+        <w:t>. This made the users find the suggestions to be witty and fun and kept them captivated in conversations.</w:t>
       </w:r>
     </w:p>
     <w:p>
@@ -10090,25 +10741,13 @@
         <w:rPr>
           <w:bCs/>
         </w:rPr>
-        <w:t>Some</w:t>
-      </w:r>
-      <w:r>
-        <w:rPr>
-          <w:bCs/>
-        </w:rPr>
-        <w:t xml:space="preserve"> of the users</w:t>
-      </w:r>
-      <w:r>
-        <w:rPr>
-          <w:bCs/>
-        </w:rPr>
-        <w:t xml:space="preserve"> also</w:t>
-      </w:r>
-      <w:r>
-        <w:rPr>
-          <w:bCs/>
-        </w:rPr>
-        <w:t xml:space="preserve"> voiced their opinion that the application deployed was running on HTTP server and not HTTPS. This resulted in the web browser showing them a red screen that the website is deceptive and could be unsecure. </w:t>
+        <w:t xml:space="preserve">One of the major reviews presented by a user was that a conversation is considered good where everyone is able to present their opinions at the same time which was fulfilled by the chatbot interaction framework. The chatbots can </w:t>
+      </w:r>
+      <w:r>
+        <w:rPr>
+          <w:bCs/>
+        </w:rPr>
+        <w:t>be able to provide more assistance when the user wanted to switch the conversation to a different context. The chatbots would provide suggestions based on the same context but it does not understand when the conversation is about to end and needs a different context. The chatbots can be improved to provide more suggestions based on understanding if the conversation is not flowing well and needs to switch context.</w:t>
       </w:r>
     </w:p>
     <w:p>
@@ -10123,6 +10762,83 @@
         <w:rPr>
           <w:bCs/>
         </w:rPr>
+        <w:t>Some</w:t>
+      </w:r>
+      <w:r>
+        <w:rPr>
+          <w:bCs/>
+        </w:rPr>
+        <w:t xml:space="preserve"> of the users</w:t>
+      </w:r>
+      <w:r>
+        <w:rPr>
+          <w:bCs/>
+        </w:rPr>
+        <w:t xml:space="preserve"> also</w:t>
+      </w:r>
+      <w:r>
+        <w:rPr>
+          <w:bCs/>
+        </w:rPr>
+        <w:t xml:space="preserve"> voiced their opinion that the application deployed was running on HTTP server and not HTTPS. This resulted in the web browser showing them a red screen that the website is deceptive and could be </w:t>
+      </w:r>
+      <w:r>
+        <w:rPr>
+          <w:bCs/>
+        </w:rPr>
+        <w:t>i</w:t>
+      </w:r>
+      <w:r>
+        <w:rPr>
+          <w:bCs/>
+        </w:rPr>
+        <w:t xml:space="preserve">nsecure. </w:t>
+      </w:r>
+    </w:p>
+    <w:p>
+      <w:pPr>
+        <w:ind w:firstLine="720"/>
+        <w:jc w:val="both"/>
+        <w:rPr>
+          <w:bCs/>
+        </w:rPr>
+      </w:pPr>
+    </w:p>
+    <w:p>
+      <w:pPr>
+        <w:ind w:firstLine="720"/>
+        <w:jc w:val="both"/>
+        <w:rPr>
+          <w:bCs/>
+        </w:rPr>
+      </w:pPr>
+    </w:p>
+    <w:p>
+      <w:pPr>
+        <w:pStyle w:val="Heading2"/>
+        <w:ind w:left="720" w:hanging="720"/>
+      </w:pPr>
+      <w:r>
+        <w:lastRenderedPageBreak/>
+        <w:t>4.2</w:t>
+      </w:r>
+      <w:r>
+        <w:tab/>
+        <w:t>Statistical Analysis</w:t>
+      </w:r>
+    </w:p>
+    <w:p>
+      <w:pPr>
+        <w:ind w:firstLine="720"/>
+        <w:jc w:val="both"/>
+        <w:rPr>
+          <w:bCs/>
+        </w:rPr>
+      </w:pPr>
+      <w:r>
+        <w:rPr>
+          <w:bCs/>
+        </w:rPr>
         <w:t xml:space="preserve">The users were asked to fill a post-chat questionnaire based on their experience while using the chatbot interaction framework </w:t>
       </w:r>
       <w:r>
@@ -10160,21 +10876,168 @@
     </w:p>
     <w:p>
       <w:pPr>
-        <w:keepNext/>
+        <w:ind w:firstLine="720"/>
+        <w:jc w:val="both"/>
+        <w:rPr>
+          <w:bCs/>
+        </w:rPr>
+      </w:pPr>
+      <w:r>
+        <w:rPr>
+          <w:bCs/>
+        </w:rPr>
+        <w:t>From Figure 4.1.(</w:t>
+      </w:r>
+      <w:proofErr w:type="spellStart"/>
+      <w:r>
+        <w:rPr>
+          <w:bCs/>
+        </w:rPr>
+        <w:t>i</w:t>
+      </w:r>
+      <w:proofErr w:type="spellEnd"/>
+      <w:r>
+        <w:rPr>
+          <w:bCs/>
+        </w:rPr>
+        <w:t>), Figure 4.1.(ii),</w:t>
+      </w:r>
+      <w:r>
+        <w:rPr>
+          <w:bCs/>
+        </w:rPr>
+        <w:t xml:space="preserve"> </w:t>
+      </w:r>
+      <w:r>
+        <w:rPr>
+          <w:bCs/>
+        </w:rPr>
+        <w:t>Figure 4.1.(iii) and</w:t>
+      </w:r>
+      <w:r>
+        <w:rPr>
+          <w:bCs/>
+        </w:rPr>
+        <w:t xml:space="preserve"> </w:t>
+      </w:r>
+      <w:r>
+        <w:rPr>
+          <w:bCs/>
+        </w:rPr>
+        <w:t xml:space="preserve">Figure 4.1.(iv), it can be observed that </w:t>
+      </w:r>
+      <w:proofErr w:type="gramStart"/>
+      <w:r>
+        <w:rPr>
+          <w:bCs/>
+        </w:rPr>
+        <w:t>through the use of</w:t>
+      </w:r>
+      <w:proofErr w:type="gramEnd"/>
+      <w:r>
+        <w:rPr>
+          <w:bCs/>
+        </w:rPr>
+        <w:t xml:space="preserve"> </w:t>
+      </w:r>
+      <w:proofErr w:type="spellStart"/>
+      <w:r>
+        <w:rPr>
+          <w:bCs/>
+        </w:rPr>
+        <w:t>AdvisorBot</w:t>
+      </w:r>
+      <w:proofErr w:type="spellEnd"/>
+      <w:r>
+        <w:rPr>
+          <w:bCs/>
+        </w:rPr>
+        <w:t xml:space="preserve"> in conversations, more people were able to achieve comfortable conversations </w:t>
+      </w:r>
+      <w:r>
+        <w:rPr>
+          <w:bCs/>
+        </w:rPr>
+        <w:t>where they felt that their partner understood them better, thereby enhancing the clarity in the conversations. It can be interpreted from Figure 4.1.(v), Figure 4.1.(vi),</w:t>
+      </w:r>
+      <w:r>
+        <w:rPr>
+          <w:bCs/>
+        </w:rPr>
+        <w:t xml:space="preserve"> </w:t>
+      </w:r>
+      <w:r>
+        <w:rPr>
+          <w:bCs/>
+        </w:rPr>
+        <w:t>Figure 4.1.(vii),</w:t>
+      </w:r>
+      <w:r>
+        <w:rPr>
+          <w:bCs/>
+        </w:rPr>
+        <w:t xml:space="preserve"> </w:t>
+      </w:r>
+      <w:r>
+        <w:rPr>
+          <w:bCs/>
+        </w:rPr>
+        <w:t xml:space="preserve">Figure 4.1.(viii) that the </w:t>
+      </w:r>
+      <w:proofErr w:type="spellStart"/>
+      <w:r>
+        <w:rPr>
+          <w:bCs/>
+        </w:rPr>
+        <w:t>AdvisorBot</w:t>
+      </w:r>
+      <w:proofErr w:type="spellEnd"/>
+      <w:r>
+        <w:rPr>
+          <w:bCs/>
+        </w:rPr>
+        <w:t xml:space="preserve"> was useful and accurate with the suggestions. The research participants found the </w:t>
+      </w:r>
+      <w:proofErr w:type="spellStart"/>
+      <w:r>
+        <w:rPr>
+          <w:bCs/>
+        </w:rPr>
+        <w:t>AdvisorBot</w:t>
+      </w:r>
+      <w:proofErr w:type="spellEnd"/>
+      <w:r>
+        <w:rPr>
+          <w:bCs/>
+        </w:rPr>
+        <w:t xml:space="preserve"> to be helpful in the conversations and less annoying. </w:t>
+      </w:r>
+      <w:r>
+        <w:rPr>
+          <w:bCs/>
+        </w:rPr>
+        <w:t>Figure 4.1.(ix) and Figure 4.1.(x) determines that the human subjects enjoyed the overall experience and would encourage more subjects to participate in this research.</w:t>
+      </w:r>
+    </w:p>
+    <w:p>
+      <w:pPr>
         <w:spacing w:line="240" w:lineRule="auto"/>
         <w:ind w:firstLine="0"/>
-      </w:pPr>
-      <w:r>
-        <w:rPr>
-          <w:bCs/>
+        <w:rPr>
+          <w:rFonts w:eastAsia="Times New Roman"/>
+          <w:lang w:eastAsia="en-US"/>
+        </w:rPr>
+      </w:pPr>
+      <w:r>
+        <w:rPr>
           <w:noProof/>
         </w:rPr>
         <w:lastRenderedPageBreak/>
         <w:drawing>
-          <wp:inline distT="0" distB="0" distL="0" distR="0" wp14:anchorId="185ED328" wp14:editId="3E300A26">
-            <wp:extent cx="5486400" cy="7228840"/>
+          <wp:inline distT="0" distB="0" distL="0" distR="0" wp14:anchorId="404ADA66" wp14:editId="2078E2EC">
+            <wp:extent cx="5486400" cy="7230110"/>
             <wp:effectExtent l="0" t="0" r="0" b="0"/>
-            <wp:docPr id="17" name="Picture 17" descr="A picture containing text, screenshot&#10;&#10;Description automatically generated"/>
+            <wp:docPr id="3" name="Picture 3" descr="Calendar&#10;&#10;Description automatically generated with medium confidence"/>
             <wp:cNvGraphicFramePr>
               <a:graphicFrameLocks xmlns:a="http://schemas.openxmlformats.org/drawingml/2006/main" noChangeAspect="1"/>
             </wp:cNvGraphicFramePr>
@@ -10182,7 +11045,7 @@
               <a:graphicData uri="http://schemas.openxmlformats.org/drawingml/2006/picture">
                 <pic:pic xmlns:pic="http://schemas.openxmlformats.org/drawingml/2006/picture">
                   <pic:nvPicPr>
-                    <pic:cNvPr id="17" name="Picture 17" descr="A picture containing text, screenshot&#10;&#10;Description automatically generated"/>
+                    <pic:cNvPr id="3" name="Picture 3" descr="Calendar&#10;&#10;Description automatically generated with medium confidence"/>
                     <pic:cNvPicPr>
                       <a:picLocks noChangeAspect="1" noChangeArrowheads="1"/>
                     </pic:cNvPicPr>
@@ -10203,7 +11066,7 @@
                   <pic:spPr bwMode="auto">
                     <a:xfrm>
                       <a:off x="0" y="0"/>
-                      <a:ext cx="5486400" cy="7228840"/>
+                      <a:ext cx="5486400" cy="7230110"/>
                     </a:xfrm>
                     <a:prstGeom prst="rect">
                       <a:avLst/>
@@ -10231,14 +11094,27 @@
       <w:r>
         <w:t>Figure 4.</w:t>
       </w:r>
-      <w:fldSimple w:instr=" SEQ Figure_4. \* ARABIC ">
-        <w:r>
-          <w:rPr>
-            <w:noProof/>
-          </w:rPr>
-          <w:t>1</w:t>
-        </w:r>
-      </w:fldSimple>
+      <w:r>
+        <w:fldChar w:fldCharType="begin"/>
+      </w:r>
+      <w:r>
+        <w:instrText xml:space="preserve"> SEQ Figure_4. \* ARABIC </w:instrText>
+      </w:r>
+      <w:r>
+        <w:fldChar w:fldCharType="separate"/>
+      </w:r>
+      <w:r>
+        <w:rPr>
+          <w:noProof/>
+        </w:rPr>
+        <w:t>1</w:t>
+      </w:r>
+      <w:r>
+        <w:rPr>
+          <w:noProof/>
+        </w:rPr>
+        <w:fldChar w:fldCharType="end"/>
+      </w:r>
       <w:r>
         <w:t>. User's Responses on Post-chat Questionnaire</w:t>
       </w:r>
@@ -10408,14 +11284,27 @@
       <w:r>
         <w:t>Figure 4.</w:t>
       </w:r>
-      <w:fldSimple w:instr=" SEQ Figure_4. \* ARABIC ">
-        <w:r>
-          <w:rPr>
-            <w:noProof/>
-          </w:rPr>
-          <w:t>2</w:t>
-        </w:r>
-      </w:fldSimple>
+      <w:r>
+        <w:fldChar w:fldCharType="begin"/>
+      </w:r>
+      <w:r>
+        <w:instrText xml:space="preserve"> SEQ Figure_4. \* ARABIC </w:instrText>
+      </w:r>
+      <w:r>
+        <w:fldChar w:fldCharType="separate"/>
+      </w:r>
+      <w:r>
+        <w:rPr>
+          <w:noProof/>
+        </w:rPr>
+        <w:t>2</w:t>
+      </w:r>
+      <w:r>
+        <w:rPr>
+          <w:noProof/>
+        </w:rPr>
+        <w:fldChar w:fldCharType="end"/>
+      </w:r>
       <w:r>
         <w:t>. Percentage of Chatbot Clicks by Chatbot Names</w:t>
       </w:r>
@@ -10516,14 +11405,27 @@
       <w:r>
         <w:t>Figure 4.</w:t>
       </w:r>
-      <w:fldSimple w:instr=" SEQ Figure_4. \* ARABIC ">
-        <w:r>
-          <w:rPr>
-            <w:noProof/>
-          </w:rPr>
-          <w:t>3</w:t>
-        </w:r>
-      </w:fldSimple>
+      <w:r>
+        <w:fldChar w:fldCharType="begin"/>
+      </w:r>
+      <w:r>
+        <w:instrText xml:space="preserve"> SEQ Figure_4. \* ARABIC </w:instrText>
+      </w:r>
+      <w:r>
+        <w:fldChar w:fldCharType="separate"/>
+      </w:r>
+      <w:r>
+        <w:rPr>
+          <w:noProof/>
+        </w:rPr>
+        <w:t>3</w:t>
+      </w:r>
+      <w:r>
+        <w:rPr>
+          <w:noProof/>
+        </w:rPr>
+        <w:fldChar w:fldCharType="end"/>
+      </w:r>
       <w:r>
         <w:t xml:space="preserve">. Delay of </w:t>
       </w:r>
@@ -10634,14 +11536,27 @@
       <w:r>
         <w:t>Figure 4.</w:t>
       </w:r>
-      <w:fldSimple w:instr=" SEQ Figure_4. \* ARABIC ">
-        <w:r>
-          <w:rPr>
-            <w:noProof/>
-          </w:rPr>
-          <w:t>4</w:t>
-        </w:r>
-      </w:fldSimple>
+      <w:r>
+        <w:fldChar w:fldCharType="begin"/>
+      </w:r>
+      <w:r>
+        <w:instrText xml:space="preserve"> SEQ Figure_4. \* ARABIC </w:instrText>
+      </w:r>
+      <w:r>
+        <w:fldChar w:fldCharType="separate"/>
+      </w:r>
+      <w:r>
+        <w:rPr>
+          <w:noProof/>
+        </w:rPr>
+        <w:t>4</w:t>
+      </w:r>
+      <w:r>
+        <w:rPr>
+          <w:noProof/>
+        </w:rPr>
+        <w:fldChar w:fldCharType="end"/>
+      </w:r>
       <w:r>
         <w:t>. Statistics</w:t>
       </w:r>
@@ -10673,7 +11588,13 @@
       </w:r>
       <w:proofErr w:type="spellEnd"/>
       <w:r>
-        <w:t xml:space="preserve"> prior to voting. This could mean that the users accidently clicked on the downvote button while starting with the conversation. By the histogram in Figure 4.4, it can be observed that the conversation quality can be improved by having a longer conversation which can be aided by the </w:t>
+        <w:t xml:space="preserve"> prior to voting. This could mean that the users </w:t>
+      </w:r>
+      <w:r>
+        <w:t>accidentally</w:t>
+      </w:r>
+      <w:r>
+        <w:t xml:space="preserve"> clicked on the downvote button while starting with the conversation. By the histogram in Figure 4.4, it can be observed that the conversation quality can be improved by having a longer conversation which can be aided by the </w:t>
       </w:r>
       <w:proofErr w:type="spellStart"/>
       <w:r>
@@ -10825,14 +11746,27 @@
       <w:r>
         <w:t>Figure 4.</w:t>
       </w:r>
-      <w:fldSimple w:instr=" SEQ Figure_4. \* ARABIC ">
-        <w:r>
-          <w:rPr>
-            <w:noProof/>
-          </w:rPr>
-          <w:t>5</w:t>
-        </w:r>
-      </w:fldSimple>
+      <w:r>
+        <w:fldChar w:fldCharType="begin"/>
+      </w:r>
+      <w:r>
+        <w:instrText xml:space="preserve"> SEQ Figure_4. \* ARABIC </w:instrText>
+      </w:r>
+      <w:r>
+        <w:fldChar w:fldCharType="separate"/>
+      </w:r>
+      <w:r>
+        <w:rPr>
+          <w:noProof/>
+        </w:rPr>
+        <w:t>5</w:t>
+      </w:r>
+      <w:r>
+        <w:rPr>
+          <w:noProof/>
+        </w:rPr>
+        <w:fldChar w:fldCharType="end"/>
+      </w:r>
       <w:r>
         <w:t>.</w:t>
       </w:r>
@@ -10890,6 +11824,30 @@
       <w:pPr>
         <w:jc w:val="both"/>
       </w:pPr>
+    </w:p>
+    <w:p>
+      <w:pPr>
+        <w:jc w:val="both"/>
+      </w:pPr>
+    </w:p>
+    <w:p>
+      <w:pPr>
+        <w:pStyle w:val="Heading2"/>
+        <w:ind w:left="720" w:hanging="720"/>
+      </w:pPr>
+      <w:r>
+        <w:lastRenderedPageBreak/>
+        <w:t>4.3</w:t>
+      </w:r>
+      <w:r>
+        <w:tab/>
+        <w:t>Linguistic Analysis</w:t>
+      </w:r>
+    </w:p>
+    <w:p>
+      <w:pPr>
+        <w:jc w:val="both"/>
+      </w:pPr>
       <w:r>
         <w:t>Analysis was performed by assessing through each message as the data of the research study would be released, therefore, the data had to be assessed so that the users did not reveal their identity over the chats. It was observed that none of the users revealed their identity. This evaluation, being important required gold standard human evaluation.</w:t>
       </w:r>
@@ -10899,7 +11857,6 @@
         <w:jc w:val="both"/>
       </w:pPr>
       <w:r>
-        <w:lastRenderedPageBreak/>
         <w:t xml:space="preserve">There were some discussions about the application or the creators of the application when the users were connected as it provided a common interest of signing up on the messages or being referred by the creators. 429 messages were sent using this application </w:t>
       </w:r>
       <w:r>
@@ -10995,14 +11952,27 @@
       <w:r>
         <w:t>Figure 4.</w:t>
       </w:r>
-      <w:fldSimple w:instr=" SEQ Figure_4. \* ARABIC ">
-        <w:r>
-          <w:rPr>
-            <w:noProof/>
-          </w:rPr>
-          <w:t>6</w:t>
-        </w:r>
-      </w:fldSimple>
+      <w:r>
+        <w:fldChar w:fldCharType="begin"/>
+      </w:r>
+      <w:r>
+        <w:instrText xml:space="preserve"> SEQ Figure_4. \* ARABIC </w:instrText>
+      </w:r>
+      <w:r>
+        <w:fldChar w:fldCharType="separate"/>
+      </w:r>
+      <w:r>
+        <w:rPr>
+          <w:noProof/>
+        </w:rPr>
+        <w:t>6</w:t>
+      </w:r>
+      <w:r>
+        <w:rPr>
+          <w:noProof/>
+        </w:rPr>
+        <w:fldChar w:fldCharType="end"/>
+      </w:r>
       <w:r>
         <w:t>.</w:t>
       </w:r>
@@ -11023,7 +11993,11 @@
       </w:r>
       <w:proofErr w:type="spellEnd"/>
       <w:r>
-        <w:t xml:space="preserve"> and the message that the user </w:t>
+        <w:t xml:space="preserve"> and </w:t>
+      </w:r>
+      <w:r>
+        <w:lastRenderedPageBreak/>
+        <w:t xml:space="preserve">the message that the user </w:t>
       </w:r>
       <w:r>
         <w:t>had sent</w:t>
@@ -11075,11 +12049,7 @@
         <w:t xml:space="preserve">. </w:t>
       </w:r>
       <w:r>
-        <w:t xml:space="preserve">However, it can be noted that there was no instance of cosine </w:t>
-      </w:r>
-      <w:r>
-        <w:lastRenderedPageBreak/>
-        <w:t>similarity being negative which can help to understand that the suggestions provided to the user and the messages sent were not strongly opposite vectors.</w:t>
+        <w:t>However, it can be noted that there was no instance of cosine similarity being negative which can help to understand that the suggestions provided to the user and the messages sent were not strongly opposite vectors.</w:t>
       </w:r>
     </w:p>
     <w:p>
@@ -11216,14 +12186,27 @@
       <w:r>
         <w:t>Figure 4.</w:t>
       </w:r>
-      <w:fldSimple w:instr=" SEQ Figure_4. \* ARABIC ">
-        <w:r>
-          <w:rPr>
-            <w:noProof/>
-          </w:rPr>
-          <w:t>7</w:t>
-        </w:r>
-      </w:fldSimple>
+      <w:r>
+        <w:fldChar w:fldCharType="begin"/>
+      </w:r>
+      <w:r>
+        <w:instrText xml:space="preserve"> SEQ Figure_4. \* ARABIC </w:instrText>
+      </w:r>
+      <w:r>
+        <w:fldChar w:fldCharType="separate"/>
+      </w:r>
+      <w:r>
+        <w:rPr>
+          <w:noProof/>
+        </w:rPr>
+        <w:t>7</w:t>
+      </w:r>
+      <w:r>
+        <w:rPr>
+          <w:noProof/>
+        </w:rPr>
+        <w:fldChar w:fldCharType="end"/>
+      </w:r>
       <w:r>
         <w:t>.</w:t>
       </w:r>
@@ -11247,7 +12230,11 @@
       </w:r>
       <w:proofErr w:type="spellEnd"/>
       <w:r>
-        <w:t xml:space="preserve"> for common greeting messages such as hi or hello. This can be due to the delay in the suggestions being received by the user and the user to send their reply</w:t>
+        <w:t xml:space="preserve"> for common greeting messages such as hi or hello. This can be due to the delay in the suggestions being </w:t>
+      </w:r>
+      <w:r>
+        <w:lastRenderedPageBreak/>
+        <w:t>received by the user and the user to send their reply</w:t>
       </w:r>
       <w:r>
         <w:t>, o</w:t>
@@ -11293,11 +12280,7 @@
         <w:t>observed</w:t>
       </w:r>
       <w:r>
-        <w:t xml:space="preserve"> that some users </w:t>
-      </w:r>
-      <w:r>
-        <w:lastRenderedPageBreak/>
-        <w:t>wanted to start their conversation with something other than the common greetings such as hi or when the users want to talk about something other than what their partner wanted to, as seen in Figure 4.</w:t>
+        <w:t xml:space="preserve"> that some users wanted to start their conversation with something other than the common greetings such as hi or when the users want to talk about something other than what their partner wanted to, as seen in Figure 4.</w:t>
       </w:r>
       <w:r>
         <w:t>8</w:t>
@@ -11412,14 +12395,27 @@
       <w:r>
         <w:t>Figure 4.</w:t>
       </w:r>
-      <w:fldSimple w:instr=" SEQ Figure_4. \* ARABIC ">
-        <w:r>
-          <w:rPr>
-            <w:noProof/>
-          </w:rPr>
-          <w:t>8</w:t>
-        </w:r>
-      </w:fldSimple>
+      <w:r>
+        <w:fldChar w:fldCharType="begin"/>
+      </w:r>
+      <w:r>
+        <w:instrText xml:space="preserve"> SEQ Figure_4. \* ARABIC </w:instrText>
+      </w:r>
+      <w:r>
+        <w:fldChar w:fldCharType="separate"/>
+      </w:r>
+      <w:r>
+        <w:rPr>
+          <w:noProof/>
+        </w:rPr>
+        <w:t>8</w:t>
+      </w:r>
+      <w:r>
+        <w:rPr>
+          <w:noProof/>
+        </w:rPr>
+        <w:fldChar w:fldCharType="end"/>
+      </w:r>
       <w:r>
         <w:t>.</w:t>
       </w:r>
@@ -11477,6 +12473,7 @@
         <w:jc w:val="both"/>
       </w:pPr>
       <w:r>
+        <w:lastRenderedPageBreak/>
         <w:t xml:space="preserve">Another simple strategy to enhance the ability of the </w:t>
       </w:r>
       <w:proofErr w:type="spellStart"/>
@@ -11969,7 +12966,31 @@
         <w:rPr>
           <w:bCs/>
         </w:rPr>
-        <w:t xml:space="preserve"> as mentioned in the paper by Stephen Roller, Et. Al</w:t>
+        <w:t xml:space="preserve"> as mentioned in the paper by Stephen Roller, </w:t>
+      </w:r>
+      <w:r>
+        <w:rPr>
+          <w:bCs/>
+        </w:rPr>
+        <w:t>e</w:t>
+      </w:r>
+      <w:r>
+        <w:rPr>
+          <w:bCs/>
+        </w:rPr>
+        <w:t xml:space="preserve">t. </w:t>
+      </w:r>
+      <w:r>
+        <w:rPr>
+          <w:bCs/>
+        </w:rPr>
+        <w:t>a</w:t>
+      </w:r>
+      <w:r>
+        <w:rPr>
+          <w:bCs/>
+        </w:rPr>
+        <w:t>l</w:t>
       </w:r>
       <w:r>
         <w:rPr>
@@ -12102,7 +13123,13 @@
         <w:rPr>
           <w:bCs/>
         </w:rPr>
-        <w:t>mtur</w:t>
+        <w:t>MT</w:t>
+      </w:r>
+      <w:r>
+        <w:rPr>
+          <w:bCs/>
+        </w:rPr>
+        <w:t>ur</w:t>
       </w:r>
       <w:r>
         <w:rPr>
@@ -12316,6 +13343,7 @@
     </w:p>
     <w:p>
       <w:pPr>
+        <w:spacing w:line="240" w:lineRule="auto"/>
         <w:ind w:firstLine="720"/>
         <w:jc w:val="both"/>
         <w:rPr>
@@ -12327,24 +13355,36 @@
       <w:pPr>
         <w:pStyle w:val="Caption"/>
         <w:ind w:left="360" w:hanging="360"/>
-        <w:jc w:val="left"/>
       </w:pPr>
       <w:r>
         <w:t>Table 5.</w:t>
       </w:r>
-      <w:fldSimple w:instr=" SEQ Table_5. \* ARABIC ">
-        <w:r>
-          <w:rPr>
-            <w:noProof/>
-          </w:rPr>
-          <w:t>1</w:t>
-        </w:r>
-      </w:fldSimple>
-      <w:r>
-        <w:t>. Comparison of the evaluation metrics for the models</w:t>
-      </w:r>
-      <w:r>
-        <w:t xml:space="preserve"> with the data from the research study</w:t>
+      <w:r>
+        <w:fldChar w:fldCharType="begin"/>
+      </w:r>
+      <w:r>
+        <w:instrText xml:space="preserve"> SEQ Table_5. \* ARABIC </w:instrText>
+      </w:r>
+      <w:r>
+        <w:fldChar w:fldCharType="separate"/>
+      </w:r>
+      <w:r>
+        <w:rPr>
+          <w:noProof/>
+        </w:rPr>
+        <w:t>1</w:t>
+      </w:r>
+      <w:r>
+        <w:rPr>
+          <w:noProof/>
+        </w:rPr>
+        <w:fldChar w:fldCharType="end"/>
+      </w:r>
+      <w:r>
+        <w:t xml:space="preserve">. </w:t>
+      </w:r>
+      <w:r>
+        <w:t>Comparing Evaluation Metrics for the Models with Research Study Data</w:t>
       </w:r>
     </w:p>
     <w:tbl>
@@ -12510,6 +13550,7 @@
               <w:spacing w:line="360" w:lineRule="auto"/>
               <w:ind w:left="-52" w:firstLine="0"/>
               <w:contextualSpacing/>
+              <w:jc w:val="center"/>
               <w:rPr>
                 <w:b/>
                 <w:bCs/>
@@ -12567,9 +13608,10 @@
           </w:tcPr>
           <w:p>
             <w:pPr>
-              <w:spacing w:line="360" w:lineRule="auto"/>
+              <w:spacing w:line="240" w:lineRule="auto"/>
               <w:ind w:firstLine="0"/>
               <w:contextualSpacing/>
+              <w:jc w:val="right"/>
               <w:rPr>
                 <w:b/>
                 <w:bCs/>
@@ -12595,9 +13637,7 @@
             <w:vMerge w:val="restart"/>
             <w:tcBorders>
               <w:top w:val="single" w:sz="4" w:space="0" w:color="auto"/>
-              <w:left w:val="single" w:sz="4" w:space="0" w:color="auto"/>
               <w:bottom w:val="single" w:sz="4" w:space="0" w:color="auto"/>
-              <w:right w:val="single" w:sz="4" w:space="0" w:color="auto"/>
             </w:tcBorders>
             <w:noWrap/>
             <w:vAlign w:val="center"/>
@@ -12605,7 +13645,7 @@
           </w:tcPr>
           <w:p>
             <w:pPr>
-              <w:spacing w:line="360" w:lineRule="auto"/>
+              <w:spacing w:line="240" w:lineRule="auto"/>
               <w:ind w:firstLine="0"/>
               <w:contextualSpacing/>
             </w:pPr>
@@ -12619,9 +13659,7 @@
             <w:tcW w:w="1423" w:type="dxa"/>
             <w:tcBorders>
               <w:top w:val="single" w:sz="4" w:space="0" w:color="auto"/>
-              <w:left w:val="single" w:sz="4" w:space="0" w:color="auto"/>
               <w:bottom w:val="single" w:sz="4" w:space="0" w:color="auto"/>
-              <w:right w:val="single" w:sz="4" w:space="0" w:color="auto"/>
             </w:tcBorders>
             <w:noWrap/>
             <w:vAlign w:val="center"/>
@@ -12643,9 +13681,7 @@
             <w:tcW w:w="1189" w:type="dxa"/>
             <w:tcBorders>
               <w:top w:val="single" w:sz="4" w:space="0" w:color="auto"/>
-              <w:left w:val="single" w:sz="4" w:space="0" w:color="auto"/>
               <w:bottom w:val="single" w:sz="4" w:space="0" w:color="auto"/>
-              <w:right w:val="single" w:sz="4" w:space="0" w:color="auto"/>
             </w:tcBorders>
             <w:noWrap/>
             <w:vAlign w:val="center"/>
@@ -12676,9 +13712,7 @@
             <w:tcW w:w="1041" w:type="dxa"/>
             <w:tcBorders>
               <w:top w:val="single" w:sz="4" w:space="0" w:color="auto"/>
-              <w:left w:val="single" w:sz="4" w:space="0" w:color="auto"/>
               <w:bottom w:val="single" w:sz="4" w:space="0" w:color="auto"/>
-              <w:right w:val="single" w:sz="4" w:space="0" w:color="auto"/>
             </w:tcBorders>
             <w:noWrap/>
             <w:vAlign w:val="center"/>
@@ -12701,9 +13735,7 @@
             <w:tcW w:w="948" w:type="dxa"/>
             <w:tcBorders>
               <w:top w:val="single" w:sz="4" w:space="0" w:color="auto"/>
-              <w:left w:val="single" w:sz="4" w:space="0" w:color="auto"/>
               <w:bottom w:val="single" w:sz="4" w:space="0" w:color="auto"/>
-              <w:right w:val="single" w:sz="4" w:space="0" w:color="auto"/>
             </w:tcBorders>
             <w:noWrap/>
             <w:vAlign w:val="center"/>
@@ -12726,9 +13758,7 @@
             <w:tcW w:w="1269" w:type="dxa"/>
             <w:tcBorders>
               <w:top w:val="single" w:sz="4" w:space="0" w:color="auto"/>
-              <w:left w:val="single" w:sz="4" w:space="0" w:color="auto"/>
               <w:bottom w:val="single" w:sz="4" w:space="0" w:color="auto"/>
-              <w:right w:val="single" w:sz="4" w:space="0" w:color="auto"/>
             </w:tcBorders>
             <w:noWrap/>
             <w:vAlign w:val="center"/>
@@ -12751,9 +13781,7 @@
             <w:tcW w:w="1420" w:type="dxa"/>
             <w:tcBorders>
               <w:top w:val="single" w:sz="4" w:space="0" w:color="auto"/>
-              <w:left w:val="single" w:sz="4" w:space="0" w:color="auto"/>
               <w:bottom w:val="single" w:sz="4" w:space="0" w:color="auto"/>
-              <w:right w:val="single" w:sz="4" w:space="0" w:color="auto"/>
             </w:tcBorders>
             <w:noWrap/>
             <w:vAlign w:val="center"/>
@@ -12781,10 +13809,7 @@
             <w:tcW w:w="1350" w:type="dxa"/>
             <w:vMerge/>
             <w:tcBorders>
-              <w:top w:val="single" w:sz="4" w:space="0" w:color="auto"/>
-              <w:left w:val="single" w:sz="4" w:space="0" w:color="auto"/>
               <w:bottom w:val="single" w:sz="4" w:space="0" w:color="auto"/>
-              <w:right w:val="single" w:sz="4" w:space="0" w:color="auto"/>
             </w:tcBorders>
             <w:vAlign w:val="center"/>
             <w:hideMark/>
@@ -12802,9 +13827,7 @@
             <w:tcW w:w="1423" w:type="dxa"/>
             <w:tcBorders>
               <w:top w:val="single" w:sz="4" w:space="0" w:color="auto"/>
-              <w:left w:val="single" w:sz="4" w:space="0" w:color="auto"/>
               <w:bottom w:val="single" w:sz="4" w:space="0" w:color="auto"/>
-              <w:right w:val="single" w:sz="4" w:space="0" w:color="auto"/>
             </w:tcBorders>
             <w:noWrap/>
             <w:vAlign w:val="center"/>
@@ -12826,9 +13849,7 @@
             <w:tcW w:w="1189" w:type="dxa"/>
             <w:tcBorders>
               <w:top w:val="single" w:sz="4" w:space="0" w:color="auto"/>
-              <w:left w:val="single" w:sz="4" w:space="0" w:color="auto"/>
               <w:bottom w:val="single" w:sz="4" w:space="0" w:color="auto"/>
-              <w:right w:val="single" w:sz="4" w:space="0" w:color="auto"/>
             </w:tcBorders>
             <w:noWrap/>
             <w:vAlign w:val="center"/>
@@ -12851,9 +13872,7 @@
             <w:tcW w:w="1041" w:type="dxa"/>
             <w:tcBorders>
               <w:top w:val="single" w:sz="4" w:space="0" w:color="auto"/>
-              <w:left w:val="single" w:sz="4" w:space="0" w:color="auto"/>
               <w:bottom w:val="single" w:sz="4" w:space="0" w:color="auto"/>
-              <w:right w:val="single" w:sz="4" w:space="0" w:color="auto"/>
             </w:tcBorders>
             <w:noWrap/>
             <w:vAlign w:val="center"/>
@@ -12884,9 +13903,7 @@
             <w:tcW w:w="948" w:type="dxa"/>
             <w:tcBorders>
               <w:top w:val="single" w:sz="4" w:space="0" w:color="auto"/>
-              <w:left w:val="single" w:sz="4" w:space="0" w:color="auto"/>
               <w:bottom w:val="single" w:sz="4" w:space="0" w:color="auto"/>
-              <w:right w:val="single" w:sz="4" w:space="0" w:color="auto"/>
             </w:tcBorders>
             <w:noWrap/>
             <w:vAlign w:val="center"/>
@@ -12910,6 +13927,13 @@
               </w:rPr>
               <w:t>0.1624</w:t>
             </w:r>
+            <w:r>
+              <w:rPr>
+                <w:b/>
+                <w:bCs/>
+              </w:rPr>
+              <w:t>0</w:t>
+            </w:r>
           </w:p>
         </w:tc>
         <w:tc>
@@ -12917,9 +13941,7 @@
             <w:tcW w:w="1269" w:type="dxa"/>
             <w:tcBorders>
               <w:top w:val="single" w:sz="4" w:space="0" w:color="auto"/>
-              <w:left w:val="single" w:sz="4" w:space="0" w:color="auto"/>
               <w:bottom w:val="single" w:sz="4" w:space="0" w:color="auto"/>
-              <w:right w:val="single" w:sz="4" w:space="0" w:color="auto"/>
             </w:tcBorders>
             <w:noWrap/>
             <w:vAlign w:val="center"/>
@@ -12950,9 +13972,7 @@
             <w:tcW w:w="1420" w:type="dxa"/>
             <w:tcBorders>
               <w:top w:val="single" w:sz="4" w:space="0" w:color="auto"/>
-              <w:left w:val="single" w:sz="4" w:space="0" w:color="auto"/>
               <w:bottom w:val="single" w:sz="4" w:space="0" w:color="auto"/>
-              <w:right w:val="single" w:sz="4" w:space="0" w:color="auto"/>
             </w:tcBorders>
             <w:noWrap/>
             <w:vAlign w:val="center"/>
@@ -12989,9 +14009,7 @@
             <w:vMerge w:val="restart"/>
             <w:tcBorders>
               <w:top w:val="single" w:sz="4" w:space="0" w:color="auto"/>
-              <w:left w:val="single" w:sz="4" w:space="0" w:color="auto"/>
               <w:bottom w:val="single" w:sz="4" w:space="0" w:color="auto"/>
-              <w:right w:val="single" w:sz="4" w:space="0" w:color="auto"/>
             </w:tcBorders>
             <w:noWrap/>
             <w:vAlign w:val="center"/>
@@ -12999,7 +14017,7 @@
           </w:tcPr>
           <w:p>
             <w:pPr>
-              <w:spacing w:line="360" w:lineRule="auto"/>
+              <w:spacing w:line="240" w:lineRule="auto"/>
               <w:ind w:firstLine="0"/>
               <w:contextualSpacing/>
             </w:pPr>
@@ -13016,9 +14034,7 @@
             <w:tcW w:w="1423" w:type="dxa"/>
             <w:tcBorders>
               <w:top w:val="single" w:sz="4" w:space="0" w:color="auto"/>
-              <w:left w:val="single" w:sz="4" w:space="0" w:color="auto"/>
               <w:bottom w:val="single" w:sz="4" w:space="0" w:color="auto"/>
-              <w:right w:val="single" w:sz="4" w:space="0" w:color="auto"/>
             </w:tcBorders>
             <w:noWrap/>
             <w:vAlign w:val="center"/>
@@ -13040,9 +14056,7 @@
             <w:tcW w:w="1189" w:type="dxa"/>
             <w:tcBorders>
               <w:top w:val="single" w:sz="4" w:space="0" w:color="auto"/>
-              <w:left w:val="single" w:sz="4" w:space="0" w:color="auto"/>
               <w:bottom w:val="single" w:sz="4" w:space="0" w:color="auto"/>
-              <w:right w:val="single" w:sz="4" w:space="0" w:color="auto"/>
             </w:tcBorders>
             <w:noWrap/>
             <w:vAlign w:val="center"/>
@@ -13065,9 +14079,7 @@
             <w:tcW w:w="1041" w:type="dxa"/>
             <w:tcBorders>
               <w:top w:val="single" w:sz="4" w:space="0" w:color="auto"/>
-              <w:left w:val="single" w:sz="4" w:space="0" w:color="auto"/>
               <w:bottom w:val="single" w:sz="4" w:space="0" w:color="auto"/>
-              <w:right w:val="single" w:sz="4" w:space="0" w:color="auto"/>
             </w:tcBorders>
             <w:noWrap/>
             <w:vAlign w:val="center"/>
@@ -13098,9 +14110,7 @@
             <w:tcW w:w="948" w:type="dxa"/>
             <w:tcBorders>
               <w:top w:val="single" w:sz="4" w:space="0" w:color="auto"/>
-              <w:left w:val="single" w:sz="4" w:space="0" w:color="auto"/>
               <w:bottom w:val="single" w:sz="4" w:space="0" w:color="auto"/>
-              <w:right w:val="single" w:sz="4" w:space="0" w:color="auto"/>
             </w:tcBorders>
             <w:noWrap/>
             <w:vAlign w:val="center"/>
@@ -13131,9 +14141,7 @@
             <w:tcW w:w="1269" w:type="dxa"/>
             <w:tcBorders>
               <w:top w:val="single" w:sz="4" w:space="0" w:color="auto"/>
-              <w:left w:val="single" w:sz="4" w:space="0" w:color="auto"/>
               <w:bottom w:val="single" w:sz="4" w:space="0" w:color="auto"/>
-              <w:right w:val="single" w:sz="4" w:space="0" w:color="auto"/>
             </w:tcBorders>
             <w:noWrap/>
             <w:vAlign w:val="center"/>
@@ -13156,9 +14164,7 @@
             <w:tcW w:w="1420" w:type="dxa"/>
             <w:tcBorders>
               <w:top w:val="single" w:sz="4" w:space="0" w:color="auto"/>
-              <w:left w:val="single" w:sz="4" w:space="0" w:color="auto"/>
               <w:bottom w:val="single" w:sz="4" w:space="0" w:color="auto"/>
-              <w:right w:val="single" w:sz="4" w:space="0" w:color="auto"/>
             </w:tcBorders>
             <w:noWrap/>
             <w:vAlign w:val="center"/>
@@ -13186,10 +14192,7 @@
             <w:tcW w:w="1350" w:type="dxa"/>
             <w:vMerge/>
             <w:tcBorders>
-              <w:top w:val="single" w:sz="4" w:space="0" w:color="auto"/>
-              <w:left w:val="single" w:sz="4" w:space="0" w:color="auto"/>
               <w:bottom w:val="single" w:sz="4" w:space="0" w:color="auto"/>
-              <w:right w:val="single" w:sz="4" w:space="0" w:color="auto"/>
             </w:tcBorders>
             <w:vAlign w:val="center"/>
             <w:hideMark/>
@@ -13207,9 +14210,7 @@
             <w:tcW w:w="1423" w:type="dxa"/>
             <w:tcBorders>
               <w:top w:val="single" w:sz="4" w:space="0" w:color="auto"/>
-              <w:left w:val="single" w:sz="4" w:space="0" w:color="auto"/>
               <w:bottom w:val="single" w:sz="4" w:space="0" w:color="auto"/>
-              <w:right w:val="single" w:sz="4" w:space="0" w:color="auto"/>
             </w:tcBorders>
             <w:noWrap/>
             <w:vAlign w:val="center"/>
@@ -13231,9 +14232,7 @@
             <w:tcW w:w="1189" w:type="dxa"/>
             <w:tcBorders>
               <w:top w:val="single" w:sz="4" w:space="0" w:color="auto"/>
-              <w:left w:val="single" w:sz="4" w:space="0" w:color="auto"/>
               <w:bottom w:val="single" w:sz="4" w:space="0" w:color="auto"/>
-              <w:right w:val="single" w:sz="4" w:space="0" w:color="auto"/>
             </w:tcBorders>
             <w:noWrap/>
             <w:vAlign w:val="center"/>
@@ -13256,9 +14255,7 @@
             <w:tcW w:w="1041" w:type="dxa"/>
             <w:tcBorders>
               <w:top w:val="single" w:sz="4" w:space="0" w:color="auto"/>
-              <w:left w:val="single" w:sz="4" w:space="0" w:color="auto"/>
               <w:bottom w:val="single" w:sz="4" w:space="0" w:color="auto"/>
-              <w:right w:val="single" w:sz="4" w:space="0" w:color="auto"/>
             </w:tcBorders>
             <w:noWrap/>
             <w:vAlign w:val="center"/>
@@ -13274,6 +14271,9 @@
             <w:r>
               <w:t>0.1589</w:t>
             </w:r>
+            <w:r>
+              <w:t>0</w:t>
+            </w:r>
           </w:p>
         </w:tc>
         <w:tc>
@@ -13281,9 +14281,7 @@
             <w:tcW w:w="948" w:type="dxa"/>
             <w:tcBorders>
               <w:top w:val="single" w:sz="4" w:space="0" w:color="auto"/>
-              <w:left w:val="single" w:sz="4" w:space="0" w:color="auto"/>
               <w:bottom w:val="single" w:sz="4" w:space="0" w:color="auto"/>
-              <w:right w:val="single" w:sz="4" w:space="0" w:color="auto"/>
             </w:tcBorders>
             <w:noWrap/>
             <w:vAlign w:val="center"/>
@@ -13306,9 +14304,7 @@
             <w:tcW w:w="1269" w:type="dxa"/>
             <w:tcBorders>
               <w:top w:val="single" w:sz="4" w:space="0" w:color="auto"/>
-              <w:left w:val="single" w:sz="4" w:space="0" w:color="auto"/>
               <w:bottom w:val="single" w:sz="4" w:space="0" w:color="auto"/>
-              <w:right w:val="single" w:sz="4" w:space="0" w:color="auto"/>
             </w:tcBorders>
             <w:noWrap/>
             <w:vAlign w:val="center"/>
@@ -13339,9 +14335,7 @@
             <w:tcW w:w="1420" w:type="dxa"/>
             <w:tcBorders>
               <w:top w:val="single" w:sz="4" w:space="0" w:color="auto"/>
-              <w:left w:val="single" w:sz="4" w:space="0" w:color="auto"/>
               <w:bottom w:val="single" w:sz="4" w:space="0" w:color="auto"/>
-              <w:right w:val="single" w:sz="4" w:space="0" w:color="auto"/>
             </w:tcBorders>
             <w:noWrap/>
             <w:vAlign w:val="center"/>
@@ -13461,8 +14455,14 @@
         <w:rPr>
           <w:bCs/>
         </w:rPr>
+        <w:t xml:space="preserve">Perplexity is the measure of uncertainty in assigning probabilities to the text or how well the model will make predictions given probability distribution. Therefore, perplexity </w:t>
+      </w:r>
+      <w:r>
+        <w:rPr>
+          <w:bCs/>
+        </w:rPr>
         <w:lastRenderedPageBreak/>
-        <w:t>Perplexity is the measure of uncertainty in assigning probabilities to the text or how well the model will make predictions given probability distribution. Therefore, perplexity looks after the entire vocabulary of the model and therefore covers a wide range of context than BLEU-4 or F-1 Scores.</w:t>
+        <w:t>looks after the entire vocabulary of the model and therefore covers a wide range of context than BLEU-4 or F-1 Scores.</w:t>
       </w:r>
     </w:p>
     <w:p>
@@ -13673,18 +14673,35 @@
         <w:jc w:val="left"/>
       </w:pPr>
       <w:r>
+        <w:lastRenderedPageBreak/>
         <w:t>Table 5.</w:t>
       </w:r>
-      <w:fldSimple w:instr=" SEQ Table_5. \* ARABIC ">
-        <w:r>
-          <w:rPr>
-            <w:noProof/>
-          </w:rPr>
-          <w:t>2</w:t>
-        </w:r>
-      </w:fldSimple>
-      <w:r>
-        <w:t xml:space="preserve">. Messages from users with suggestions from transfer learning </w:t>
+      <w:r>
+        <w:fldChar w:fldCharType="begin"/>
+      </w:r>
+      <w:r>
+        <w:instrText xml:space="preserve"> SEQ Table_5. \* ARABIC </w:instrText>
+      </w:r>
+      <w:r>
+        <w:fldChar w:fldCharType="separate"/>
+      </w:r>
+      <w:r>
+        <w:rPr>
+          <w:noProof/>
+        </w:rPr>
+        <w:t>2</w:t>
+      </w:r>
+      <w:r>
+        <w:rPr>
+          <w:noProof/>
+        </w:rPr>
+        <w:fldChar w:fldCharType="end"/>
+      </w:r>
+      <w:r>
+        <w:t xml:space="preserve">. </w:t>
+      </w:r>
+      <w:r>
+        <w:t xml:space="preserve">Messages from Users with Suggestions from Transfer Learning </w:t>
       </w:r>
       <w:proofErr w:type="spellStart"/>
       <w:r>
@@ -15128,10 +16145,11 @@
         <w:jc w:val="left"/>
       </w:pPr>
       <w:r>
+        <w:lastRenderedPageBreak/>
         <w:t xml:space="preserve">Table 5.2. </w:t>
       </w:r>
       <w:r>
-        <w:t xml:space="preserve">Messages from users with suggestions from transfer learning </w:t>
+        <w:t xml:space="preserve">Messages from Users with Suggestions from Transfer Learning </w:t>
       </w:r>
       <w:proofErr w:type="spellStart"/>
       <w:r>
@@ -15769,7 +16787,22 @@
         <w:rPr>
           <w:bCs/>
         </w:rPr>
-        <w:t xml:space="preserve">strategy performed by humans when a conversation is not flowing well. Analysis can be performed to understand how long humans conversate on a particular topic and why there is a need for the topic to be terminated and analyze which topic would be appropriate for the next discussion. Also, by understanding the conversation termination strategy, the </w:t>
+        <w:t xml:space="preserve">strategy performed by humans when a conversation is not flowing well. Analysis can be performed to understand how long humans </w:t>
+      </w:r>
+      <w:r>
+        <w:t>converse</w:t>
+      </w:r>
+      <w:r>
+        <w:rPr>
+          <w:bCs/>
+        </w:rPr>
+        <w:t xml:space="preserve"> </w:t>
+      </w:r>
+      <w:r>
+        <w:rPr>
+          <w:bCs/>
+        </w:rPr>
+        <w:t xml:space="preserve">on a particular topic and why there is a need for the topic to be terminated and analyze which topic would be appropriate for the next discussion. Also, by understanding the conversation termination strategy, the </w:t>
       </w:r>
       <w:proofErr w:type="spellStart"/>
       <w:r>
@@ -15877,14 +16910,27 @@
       <w:r>
         <w:t>Figure 6.</w:t>
       </w:r>
-      <w:fldSimple w:instr=" SEQ Figure_6. \* ARABIC ">
-        <w:r>
-          <w:rPr>
-            <w:noProof/>
-          </w:rPr>
-          <w:t>1</w:t>
-        </w:r>
-      </w:fldSimple>
+      <w:r>
+        <w:fldChar w:fldCharType="begin"/>
+      </w:r>
+      <w:r>
+        <w:instrText xml:space="preserve"> SEQ Figure_6. \* ARABIC </w:instrText>
+      </w:r>
+      <w:r>
+        <w:fldChar w:fldCharType="separate"/>
+      </w:r>
+      <w:r>
+        <w:rPr>
+          <w:noProof/>
+        </w:rPr>
+        <w:t>1</w:t>
+      </w:r>
+      <w:r>
+        <w:rPr>
+          <w:noProof/>
+        </w:rPr>
+        <w:fldChar w:fldCharType="end"/>
+      </w:r>
       <w:r>
         <w:t xml:space="preserve">. Distributed </w:t>
       </w:r>
@@ -15971,7 +17017,33 @@
         <w:rPr>
           <w:bCs/>
         </w:rPr>
-        <w:t>in terms of scaling the knowledgebase.</w:t>
+        <w:t xml:space="preserve">in terms of scaling the </w:t>
+      </w:r>
+      <w:proofErr w:type="gramStart"/>
+      <w:r>
+        <w:rPr>
+          <w:bCs/>
+        </w:rPr>
+        <w:t>knowledge</w:t>
+      </w:r>
+      <w:r>
+        <w:rPr>
+          <w:bCs/>
+        </w:rPr>
+        <w:t>-</w:t>
+      </w:r>
+      <w:r>
+        <w:rPr>
+          <w:bCs/>
+        </w:rPr>
+        <w:t>base</w:t>
+      </w:r>
+      <w:proofErr w:type="gramEnd"/>
+      <w:r>
+        <w:rPr>
+          <w:bCs/>
+        </w:rPr>
+        <w:t>.</w:t>
       </w:r>
     </w:p>
     <w:p>
@@ -19342,6 +20414,95 @@
     </w:lvl>
   </w:abstractNum>
   <w:abstractNum w:abstractNumId="2" w15:restartNumberingAfterBreak="0">
+    <w:nsid w:val="10055354"/>
+    <w:multiLevelType w:val="hybridMultilevel"/>
+    <w:tmpl w:val="E5688B82"/>
+    <w:lvl w:ilvl="0" w:tplc="4C142710">
+      <w:start w:val="1"/>
+      <w:numFmt w:val="decimal"/>
+      <w:lvlText w:val="%1."/>
+      <w:lvlJc w:val="left"/>
+      <w:pPr>
+        <w:ind w:left="1080" w:hanging="360"/>
+      </w:pPr>
+      <w:rPr>
+        <w:rFonts w:hint="default"/>
+      </w:rPr>
+    </w:lvl>
+    <w:lvl w:ilvl="1" w:tplc="04090019" w:tentative="1">
+      <w:start w:val="1"/>
+      <w:numFmt w:val="lowerLetter"/>
+      <w:lvlText w:val="%2."/>
+      <w:lvlJc w:val="left"/>
+      <w:pPr>
+        <w:ind w:left="1800" w:hanging="360"/>
+      </w:pPr>
+    </w:lvl>
+    <w:lvl w:ilvl="2" w:tplc="0409001B" w:tentative="1">
+      <w:start w:val="1"/>
+      <w:numFmt w:val="lowerRoman"/>
+      <w:lvlText w:val="%3."/>
+      <w:lvlJc w:val="right"/>
+      <w:pPr>
+        <w:ind w:left="2520" w:hanging="180"/>
+      </w:pPr>
+    </w:lvl>
+    <w:lvl w:ilvl="3" w:tplc="0409000F" w:tentative="1">
+      <w:start w:val="1"/>
+      <w:numFmt w:val="decimal"/>
+      <w:lvlText w:val="%4."/>
+      <w:lvlJc w:val="left"/>
+      <w:pPr>
+        <w:ind w:left="3240" w:hanging="360"/>
+      </w:pPr>
+    </w:lvl>
+    <w:lvl w:ilvl="4" w:tplc="04090019" w:tentative="1">
+      <w:start w:val="1"/>
+      <w:numFmt w:val="lowerLetter"/>
+      <w:lvlText w:val="%5."/>
+      <w:lvlJc w:val="left"/>
+      <w:pPr>
+        <w:ind w:left="3960" w:hanging="360"/>
+      </w:pPr>
+    </w:lvl>
+    <w:lvl w:ilvl="5" w:tplc="0409001B" w:tentative="1">
+      <w:start w:val="1"/>
+      <w:numFmt w:val="lowerRoman"/>
+      <w:lvlText w:val="%6."/>
+      <w:lvlJc w:val="right"/>
+      <w:pPr>
+        <w:ind w:left="4680" w:hanging="180"/>
+      </w:pPr>
+    </w:lvl>
+    <w:lvl w:ilvl="6" w:tplc="0409000F" w:tentative="1">
+      <w:start w:val="1"/>
+      <w:numFmt w:val="decimal"/>
+      <w:lvlText w:val="%7."/>
+      <w:lvlJc w:val="left"/>
+      <w:pPr>
+        <w:ind w:left="5400" w:hanging="360"/>
+      </w:pPr>
+    </w:lvl>
+    <w:lvl w:ilvl="7" w:tplc="04090019" w:tentative="1">
+      <w:start w:val="1"/>
+      <w:numFmt w:val="lowerLetter"/>
+      <w:lvlText w:val="%8."/>
+      <w:lvlJc w:val="left"/>
+      <w:pPr>
+        <w:ind w:left="6120" w:hanging="360"/>
+      </w:pPr>
+    </w:lvl>
+    <w:lvl w:ilvl="8" w:tplc="0409001B" w:tentative="1">
+      <w:start w:val="1"/>
+      <w:numFmt w:val="lowerRoman"/>
+      <w:lvlText w:val="%9."/>
+      <w:lvlJc w:val="right"/>
+      <w:pPr>
+        <w:ind w:left="6840" w:hanging="180"/>
+      </w:pPr>
+    </w:lvl>
+  </w:abstractNum>
+  <w:abstractNum w:abstractNumId="3" w15:restartNumberingAfterBreak="0">
     <w:nsid w:val="104D0E20"/>
     <w:multiLevelType w:val="multilevel"/>
     <w:tmpl w:val="1F2AD616"/>
@@ -19454,7 +20615,7 @@
       </w:pPr>
     </w:lvl>
   </w:abstractNum>
-  <w:abstractNum w:abstractNumId="3" w15:restartNumberingAfterBreak="0">
+  <w:abstractNum w:abstractNumId="4" w15:restartNumberingAfterBreak="0">
     <w:nsid w:val="13AC67CE"/>
     <w:multiLevelType w:val="multilevel"/>
     <w:tmpl w:val="16923530"/>
@@ -19603,7 +20764,7 @@
       </w:rPr>
     </w:lvl>
   </w:abstractNum>
-  <w:abstractNum w:abstractNumId="4" w15:restartNumberingAfterBreak="0">
+  <w:abstractNum w:abstractNumId="5" w15:restartNumberingAfterBreak="0">
     <w:nsid w:val="1D4D5A06"/>
     <w:multiLevelType w:val="hybridMultilevel"/>
     <w:tmpl w:val="91F28F3A"/>
@@ -19719,7 +20880,7 @@
       </w:pPr>
     </w:lvl>
   </w:abstractNum>
-  <w:abstractNum w:abstractNumId="5" w15:restartNumberingAfterBreak="0">
+  <w:abstractNum w:abstractNumId="6" w15:restartNumberingAfterBreak="0">
     <w:nsid w:val="1E0978DC"/>
     <w:multiLevelType w:val="multilevel"/>
     <w:tmpl w:val="DDB06396"/>
@@ -19868,7 +21029,7 @@
       </w:rPr>
     </w:lvl>
   </w:abstractNum>
-  <w:abstractNum w:abstractNumId="6" w15:restartNumberingAfterBreak="0">
+  <w:abstractNum w:abstractNumId="7" w15:restartNumberingAfterBreak="0">
     <w:nsid w:val="21D64A04"/>
     <w:multiLevelType w:val="multilevel"/>
     <w:tmpl w:val="67B05BC0"/>
@@ -20017,7 +21178,7 @@
       </w:rPr>
     </w:lvl>
   </w:abstractNum>
-  <w:abstractNum w:abstractNumId="7" w15:restartNumberingAfterBreak="0">
+  <w:abstractNum w:abstractNumId="8" w15:restartNumberingAfterBreak="0">
     <w:nsid w:val="26472D75"/>
     <w:multiLevelType w:val="multilevel"/>
     <w:tmpl w:val="29E466F6"/>
@@ -20166,7 +21327,7 @@
       </w:rPr>
     </w:lvl>
   </w:abstractNum>
-  <w:abstractNum w:abstractNumId="8" w15:restartNumberingAfterBreak="0">
+  <w:abstractNum w:abstractNumId="9" w15:restartNumberingAfterBreak="0">
     <w:nsid w:val="27406930"/>
     <w:multiLevelType w:val="multilevel"/>
     <w:tmpl w:val="47308A96"/>
@@ -20287,7 +21448,7 @@
       </w:rPr>
     </w:lvl>
   </w:abstractNum>
-  <w:abstractNum w:abstractNumId="9" w15:restartNumberingAfterBreak="0">
+  <w:abstractNum w:abstractNumId="10" w15:restartNumberingAfterBreak="0">
     <w:nsid w:val="28772752"/>
     <w:multiLevelType w:val="hybridMultilevel"/>
     <w:tmpl w:val="14B4A09E"/>
@@ -20376,7 +21537,7 @@
       </w:pPr>
     </w:lvl>
   </w:abstractNum>
-  <w:abstractNum w:abstractNumId="10" w15:restartNumberingAfterBreak="0">
+  <w:abstractNum w:abstractNumId="11" w15:restartNumberingAfterBreak="0">
     <w:nsid w:val="28E641A1"/>
     <w:multiLevelType w:val="multilevel"/>
     <w:tmpl w:val="223CE420"/>
@@ -20525,7 +21686,7 @@
       </w:rPr>
     </w:lvl>
   </w:abstractNum>
-  <w:abstractNum w:abstractNumId="11" w15:restartNumberingAfterBreak="0">
+  <w:abstractNum w:abstractNumId="12" w15:restartNumberingAfterBreak="0">
     <w:nsid w:val="2D4B63B0"/>
     <w:multiLevelType w:val="multilevel"/>
     <w:tmpl w:val="3FA4099A"/>
@@ -20674,7 +21835,7 @@
       </w:rPr>
     </w:lvl>
   </w:abstractNum>
-  <w:abstractNum w:abstractNumId="12" w15:restartNumberingAfterBreak="0">
+  <w:abstractNum w:abstractNumId="13" w15:restartNumberingAfterBreak="0">
     <w:nsid w:val="304D3B96"/>
     <w:multiLevelType w:val="multilevel"/>
     <w:tmpl w:val="46B4D342"/>
@@ -20823,7 +21984,7 @@
       </w:rPr>
     </w:lvl>
   </w:abstractNum>
-  <w:abstractNum w:abstractNumId="13" w15:restartNumberingAfterBreak="0">
+  <w:abstractNum w:abstractNumId="14" w15:restartNumberingAfterBreak="0">
     <w:nsid w:val="31F65CBB"/>
     <w:multiLevelType w:val="hybridMultilevel"/>
     <w:tmpl w:val="7D7217BA"/>
@@ -20933,7 +22094,7 @@
       </w:pPr>
     </w:lvl>
   </w:abstractNum>
-  <w:abstractNum w:abstractNumId="14" w15:restartNumberingAfterBreak="0">
+  <w:abstractNum w:abstractNumId="15" w15:restartNumberingAfterBreak="0">
     <w:nsid w:val="344D1A82"/>
     <w:multiLevelType w:val="hybridMultilevel"/>
     <w:tmpl w:val="325676F6"/>
@@ -21019,7 +22180,7 @@
       </w:pPr>
     </w:lvl>
   </w:abstractNum>
-  <w:abstractNum w:abstractNumId="15" w15:restartNumberingAfterBreak="0">
+  <w:abstractNum w:abstractNumId="16" w15:restartNumberingAfterBreak="0">
     <w:nsid w:val="4FFA6346"/>
     <w:multiLevelType w:val="multilevel"/>
     <w:tmpl w:val="BE66D3B0"/>
@@ -21132,7 +22293,7 @@
       </w:pPr>
     </w:lvl>
   </w:abstractNum>
-  <w:abstractNum w:abstractNumId="16" w15:restartNumberingAfterBreak="0">
+  <w:abstractNum w:abstractNumId="17" w15:restartNumberingAfterBreak="0">
     <w:nsid w:val="50464138"/>
     <w:multiLevelType w:val="hybridMultilevel"/>
     <w:tmpl w:val="BC8CF2F8"/>
@@ -21221,7 +22382,7 @@
       </w:pPr>
     </w:lvl>
   </w:abstractNum>
-  <w:abstractNum w:abstractNumId="17" w15:restartNumberingAfterBreak="0">
+  <w:abstractNum w:abstractNumId="18" w15:restartNumberingAfterBreak="0">
     <w:nsid w:val="566D4FF6"/>
     <w:multiLevelType w:val="multilevel"/>
     <w:tmpl w:val="0B507378"/>
@@ -21334,7 +22495,7 @@
       </w:rPr>
     </w:lvl>
   </w:abstractNum>
-  <w:abstractNum w:abstractNumId="18" w15:restartNumberingAfterBreak="0">
+  <w:abstractNum w:abstractNumId="19" w15:restartNumberingAfterBreak="0">
     <w:nsid w:val="5A617DA5"/>
     <w:multiLevelType w:val="hybridMultilevel"/>
     <w:tmpl w:val="A372C32E"/>
@@ -21423,7 +22584,7 @@
       </w:pPr>
     </w:lvl>
   </w:abstractNum>
-  <w:abstractNum w:abstractNumId="19" w15:restartNumberingAfterBreak="0">
+  <w:abstractNum w:abstractNumId="20" w15:restartNumberingAfterBreak="0">
     <w:nsid w:val="5A721F55"/>
     <w:multiLevelType w:val="hybridMultilevel"/>
     <w:tmpl w:val="0C02F8BA"/>
@@ -21512,7 +22673,7 @@
       </w:pPr>
     </w:lvl>
   </w:abstractNum>
-  <w:abstractNum w:abstractNumId="20" w15:restartNumberingAfterBreak="0">
+  <w:abstractNum w:abstractNumId="21" w15:restartNumberingAfterBreak="0">
     <w:nsid w:val="5B0C2CCD"/>
     <w:multiLevelType w:val="multilevel"/>
     <w:tmpl w:val="BE66D3B0"/>
@@ -21625,7 +22786,7 @@
       </w:pPr>
     </w:lvl>
   </w:abstractNum>
-  <w:abstractNum w:abstractNumId="21" w15:restartNumberingAfterBreak="0">
+  <w:abstractNum w:abstractNumId="22" w15:restartNumberingAfterBreak="0">
     <w:nsid w:val="629B1518"/>
     <w:multiLevelType w:val="multilevel"/>
     <w:tmpl w:val="C568B2E4"/>
@@ -21774,7 +22935,7 @@
       </w:rPr>
     </w:lvl>
   </w:abstractNum>
-  <w:abstractNum w:abstractNumId="22" w15:restartNumberingAfterBreak="0">
+  <w:abstractNum w:abstractNumId="23" w15:restartNumberingAfterBreak="0">
     <w:nsid w:val="629C5348"/>
     <w:multiLevelType w:val="multilevel"/>
     <w:tmpl w:val="80F6E414"/>
@@ -21923,7 +23084,7 @@
       </w:rPr>
     </w:lvl>
   </w:abstractNum>
-  <w:abstractNum w:abstractNumId="23" w15:restartNumberingAfterBreak="0">
+  <w:abstractNum w:abstractNumId="24" w15:restartNumberingAfterBreak="0">
     <w:nsid w:val="6B962A79"/>
     <w:multiLevelType w:val="multilevel"/>
     <w:tmpl w:val="35488698"/>
@@ -22072,7 +23233,7 @@
       </w:rPr>
     </w:lvl>
   </w:abstractNum>
-  <w:abstractNum w:abstractNumId="24" w15:restartNumberingAfterBreak="0">
+  <w:abstractNum w:abstractNumId="25" w15:restartNumberingAfterBreak="0">
     <w:nsid w:val="6D5F31F8"/>
     <w:multiLevelType w:val="multilevel"/>
     <w:tmpl w:val="B574A968"/>
@@ -22190,7 +23351,7 @@
       </w:rPr>
     </w:lvl>
   </w:abstractNum>
-  <w:abstractNum w:abstractNumId="25" w15:restartNumberingAfterBreak="0">
+  <w:abstractNum w:abstractNumId="26" w15:restartNumberingAfterBreak="0">
     <w:nsid w:val="732239FF"/>
     <w:multiLevelType w:val="hybridMultilevel"/>
     <w:tmpl w:val="C8DAD374"/>
@@ -22279,7 +23440,7 @@
       </w:pPr>
     </w:lvl>
   </w:abstractNum>
-  <w:abstractNum w:abstractNumId="26" w15:restartNumberingAfterBreak="0">
+  <w:abstractNum w:abstractNumId="27" w15:restartNumberingAfterBreak="0">
     <w:nsid w:val="79533670"/>
     <w:multiLevelType w:val="multilevel"/>
     <w:tmpl w:val="8F8207CA"/>
@@ -22392,7 +23553,7 @@
       </w:rPr>
     </w:lvl>
   </w:abstractNum>
-  <w:abstractNum w:abstractNumId="27" w15:restartNumberingAfterBreak="0">
+  <w:abstractNum w:abstractNumId="28" w15:restartNumberingAfterBreak="0">
     <w:nsid w:val="7D880BC6"/>
     <w:multiLevelType w:val="multilevel"/>
     <w:tmpl w:val="A730792C"/>
@@ -22542,61 +23703,61 @@
     </w:lvl>
   </w:abstractNum>
   <w:num w:numId="1">
-    <w:abstractNumId w:val="4"/>
+    <w:abstractNumId w:val="5"/>
   </w:num>
   <w:num w:numId="2">
-    <w:abstractNumId w:val="13"/>
+    <w:abstractNumId w:val="14"/>
   </w:num>
   <w:num w:numId="3">
-    <w:abstractNumId w:val="24"/>
+    <w:abstractNumId w:val="25"/>
   </w:num>
   <w:num w:numId="4">
-    <w:abstractNumId w:val="2"/>
+    <w:abstractNumId w:val="3"/>
   </w:num>
   <w:num w:numId="5">
-    <w:abstractNumId w:val="17"/>
+    <w:abstractNumId w:val="18"/>
   </w:num>
   <w:num w:numId="6">
     <w:abstractNumId w:val="0"/>
   </w:num>
   <w:num w:numId="7">
-    <w:abstractNumId w:val="19"/>
+    <w:abstractNumId w:val="20"/>
   </w:num>
   <w:num w:numId="8">
+    <w:abstractNumId w:val="7"/>
+  </w:num>
+  <w:num w:numId="9">
+    <w:abstractNumId w:val="4"/>
+  </w:num>
+  <w:num w:numId="10">
+    <w:abstractNumId w:val="24"/>
+  </w:num>
+  <w:num w:numId="11">
+    <w:abstractNumId w:val="8"/>
+  </w:num>
+  <w:num w:numId="12">
+    <w:abstractNumId w:val="11"/>
+  </w:num>
+  <w:num w:numId="13">
+    <w:abstractNumId w:val="12"/>
+  </w:num>
+  <w:num w:numId="14">
+    <w:abstractNumId w:val="13"/>
+  </w:num>
+  <w:num w:numId="15">
     <w:abstractNumId w:val="6"/>
   </w:num>
-  <w:num w:numId="9">
-    <w:abstractNumId w:val="3"/>
+  <w:num w:numId="16">
+    <w:abstractNumId w:val="28"/>
   </w:num>
-  <w:num w:numId="10">
+  <w:num w:numId="17">
     <w:abstractNumId w:val="23"/>
   </w:num>
-  <w:num w:numId="11">
-    <w:abstractNumId w:val="7"/>
-  </w:num>
-  <w:num w:numId="12">
-    <w:abstractNumId w:val="10"/>
-  </w:num>
-  <w:num w:numId="13">
-    <w:abstractNumId w:val="11"/>
-  </w:num>
-  <w:num w:numId="14">
-    <w:abstractNumId w:val="12"/>
-  </w:num>
-  <w:num w:numId="15">
-    <w:abstractNumId w:val="5"/>
-  </w:num>
-  <w:num w:numId="16">
-    <w:abstractNumId w:val="27"/>
-  </w:num>
-  <w:num w:numId="17">
+  <w:num w:numId="18">
     <w:abstractNumId w:val="22"/>
   </w:num>
-  <w:num w:numId="18">
-    <w:abstractNumId w:val="21"/>
-  </w:num>
   <w:num w:numId="19">
-    <w:abstractNumId w:val="17"/>
+    <w:abstractNumId w:val="18"/>
     <w:lvlOverride w:ilvl="0">
       <w:startOverride w:val="1"/>
     </w:lvlOverride>
@@ -22626,16 +23787,16 @@
     </w:lvlOverride>
   </w:num>
   <w:num w:numId="20">
-    <w:abstractNumId w:val="26"/>
+    <w:abstractNumId w:val="27"/>
   </w:num>
   <w:num w:numId="21">
-    <w:abstractNumId w:val="17"/>
+    <w:abstractNumId w:val="18"/>
   </w:num>
   <w:num w:numId="22">
-    <w:abstractNumId w:val="17"/>
+    <w:abstractNumId w:val="18"/>
   </w:num>
   <w:num w:numId="23">
-    <w:abstractNumId w:val="20"/>
+    <w:abstractNumId w:val="21"/>
     <w:lvlOverride w:ilvl="0">
       <w:lvl w:ilvl="0">
         <w:numFmt w:val="lowerLetter"/>
@@ -22645,28 +23806,31 @@
     </w:lvlOverride>
   </w:num>
   <w:num w:numId="24">
-    <w:abstractNumId w:val="15"/>
+    <w:abstractNumId w:val="16"/>
   </w:num>
   <w:num w:numId="25">
-    <w:abstractNumId w:val="8"/>
+    <w:abstractNumId w:val="9"/>
   </w:num>
   <w:num w:numId="26">
-    <w:abstractNumId w:val="9"/>
+    <w:abstractNumId w:val="10"/>
   </w:num>
   <w:num w:numId="27">
-    <w:abstractNumId w:val="16"/>
+    <w:abstractNumId w:val="17"/>
   </w:num>
   <w:num w:numId="28">
     <w:abstractNumId w:val="1"/>
   </w:num>
   <w:num w:numId="29">
-    <w:abstractNumId w:val="18"/>
+    <w:abstractNumId w:val="19"/>
   </w:num>
   <w:num w:numId="30">
-    <w:abstractNumId w:val="14"/>
+    <w:abstractNumId w:val="15"/>
   </w:num>
   <w:num w:numId="31">
-    <w:abstractNumId w:val="25"/>
+    <w:abstractNumId w:val="26"/>
+  </w:num>
+  <w:num w:numId="32">
+    <w:abstractNumId w:val="2"/>
   </w:num>
   <w:numIdMacAtCleanup w:val="2"/>
 </w:numbering>

</xml_diff>